<commit_message>
Small updates in report
</commit_message>
<xml_diff>
--- a/Documentation/Report/report.docx
+++ b/Documentation/Report/report.docx
@@ -440,7 +440,15 @@
     <w:sdt>
       <w:sdtPr>
         <w:rPr>
-          <w:rFonts w:ascii="Times New Roman" w:hAnsi="Times New Roman" w:cs="Times New Roman"/>
+          <w:rFonts w:ascii="Times New Roman" w:eastAsiaTheme="minorHAnsi" w:hAnsi="Times New Roman" w:cs="Times New Roman"/>
+          <w:b w:val="0"/>
+          <w:bCs w:val="0"/>
+          <w:color w:val="auto"/>
+          <w:kern w:val="2"/>
+          <w:sz w:val="24"/>
+          <w:szCs w:val="24"/>
+          <w:lang w:val="en-GB"/>
+          <w14:ligatures w14:val="standardContextual"/>
         </w:rPr>
         <w:id w:val="-1095321545"/>
         <w:docPartObj>
@@ -450,14 +458,7 @@
       </w:sdtPr>
       <w:sdtEndPr>
         <w:rPr>
-          <w:rFonts w:eastAsiaTheme="minorHAnsi"/>
           <w:noProof/>
-          <w:color w:val="auto"/>
-          <w:kern w:val="2"/>
-          <w:sz w:val="24"/>
-          <w:szCs w:val="24"/>
-          <w:lang w:val="en-GB"/>
-          <w14:ligatures w14:val="standardContextual"/>
         </w:rPr>
       </w:sdtEndPr>
       <w:sdtContent>
@@ -2174,15 +2175,87 @@
           <w:sz w:val="22"/>
           <w:szCs w:val="22"/>
         </w:rPr>
-        <w:t xml:space="preserve"> keep the project codebase clean and tidy, I had to think about </w:t>
-      </w:r>
-      <w:r>
-        <w:rPr>
-          <w:rFonts w:ascii="Times New Roman" w:hAnsi="Times New Roman" w:cs="Times New Roman"/>
-          <w:sz w:val="22"/>
-          <w:szCs w:val="22"/>
-        </w:rPr>
-        <w:t>what each Django module cares about. After consideration, I decided that:</w:t>
+        <w:t xml:space="preserve"> keep the project codebase clean and tidy</w:t>
+      </w:r>
+      <w:r>
+        <w:rPr>
+          <w:rFonts w:ascii="Times New Roman" w:hAnsi="Times New Roman" w:cs="Times New Roman"/>
+          <w:sz w:val="22"/>
+          <w:szCs w:val="22"/>
+        </w:rPr>
+        <w:t xml:space="preserve"> and to employ separation of concerns in the program logic</w:t>
+      </w:r>
+      <w:r>
+        <w:rPr>
+          <w:rFonts w:ascii="Times New Roman" w:hAnsi="Times New Roman" w:cs="Times New Roman"/>
+          <w:sz w:val="22"/>
+          <w:szCs w:val="22"/>
+        </w:rPr>
+        <w:t xml:space="preserve">, I had to </w:t>
+      </w:r>
+      <w:r>
+        <w:rPr>
+          <w:rFonts w:ascii="Times New Roman" w:hAnsi="Times New Roman" w:cs="Times New Roman"/>
+          <w:sz w:val="22"/>
+          <w:szCs w:val="22"/>
+        </w:rPr>
+        <w:t>reason about</w:t>
+      </w:r>
+      <w:r>
+        <w:rPr>
+          <w:rFonts w:ascii="Times New Roman" w:hAnsi="Times New Roman" w:cs="Times New Roman"/>
+          <w:sz w:val="22"/>
+          <w:szCs w:val="22"/>
+        </w:rPr>
+        <w:t xml:space="preserve"> </w:t>
+      </w:r>
+      <w:r>
+        <w:rPr>
+          <w:rFonts w:ascii="Times New Roman" w:hAnsi="Times New Roman" w:cs="Times New Roman"/>
+          <w:sz w:val="22"/>
+          <w:szCs w:val="22"/>
+        </w:rPr>
+        <w:t xml:space="preserve">what each </w:t>
+      </w:r>
+      <w:r>
+        <w:rPr>
+          <w:rFonts w:ascii="Times New Roman" w:hAnsi="Times New Roman" w:cs="Times New Roman"/>
+          <w:sz w:val="22"/>
+          <w:szCs w:val="22"/>
+        </w:rPr>
+        <w:t>project scope</w:t>
+      </w:r>
+      <w:r>
+        <w:rPr>
+          <w:rFonts w:ascii="Times New Roman" w:hAnsi="Times New Roman" w:cs="Times New Roman"/>
+          <w:sz w:val="22"/>
+          <w:szCs w:val="22"/>
+        </w:rPr>
+        <w:t xml:space="preserve"> really</w:t>
+      </w:r>
+      <w:r>
+        <w:rPr>
+          <w:rFonts w:ascii="Times New Roman" w:hAnsi="Times New Roman" w:cs="Times New Roman"/>
+          <w:sz w:val="22"/>
+          <w:szCs w:val="22"/>
+        </w:rPr>
+        <w:t xml:space="preserve"> cares about. After </w:t>
+      </w:r>
+      <w:r>
+        <w:rPr>
+          <w:rFonts w:ascii="Times New Roman" w:hAnsi="Times New Roman" w:cs="Times New Roman"/>
+          <w:sz w:val="22"/>
+          <w:szCs w:val="22"/>
+        </w:rPr>
+        <w:t xml:space="preserve">careful </w:t>
+      </w:r>
+      <w:r>
+        <w:rPr>
+          <w:rFonts w:ascii="Times New Roman" w:hAnsi="Times New Roman" w:cs="Times New Roman"/>
+          <w:sz w:val="22"/>
+          <w:szCs w:val="22"/>
+        </w:rPr>
+        <w:t>consideration, I decided that:</w:t>
       </w:r>
     </w:p>
     <w:p>
@@ -2326,6 +2399,14 @@
         </w:rPr>
         <w:t>Components</w:t>
       </w:r>
+      <w:r>
+        <w:rPr>
+          <w:rFonts w:ascii="Times New Roman" w:hAnsi="Times New Roman" w:cs="Times New Roman"/>
+          <w:sz w:val="22"/>
+          <w:szCs w:val="22"/>
+        </w:rPr>
+        <w:t xml:space="preserve"> (Custom logic)</w:t>
+      </w:r>
     </w:p>
     <w:p>
       <w:pPr>
@@ -2484,7 +2565,23 @@
           <w:sz w:val="22"/>
           <w:szCs w:val="22"/>
         </w:rPr>
-        <w:t>The Context classes</w:t>
+        <w:t xml:space="preserve">The </w:t>
+      </w:r>
+      <w:r>
+        <w:rPr>
+          <w:rFonts w:ascii="Times New Roman" w:hAnsi="Times New Roman" w:cs="Times New Roman"/>
+          <w:sz w:val="22"/>
+          <w:szCs w:val="22"/>
+        </w:rPr>
+        <w:t xml:space="preserve">DB </w:t>
+      </w:r>
+      <w:r>
+        <w:rPr>
+          <w:rFonts w:ascii="Times New Roman" w:hAnsi="Times New Roman" w:cs="Times New Roman"/>
+          <w:sz w:val="22"/>
+          <w:szCs w:val="22"/>
+        </w:rPr>
+        <w:t>Context classes</w:t>
       </w:r>
     </w:p>
     <w:p>
@@ -2584,6 +2681,14 @@
         </w:rPr>
         <w:t>The Utils classes are used throughout the project whenever required</w:t>
       </w:r>
+      <w:r>
+        <w:rPr>
+          <w:rFonts w:ascii="Times New Roman" w:hAnsi="Times New Roman" w:cs="Times New Roman"/>
+          <w:sz w:val="22"/>
+          <w:szCs w:val="22"/>
+        </w:rPr>
+        <w:t>:</w:t>
+      </w:r>
     </w:p>
     <w:p>
       <w:pPr>
@@ -2864,23 +2969,7 @@
           <w:sz w:val="22"/>
           <w:szCs w:val="22"/>
         </w:rPr>
-        <w:t xml:space="preserve">handle error scenarios </w:t>
-      </w:r>
-      <w:r>
-        <w:rPr>
-          <w:rFonts w:ascii="Times New Roman" w:hAnsi="Times New Roman" w:cs="Times New Roman"/>
-          <w:sz w:val="22"/>
-          <w:szCs w:val="22"/>
-        </w:rPr>
-        <w:t>inside the view method</w:t>
-      </w:r>
-      <w:r>
-        <w:rPr>
-          <w:rFonts w:ascii="Times New Roman" w:hAnsi="Times New Roman" w:cs="Times New Roman"/>
-          <w:sz w:val="22"/>
-          <w:szCs w:val="22"/>
-        </w:rPr>
-        <w:t xml:space="preserve"> </w:t>
+        <w:t xml:space="preserve">handle error scenarios inside the view method </w:t>
       </w:r>
       <w:r>
         <w:rPr>
@@ -3180,37 +3269,7 @@
         <w:rPr>
           <w:rFonts w:ascii="Times New Roman" w:hAnsi="Times New Roman" w:cs="Times New Roman"/>
         </w:rPr>
-        <w:t>Figure</w:t>
-      </w:r>
-      <w:r>
-        <w:rPr>
-          <w:rFonts w:ascii="Times New Roman" w:hAnsi="Times New Roman" w:cs="Times New Roman"/>
-        </w:rPr>
-        <w:t xml:space="preserve"> 2</w:t>
-      </w:r>
-      <w:r>
-        <w:rPr>
-          <w:rFonts w:ascii="Times New Roman" w:hAnsi="Times New Roman" w:cs="Times New Roman"/>
-        </w:rPr>
-        <w:t xml:space="preserve"> </w:t>
-      </w:r>
-      <w:r>
-        <w:rPr>
-          <w:rFonts w:ascii="Times New Roman" w:hAnsi="Times New Roman" w:cs="Times New Roman"/>
-        </w:rPr>
-        <w:t>–</w:t>
-      </w:r>
-      <w:r>
-        <w:rPr>
-          <w:rFonts w:ascii="Times New Roman" w:hAnsi="Times New Roman" w:cs="Times New Roman"/>
-        </w:rPr>
-        <w:t xml:space="preserve"> </w:t>
-      </w:r>
-      <w:r>
-        <w:rPr>
-          <w:rFonts w:ascii="Times New Roman" w:hAnsi="Times New Roman" w:cs="Times New Roman"/>
-        </w:rPr>
-        <w:t xml:space="preserve">Code snippet from the Register view method emphasizing the workflow that each view method </w:t>
+        <w:t xml:space="preserve">Figure 2 – Code snippet from the Register view method emphasizing the workflow that each view method </w:t>
       </w:r>
       <w:r>
         <w:rPr>
@@ -3591,15 +3650,211 @@
           <w:sz w:val="22"/>
           <w:szCs w:val="22"/>
         </w:rPr>
-        <w:t xml:space="preserve">salt and a hashed version of the user password in the context of </w:t>
-      </w:r>
-      <w:r>
-        <w:rPr>
-          <w:rFonts w:ascii="Times New Roman" w:hAnsi="Times New Roman" w:cs="Times New Roman"/>
-          <w:sz w:val="22"/>
-          <w:szCs w:val="22"/>
-        </w:rPr>
-        <w:t>register_user</w:t>
+        <w:t>salt and a hashed version of the user password in the context of register_user.</w:t>
+      </w:r>
+      <w:r>
+        <w:rPr>
+          <w:rFonts w:ascii="Times New Roman" w:hAnsi="Times New Roman" w:cs="Times New Roman"/>
+          <w:sz w:val="22"/>
+          <w:szCs w:val="22"/>
+        </w:rPr>
+        <w:t xml:space="preserve"> If no user exists with the given email, then I store a user data row in the Users table using the email, hashed </w:t>
+      </w:r>
+      <w:r>
+        <w:rPr>
+          <w:rFonts w:ascii="Times New Roman" w:hAnsi="Times New Roman" w:cs="Times New Roman"/>
+          <w:sz w:val="22"/>
+          <w:szCs w:val="22"/>
+        </w:rPr>
+        <w:t>password,</w:t>
+      </w:r>
+      <w:r>
+        <w:rPr>
+          <w:rFonts w:ascii="Times New Roman" w:hAnsi="Times New Roman" w:cs="Times New Roman"/>
+          <w:sz w:val="22"/>
+          <w:szCs w:val="22"/>
+        </w:rPr>
+        <w:t xml:space="preserve"> and the </w:t>
+      </w:r>
+      <w:r>
+        <w:rPr>
+          <w:rFonts w:ascii="Times New Roman" w:hAnsi="Times New Roman" w:cs="Times New Roman"/>
+          <w:sz w:val="22"/>
+          <w:szCs w:val="22"/>
+        </w:rPr>
+        <w:t xml:space="preserve">generated </w:t>
+      </w:r>
+      <w:r>
+        <w:rPr>
+          <w:rFonts w:ascii="Times New Roman" w:hAnsi="Times New Roman" w:cs="Times New Roman"/>
+          <w:sz w:val="22"/>
+          <w:szCs w:val="22"/>
+        </w:rPr>
+        <w:t>salt.</w:t>
+      </w:r>
+    </w:p>
+    <w:p>
+      <w:pPr>
+        <w:rPr>
+          <w:rFonts w:ascii="Times New Roman" w:hAnsi="Times New Roman" w:cs="Times New Roman"/>
+          <w:sz w:val="22"/>
+          <w:szCs w:val="22"/>
+        </w:rPr>
+      </w:pPr>
+    </w:p>
+    <w:p>
+      <w:pPr>
+        <w:rPr>
+          <w:rFonts w:ascii="Times New Roman" w:hAnsi="Times New Roman" w:cs="Times New Roman"/>
+          <w:sz w:val="22"/>
+          <w:szCs w:val="22"/>
+        </w:rPr>
+      </w:pPr>
+      <w:r>
+        <w:rPr>
+          <w:rFonts w:ascii="Times New Roman" w:hAnsi="Times New Roman" w:cs="Times New Roman"/>
+          <w:sz w:val="22"/>
+          <w:szCs w:val="22"/>
+        </w:rPr>
+        <w:t>The authenticate_user(email: string, password: string) method takes in an email and a plaintext password which are provided by the view method function (which are obtained from the POST form-body). The method then goes through the same validation process described above.</w:t>
+      </w:r>
+    </w:p>
+    <w:p>
+      <w:pPr>
+        <w:rPr>
+          <w:rFonts w:ascii="Times New Roman" w:hAnsi="Times New Roman" w:cs="Times New Roman"/>
+          <w:sz w:val="22"/>
+          <w:szCs w:val="22"/>
+        </w:rPr>
+      </w:pPr>
+      <w:r>
+        <w:rPr>
+          <w:rFonts w:ascii="Times New Roman" w:hAnsi="Times New Roman" w:cs="Times New Roman"/>
+          <w:sz w:val="22"/>
+          <w:szCs w:val="22"/>
+        </w:rPr>
+        <w:t xml:space="preserve">Then, to determine whether the credentials are correct, and that the user can log in, I retrieve the salt associated to the given email from the Users table. If no salt is found, it means that the account does not exist, at which point the </w:t>
+      </w:r>
+      <w:r>
+        <w:rPr>
+          <w:rFonts w:ascii="Times New Roman" w:hAnsi="Times New Roman" w:cs="Times New Roman"/>
+          <w:sz w:val="22"/>
+          <w:szCs w:val="22"/>
+        </w:rPr>
+        <w:t>authenticate</w:t>
+      </w:r>
+      <w:r>
+        <w:rPr>
+          <w:rFonts w:ascii="Times New Roman" w:hAnsi="Times New Roman" w:cs="Times New Roman"/>
+          <w:sz w:val="22"/>
+          <w:szCs w:val="22"/>
+        </w:rPr>
+        <w:t xml:space="preserve"> returns and the view method handles the error. If a salt is successfully retrieved from the table, a hash is computed using the found salt and the plaintext password. The Users table is then queried for an entry with a matching email and hash.</w:t>
+      </w:r>
+      <w:r>
+        <w:rPr>
+          <w:rFonts w:ascii="Times New Roman" w:hAnsi="Times New Roman" w:cs="Times New Roman"/>
+          <w:sz w:val="22"/>
+          <w:szCs w:val="22"/>
+        </w:rPr>
+        <w:t xml:space="preserve"> If a matching entry is found, a specific return code (0) is returned to the view.</w:t>
+      </w:r>
+    </w:p>
+    <w:p>
+      <w:pPr>
+        <w:pStyle w:val="Heading2"/>
+        <w:rPr>
+          <w:rFonts w:ascii="Times New Roman" w:hAnsi="Times New Roman" w:cs="Times New Roman"/>
+        </w:rPr>
+      </w:pPr>
+      <w:bookmarkStart w:id="6" w:name="_Toc130948320"/>
+      <w:r>
+        <w:rPr>
+          <w:rFonts w:ascii="Times New Roman" w:hAnsi="Times New Roman" w:cs="Times New Roman"/>
+        </w:rPr>
+        <w:t>Pay Component</w:t>
+      </w:r>
+      <w:bookmarkEnd w:id="6"/>
+    </w:p>
+    <w:p>
+      <w:pPr>
+        <w:rPr>
+          <w:rFonts w:ascii="Times New Roman" w:hAnsi="Times New Roman" w:cs="Times New Roman"/>
+          <w:sz w:val="22"/>
+          <w:szCs w:val="22"/>
+        </w:rPr>
+      </w:pPr>
+      <w:r>
+        <w:rPr>
+          <w:rFonts w:ascii="Times New Roman" w:hAnsi="Times New Roman" w:cs="Times New Roman"/>
+          <w:sz w:val="22"/>
+          <w:szCs w:val="22"/>
+        </w:rPr>
+        <w:t xml:space="preserve">The Pay component provides logic for clients to create new transactions in the system and delete them if necessary. The Pay component makes use of the Auth component, specifically in the process_payment() method. By implementing </w:t>
+      </w:r>
+      <w:r>
+        <w:rPr>
+          <w:rFonts w:ascii="Times New Roman" w:hAnsi="Times New Roman" w:cs="Times New Roman"/>
+          <w:sz w:val="22"/>
+          <w:szCs w:val="22"/>
+        </w:rPr>
+        <w:t>it like this</w:t>
+      </w:r>
+      <w:r>
+        <w:rPr>
+          <w:rFonts w:ascii="Times New Roman" w:hAnsi="Times New Roman" w:cs="Times New Roman"/>
+          <w:sz w:val="22"/>
+          <w:szCs w:val="22"/>
+        </w:rPr>
+        <w:t xml:space="preserve">, I made the client’s job easier and adhered to the CW1 spec as users should be able to book a flight without specifically filling in a </w:t>
+      </w:r>
+      <w:r>
+        <w:rPr>
+          <w:rFonts w:ascii="Times New Roman" w:hAnsi="Times New Roman" w:cs="Times New Roman"/>
+          <w:sz w:val="22"/>
+          <w:szCs w:val="22"/>
+        </w:rPr>
+        <w:t>login</w:t>
+      </w:r>
+      <w:r>
+        <w:rPr>
+          <w:rFonts w:ascii="Times New Roman" w:hAnsi="Times New Roman" w:cs="Times New Roman"/>
+          <w:sz w:val="22"/>
+          <w:szCs w:val="22"/>
+        </w:rPr>
+        <w:t xml:space="preserve"> form. By doing this, only 1 request is processed by the PayFriend service</w:t>
+      </w:r>
+      <w:r>
+        <w:rPr>
+          <w:rFonts w:ascii="Times New Roman" w:hAnsi="Times New Roman" w:cs="Times New Roman"/>
+          <w:sz w:val="22"/>
+          <w:szCs w:val="22"/>
+        </w:rPr>
+        <w:t xml:space="preserve">. As a result, a payment request with an invalid account will </w:t>
+      </w:r>
+      <w:r>
+        <w:rPr>
+          <w:rFonts w:ascii="Times New Roman" w:hAnsi="Times New Roman" w:cs="Times New Roman"/>
+          <w:sz w:val="22"/>
+          <w:szCs w:val="22"/>
+        </w:rPr>
+        <w:t xml:space="preserve">cascade </w:t>
+      </w:r>
+      <w:r>
+        <w:rPr>
+          <w:rFonts w:ascii="Times New Roman" w:hAnsi="Times New Roman" w:cs="Times New Roman"/>
+          <w:sz w:val="22"/>
+          <w:szCs w:val="22"/>
+        </w:rPr>
+        <w:t>fail</w:t>
+      </w:r>
+      <w:r>
+        <w:rPr>
+          <w:rFonts w:ascii="Times New Roman" w:hAnsi="Times New Roman" w:cs="Times New Roman"/>
+          <w:sz w:val="22"/>
+          <w:szCs w:val="22"/>
+        </w:rPr>
+        <w:t xml:space="preserve"> (both the authentication and the payment fail)</w:t>
       </w:r>
       <w:r>
         <w:rPr>
@@ -3609,55 +3864,186 @@
         </w:rPr>
         <w:t>.</w:t>
       </w:r>
-      <w:r>
-        <w:rPr>
-          <w:rFonts w:ascii="Times New Roman" w:hAnsi="Times New Roman" w:cs="Times New Roman"/>
-          <w:sz w:val="22"/>
-          <w:szCs w:val="22"/>
-        </w:rPr>
-        <w:t xml:space="preserve"> If no user exists with the given email, then I store a user data row in the Users table using the email, hashed </w:t>
-      </w:r>
-      <w:r>
-        <w:rPr>
-          <w:rFonts w:ascii="Times New Roman" w:hAnsi="Times New Roman" w:cs="Times New Roman"/>
-          <w:sz w:val="22"/>
-          <w:szCs w:val="22"/>
-        </w:rPr>
-        <w:t>password,</w:t>
-      </w:r>
-      <w:r>
-        <w:rPr>
-          <w:rFonts w:ascii="Times New Roman" w:hAnsi="Times New Roman" w:cs="Times New Roman"/>
-          <w:sz w:val="22"/>
-          <w:szCs w:val="22"/>
-        </w:rPr>
-        <w:t xml:space="preserve"> and the </w:t>
-      </w:r>
-      <w:r>
-        <w:rPr>
-          <w:rFonts w:ascii="Times New Roman" w:hAnsi="Times New Roman" w:cs="Times New Roman"/>
-          <w:sz w:val="22"/>
-          <w:szCs w:val="22"/>
-        </w:rPr>
-        <w:t xml:space="preserve">generated </w:t>
-      </w:r>
-      <w:r>
-        <w:rPr>
-          <w:rFonts w:ascii="Times New Roman" w:hAnsi="Times New Roman" w:cs="Times New Roman"/>
-          <w:sz w:val="22"/>
-          <w:szCs w:val="22"/>
-        </w:rPr>
-        <w:t>salt.</w:t>
-      </w:r>
-    </w:p>
-    <w:p>
-      <w:pPr>
-        <w:rPr>
-          <w:rFonts w:ascii="Times New Roman" w:hAnsi="Times New Roman" w:cs="Times New Roman"/>
-          <w:sz w:val="22"/>
-          <w:szCs w:val="22"/>
-        </w:rPr>
-      </w:pPr>
+    </w:p>
+    <w:p>
+      <w:pPr>
+        <w:rPr>
+          <w:rFonts w:ascii="Times New Roman" w:hAnsi="Times New Roman" w:cs="Times New Roman"/>
+          <w:sz w:val="22"/>
+          <w:szCs w:val="22"/>
+        </w:rPr>
+      </w:pPr>
+    </w:p>
+    <w:p>
+      <w:pPr>
+        <w:rPr>
+          <w:rFonts w:ascii="Times New Roman" w:hAnsi="Times New Roman" w:cs="Times New Roman"/>
+          <w:sz w:val="22"/>
+          <w:szCs w:val="22"/>
+        </w:rPr>
+      </w:pPr>
+      <w:r>
+        <w:rPr>
+          <w:rFonts w:ascii="Times New Roman" w:hAnsi="Times New Roman" w:cs="Times New Roman"/>
+          <w:sz w:val="22"/>
+          <w:szCs w:val="22"/>
+        </w:rPr>
+        <w:t xml:space="preserve">The process_payment(email: str, password: str, value: float, company: str) method takes in account credentials and transaction details like the value of the transaction and the receiving company name. The method first attempts to authenticate a user through the Auth component using authenticate_user(). Based on the result of this operation, the method may return an error code to the view for further processing. If the account credentials match an account, the payment details are validated (transaction value is positive and greater than 0 and that the receiving company name is not an empty string). Provided that authentication and validation </w:t>
+      </w:r>
+      <w:r>
+        <w:rPr>
+          <w:rFonts w:ascii="Times New Roman" w:hAnsi="Times New Roman" w:cs="Times New Roman"/>
+          <w:sz w:val="22"/>
+          <w:szCs w:val="22"/>
+        </w:rPr>
+        <w:t>passed,</w:t>
+      </w:r>
+      <w:r>
+        <w:rPr>
+          <w:rFonts w:ascii="Times New Roman" w:hAnsi="Times New Roman" w:cs="Times New Roman"/>
+          <w:sz w:val="22"/>
+          <w:szCs w:val="22"/>
+        </w:rPr>
+        <w:t xml:space="preserve"> and the method did not return, a transaction Python dictionary is built using the available transaction details, a newly generated timestamp and a UUID4 for the transaction identifier. The </w:t>
+      </w:r>
+      <w:r>
+        <w:rPr>
+          <w:rFonts w:ascii="Times New Roman" w:hAnsi="Times New Roman" w:cs="Times New Roman"/>
+          <w:sz w:val="22"/>
+          <w:szCs w:val="22"/>
+        </w:rPr>
+        <w:t xml:space="preserve">built </w:t>
+      </w:r>
+      <w:r>
+        <w:rPr>
+          <w:rFonts w:ascii="Times New Roman" w:hAnsi="Times New Roman" w:cs="Times New Roman"/>
+          <w:sz w:val="22"/>
+          <w:szCs w:val="22"/>
+        </w:rPr>
+        <w:t>transaction dictionary is then stored in the Transactions table using the Transaction(s) Model context.</w:t>
+      </w:r>
+    </w:p>
+    <w:p>
+      <w:pPr>
+        <w:rPr>
+          <w:rFonts w:ascii="Times New Roman" w:hAnsi="Times New Roman" w:cs="Times New Roman"/>
+          <w:sz w:val="22"/>
+          <w:szCs w:val="22"/>
+        </w:rPr>
+      </w:pPr>
+    </w:p>
+    <w:p>
+      <w:pPr>
+        <w:rPr>
+          <w:rFonts w:ascii="Times New Roman" w:hAnsi="Times New Roman" w:cs="Times New Roman"/>
+          <w:sz w:val="22"/>
+          <w:szCs w:val="22"/>
+        </w:rPr>
+      </w:pPr>
+      <w:r>
+        <w:rPr>
+          <w:rFonts w:ascii="Times New Roman" w:hAnsi="Times New Roman" w:cs="Times New Roman"/>
+          <w:sz w:val="22"/>
+          <w:szCs w:val="22"/>
+        </w:rPr>
+        <w:t>The delete_payment(transactionId: str) method takes in a transaction ID and attempts to delete the transaction with the given ID from the Transactions table. The method first validates the passed in id (making sure it is not an empty string) and returns a specific error code if necessary to the view</w:t>
+      </w:r>
+      <w:r>
+        <w:rPr>
+          <w:rFonts w:ascii="Times New Roman" w:hAnsi="Times New Roman" w:cs="Times New Roman"/>
+          <w:sz w:val="22"/>
+          <w:szCs w:val="22"/>
+        </w:rPr>
+        <w:t xml:space="preserve"> to instruct it that the input is not valid</w:t>
+      </w:r>
+      <w:r>
+        <w:rPr>
+          <w:rFonts w:ascii="Times New Roman" w:hAnsi="Times New Roman" w:cs="Times New Roman"/>
+          <w:sz w:val="22"/>
+          <w:szCs w:val="22"/>
+        </w:rPr>
+        <w:t xml:space="preserve">. </w:t>
+      </w:r>
+      <w:r>
+        <w:rPr>
+          <w:rFonts w:ascii="Times New Roman" w:hAnsi="Times New Roman" w:cs="Times New Roman"/>
+          <w:sz w:val="22"/>
+          <w:szCs w:val="22"/>
+        </w:rPr>
+        <w:t>If the input is valid, the</w:t>
+      </w:r>
+      <w:r>
+        <w:rPr>
+          <w:rFonts w:ascii="Times New Roman" w:hAnsi="Times New Roman" w:cs="Times New Roman"/>
+          <w:sz w:val="22"/>
+          <w:szCs w:val="22"/>
+        </w:rPr>
+        <w:t xml:space="preserve"> method then calls the delete transaction method </w:t>
+      </w:r>
+      <w:r>
+        <w:rPr>
+          <w:rFonts w:ascii="Times New Roman" w:hAnsi="Times New Roman" w:cs="Times New Roman"/>
+          <w:sz w:val="22"/>
+          <w:szCs w:val="22"/>
+        </w:rPr>
+        <w:t>from</w:t>
+      </w:r>
+      <w:r>
+        <w:rPr>
+          <w:rFonts w:ascii="Times New Roman" w:hAnsi="Times New Roman" w:cs="Times New Roman"/>
+          <w:sz w:val="22"/>
+          <w:szCs w:val="22"/>
+        </w:rPr>
+        <w:t xml:space="preserve"> the Transaction(s) Model context and pass</w:t>
+      </w:r>
+      <w:r>
+        <w:rPr>
+          <w:rFonts w:ascii="Times New Roman" w:hAnsi="Times New Roman" w:cs="Times New Roman"/>
+          <w:sz w:val="22"/>
+          <w:szCs w:val="22"/>
+        </w:rPr>
+        <w:t>es</w:t>
+      </w:r>
+      <w:r>
+        <w:rPr>
+          <w:rFonts w:ascii="Times New Roman" w:hAnsi="Times New Roman" w:cs="Times New Roman"/>
+          <w:sz w:val="22"/>
+          <w:szCs w:val="22"/>
+        </w:rPr>
+        <w:t xml:space="preserve"> it the given transaction id. If the status returned by the context method is -1, it means that no transaction was found with the given id and thus it was not deleted, at which point the delete_payment() method returns an error code to the view. If everything went well and the transaction got deleted, then the method returns a value of 0 to the view.</w:t>
+      </w:r>
+    </w:p>
+    <w:p>
+      <w:pPr>
+        <w:pStyle w:val="Heading1"/>
+        <w:rPr>
+          <w:rFonts w:ascii="Times New Roman" w:hAnsi="Times New Roman" w:cs="Times New Roman"/>
+        </w:rPr>
+      </w:pPr>
+      <w:bookmarkStart w:id="7" w:name="_Toc130948321"/>
+      <w:r>
+        <w:rPr>
+          <w:rFonts w:ascii="Times New Roman" w:hAnsi="Times New Roman" w:cs="Times New Roman"/>
+        </w:rPr>
+        <w:t>Contexts</w:t>
+      </w:r>
+      <w:bookmarkEnd w:id="7"/>
+    </w:p>
+    <w:p>
+      <w:pPr>
+        <w:pStyle w:val="Heading2"/>
+        <w:rPr>
+          <w:rFonts w:ascii="Times New Roman" w:hAnsi="Times New Roman" w:cs="Times New Roman"/>
+        </w:rPr>
+      </w:pPr>
+      <w:bookmarkStart w:id="8" w:name="_Toc130948322"/>
+      <w:r>
+        <w:rPr>
+          <w:rFonts w:ascii="Times New Roman" w:hAnsi="Times New Roman" w:cs="Times New Roman"/>
+        </w:rPr>
+        <w:t>User(s) Model Context Class</w:t>
+      </w:r>
+      <w:bookmarkEnd w:id="8"/>
     </w:p>
     <w:p>
       <w:pPr>
@@ -3681,72 +4067,197 @@
           <w:sz w:val="22"/>
           <w:szCs w:val="22"/>
         </w:rPr>
-        <w:t>authenticate</w:t>
-      </w:r>
-      <w:r>
-        <w:rPr>
-          <w:rFonts w:ascii="Times New Roman" w:hAnsi="Times New Roman" w:cs="Times New Roman"/>
-          <w:sz w:val="22"/>
-          <w:szCs w:val="22"/>
-        </w:rPr>
-        <w:t xml:space="preserve">_user(email: string, password: string) method takes in an email and a plaintext password which are provided by the view method function (which are obtained from the POST form-body). The method then </w:t>
-      </w:r>
-      <w:r>
-        <w:rPr>
-          <w:rFonts w:ascii="Times New Roman" w:hAnsi="Times New Roman" w:cs="Times New Roman"/>
-          <w:sz w:val="22"/>
-          <w:szCs w:val="22"/>
-        </w:rPr>
-        <w:t>goes through the same validation process described above.</w:t>
-      </w:r>
-    </w:p>
-    <w:p>
-      <w:pPr>
-        <w:rPr>
-          <w:rFonts w:ascii="Times New Roman" w:hAnsi="Times New Roman" w:cs="Times New Roman"/>
-          <w:sz w:val="22"/>
-          <w:szCs w:val="22"/>
-        </w:rPr>
-      </w:pPr>
-      <w:r>
-        <w:rPr>
-          <w:rFonts w:ascii="Times New Roman" w:hAnsi="Times New Roman" w:cs="Times New Roman"/>
-          <w:sz w:val="22"/>
-          <w:szCs w:val="22"/>
-        </w:rPr>
-        <w:t xml:space="preserve">Then, </w:t>
-      </w:r>
-      <w:r>
-        <w:rPr>
-          <w:rFonts w:ascii="Times New Roman" w:hAnsi="Times New Roman" w:cs="Times New Roman"/>
-          <w:sz w:val="22"/>
-          <w:szCs w:val="22"/>
-        </w:rPr>
-        <w:t xml:space="preserve">to determine whether the credentials are correct, and that the user can log in, I retrieve the salt associated to the given email from the Users table. If no salt is found, it means that the account does not exist, at which point the </w:t>
-      </w:r>
-      <w:r>
-        <w:rPr>
-          <w:rFonts w:ascii="Times New Roman" w:hAnsi="Times New Roman" w:cs="Times New Roman"/>
-          <w:sz w:val="22"/>
-          <w:szCs w:val="22"/>
-        </w:rPr>
-        <w:t>authenticate</w:t>
-      </w:r>
-      <w:r>
-        <w:rPr>
-          <w:rFonts w:ascii="Times New Roman" w:hAnsi="Times New Roman" w:cs="Times New Roman"/>
-          <w:sz w:val="22"/>
-          <w:szCs w:val="22"/>
-        </w:rPr>
-        <w:t xml:space="preserve"> returns and the view method handles the error. If a salt is successfully retrieved from the table, a hash is computed using the found salt and the plaintext password. The Users table is then queried for an entry with a matching email and hash.</w:t>
-      </w:r>
-      <w:r>
-        <w:rPr>
-          <w:rFonts w:ascii="Times New Roman" w:hAnsi="Times New Roman" w:cs="Times New Roman"/>
-          <w:sz w:val="22"/>
-          <w:szCs w:val="22"/>
-        </w:rPr>
-        <w:t xml:space="preserve"> If a matching entry is found, a specific return code (0) is returned to the view.</w:t>
+        <w:t>User(s) Model Context class interfaces with the Django models and implements methods to add a new user to the table, check whether a user is registered</w:t>
+      </w:r>
+      <w:r>
+        <w:rPr>
+          <w:rFonts w:ascii="Times New Roman" w:hAnsi="Times New Roman" w:cs="Times New Roman"/>
+          <w:sz w:val="22"/>
+          <w:szCs w:val="22"/>
+        </w:rPr>
+        <w:t xml:space="preserve"> and reading the salt value for a specific user account.</w:t>
+      </w:r>
+    </w:p>
+    <w:p>
+      <w:pPr>
+        <w:rPr>
+          <w:rFonts w:ascii="Times New Roman" w:hAnsi="Times New Roman" w:cs="Times New Roman"/>
+          <w:sz w:val="22"/>
+          <w:szCs w:val="22"/>
+        </w:rPr>
+      </w:pPr>
+    </w:p>
+    <w:p>
+      <w:pPr>
+        <w:rPr>
+          <w:rFonts w:ascii="Times New Roman" w:hAnsi="Times New Roman" w:cs="Times New Roman"/>
+          <w:sz w:val="22"/>
+          <w:szCs w:val="22"/>
+        </w:rPr>
+      </w:pPr>
+      <w:r>
+        <w:rPr>
+          <w:rFonts w:ascii="Times New Roman" w:hAnsi="Times New Roman" w:cs="Times New Roman"/>
+          <w:sz w:val="22"/>
+          <w:szCs w:val="22"/>
+        </w:rPr>
+        <w:t>The add_user_to_table(email: str, hash: str, salt: str) method takes in three strings representing the fields for one user account (email, hashed password and the salt used before hashing). It first creates a User model using the passed in data and then calls the .save() method on it to insert it in the database. I decided not to do any other validation in this method because all the necessary validation was done beforehand in the previous scopes of the program execution.</w:t>
+      </w:r>
+    </w:p>
+    <w:p>
+      <w:pPr>
+        <w:rPr>
+          <w:rFonts w:ascii="Times New Roman" w:hAnsi="Times New Roman" w:cs="Times New Roman"/>
+          <w:sz w:val="22"/>
+          <w:szCs w:val="22"/>
+        </w:rPr>
+      </w:pPr>
+    </w:p>
+    <w:p>
+      <w:pPr>
+        <w:rPr>
+          <w:rFonts w:ascii="Times New Roman" w:hAnsi="Times New Roman" w:cs="Times New Roman"/>
+          <w:sz w:val="22"/>
+          <w:szCs w:val="22"/>
+        </w:rPr>
+      </w:pPr>
+      <w:r>
+        <w:rPr>
+          <w:rFonts w:ascii="Times New Roman" w:hAnsi="Times New Roman" w:cs="Times New Roman"/>
+          <w:sz w:val="22"/>
+          <w:szCs w:val="22"/>
+        </w:rPr>
+        <w:t xml:space="preserve">The user_is_registered(email: str, hash: str) method is used specifically for logging into the service, and checks whether a record </w:t>
+      </w:r>
+      <w:r>
+        <w:rPr>
+          <w:rFonts w:ascii="Times New Roman" w:hAnsi="Times New Roman" w:cs="Times New Roman"/>
+          <w:sz w:val="22"/>
+          <w:szCs w:val="22"/>
+        </w:rPr>
+        <w:t>is</w:t>
+      </w:r>
+      <w:r>
+        <w:rPr>
+          <w:rFonts w:ascii="Times New Roman" w:hAnsi="Times New Roman" w:cs="Times New Roman"/>
+          <w:sz w:val="22"/>
+          <w:szCs w:val="22"/>
+        </w:rPr>
+        <w:t xml:space="preserve"> retrieved</w:t>
+      </w:r>
+      <w:r>
+        <w:rPr>
+          <w:rFonts w:ascii="Times New Roman" w:hAnsi="Times New Roman" w:cs="Times New Roman"/>
+          <w:sz w:val="22"/>
+          <w:szCs w:val="22"/>
+        </w:rPr>
+        <w:t xml:space="preserve"> from the Users table</w:t>
+      </w:r>
+      <w:r>
+        <w:rPr>
+          <w:rFonts w:ascii="Times New Roman" w:hAnsi="Times New Roman" w:cs="Times New Roman"/>
+          <w:sz w:val="22"/>
+          <w:szCs w:val="22"/>
+        </w:rPr>
+        <w:t xml:space="preserve"> where </w:t>
+      </w:r>
+      <w:r>
+        <w:rPr>
+          <w:rFonts w:ascii="Times New Roman" w:hAnsi="Times New Roman" w:cs="Times New Roman"/>
+          <w:sz w:val="22"/>
+          <w:szCs w:val="22"/>
+        </w:rPr>
+        <w:t>a</w:t>
+      </w:r>
+      <w:r>
+        <w:rPr>
+          <w:rFonts w:ascii="Times New Roman" w:hAnsi="Times New Roman" w:cs="Times New Roman"/>
+          <w:sz w:val="22"/>
+          <w:szCs w:val="22"/>
+        </w:rPr>
+        <w:t xml:space="preserve"> user has the given email and hash.</w:t>
+      </w:r>
+    </w:p>
+    <w:p>
+      <w:pPr>
+        <w:rPr>
+          <w:rFonts w:ascii="Times New Roman" w:hAnsi="Times New Roman" w:cs="Times New Roman"/>
+          <w:sz w:val="22"/>
+          <w:szCs w:val="22"/>
+        </w:rPr>
+      </w:pPr>
+    </w:p>
+    <w:p>
+      <w:pPr>
+        <w:rPr>
+          <w:rFonts w:ascii="Times New Roman" w:hAnsi="Times New Roman" w:cs="Times New Roman"/>
+          <w:sz w:val="22"/>
+          <w:szCs w:val="22"/>
+        </w:rPr>
+      </w:pPr>
+      <w:r>
+        <w:rPr>
+          <w:rFonts w:ascii="Times New Roman" w:hAnsi="Times New Roman" w:cs="Times New Roman"/>
+          <w:sz w:val="22"/>
+          <w:szCs w:val="22"/>
+        </w:rPr>
+        <w:t xml:space="preserve">All logic under the methods in the User(s) Model Context class is encapsulated in try/except blocks </w:t>
+      </w:r>
+      <w:r>
+        <w:rPr>
+          <w:rFonts w:ascii="Times New Roman" w:hAnsi="Times New Roman" w:cs="Times New Roman"/>
+          <w:sz w:val="22"/>
+          <w:szCs w:val="22"/>
+        </w:rPr>
+        <w:t>to</w:t>
+      </w:r>
+      <w:r>
+        <w:rPr>
+          <w:rFonts w:ascii="Times New Roman" w:hAnsi="Times New Roman" w:cs="Times New Roman"/>
+          <w:sz w:val="22"/>
+          <w:szCs w:val="22"/>
+        </w:rPr>
+        <w:t xml:space="preserve"> account for cases in which the table queries do not return anything, in which case values of None are returned to the callers for further error handling.</w:t>
+      </w:r>
+      <w:r>
+        <w:rPr>
+          <w:rFonts w:ascii="Times New Roman" w:hAnsi="Times New Roman" w:cs="Times New Roman"/>
+          <w:sz w:val="22"/>
+          <w:szCs w:val="22"/>
+        </w:rPr>
+        <w:t xml:space="preserve"> I also marked the methods as static </w:t>
+      </w:r>
+      <w:r>
+        <w:rPr>
+          <w:rFonts w:ascii="Times New Roman" w:hAnsi="Times New Roman" w:cs="Times New Roman"/>
+          <w:sz w:val="22"/>
+          <w:szCs w:val="22"/>
+        </w:rPr>
+        <w:t>methods because</w:t>
+      </w:r>
+      <w:r>
+        <w:rPr>
+          <w:rFonts w:ascii="Times New Roman" w:hAnsi="Times New Roman" w:cs="Times New Roman"/>
+          <w:sz w:val="22"/>
+          <w:szCs w:val="22"/>
+        </w:rPr>
+        <w:t xml:space="preserve"> I decided that there is no need for explicit instantiation for the context class, as there is no dependency on field data</w:t>
+      </w:r>
+      <w:r>
+        <w:rPr>
+          <w:rFonts w:ascii="Times New Roman" w:hAnsi="Times New Roman" w:cs="Times New Roman"/>
+          <w:sz w:val="22"/>
+          <w:szCs w:val="22"/>
+        </w:rPr>
+        <w:t xml:space="preserve"> to query the tables</w:t>
+      </w:r>
+      <w:r>
+        <w:rPr>
+          <w:rFonts w:ascii="Times New Roman" w:hAnsi="Times New Roman" w:cs="Times New Roman"/>
+          <w:sz w:val="22"/>
+          <w:szCs w:val="22"/>
+        </w:rPr>
+        <w:t>.</w:t>
       </w:r>
     </w:p>
     <w:p>
@@ -3756,100 +4267,154 @@
           <w:rFonts w:ascii="Times New Roman" w:hAnsi="Times New Roman" w:cs="Times New Roman"/>
         </w:rPr>
       </w:pPr>
-      <w:bookmarkStart w:id="6" w:name="_Toc130948320"/>
-      <w:r>
-        <w:rPr>
-          <w:rFonts w:ascii="Times New Roman" w:hAnsi="Times New Roman" w:cs="Times New Roman"/>
-        </w:rPr>
-        <w:t>Pay</w:t>
-      </w:r>
-      <w:r>
-        <w:rPr>
-          <w:rFonts w:ascii="Times New Roman" w:hAnsi="Times New Roman" w:cs="Times New Roman"/>
-        </w:rPr>
-        <w:t xml:space="preserve"> Component</w:t>
-      </w:r>
-      <w:bookmarkEnd w:id="6"/>
-    </w:p>
-    <w:p>
-      <w:pPr>
-        <w:rPr>
-          <w:rFonts w:ascii="Times New Roman" w:hAnsi="Times New Roman" w:cs="Times New Roman"/>
-          <w:sz w:val="22"/>
-          <w:szCs w:val="22"/>
-        </w:rPr>
-      </w:pPr>
-      <w:r>
-        <w:rPr>
-          <w:rFonts w:ascii="Times New Roman" w:hAnsi="Times New Roman" w:cs="Times New Roman"/>
-          <w:sz w:val="22"/>
-          <w:szCs w:val="22"/>
-        </w:rPr>
-        <w:t xml:space="preserve">The Pay component provides logic for clients to create new transactions in the system and delete them if necessary. The Pay component makes use of the Auth component, specifically in the process_payment() method. By implementing </w:t>
-      </w:r>
-      <w:r>
-        <w:rPr>
-          <w:rFonts w:ascii="Times New Roman" w:hAnsi="Times New Roman" w:cs="Times New Roman"/>
-          <w:sz w:val="22"/>
-          <w:szCs w:val="22"/>
-        </w:rPr>
-        <w:t>it like this</w:t>
-      </w:r>
-      <w:r>
-        <w:rPr>
-          <w:rFonts w:ascii="Times New Roman" w:hAnsi="Times New Roman" w:cs="Times New Roman"/>
-          <w:sz w:val="22"/>
-          <w:szCs w:val="22"/>
-        </w:rPr>
-        <w:t xml:space="preserve">, I made the client’s job easier and adhered to the CW1 spec as users should be able to book a flight without specifically filling in a </w:t>
-      </w:r>
-      <w:r>
-        <w:rPr>
-          <w:rFonts w:ascii="Times New Roman" w:hAnsi="Times New Roman" w:cs="Times New Roman"/>
-          <w:sz w:val="22"/>
-          <w:szCs w:val="22"/>
-        </w:rPr>
-        <w:t>login</w:t>
-      </w:r>
-      <w:r>
-        <w:rPr>
-          <w:rFonts w:ascii="Times New Roman" w:hAnsi="Times New Roman" w:cs="Times New Roman"/>
-          <w:sz w:val="22"/>
-          <w:szCs w:val="22"/>
-        </w:rPr>
-        <w:t xml:space="preserve"> form. By doing this, only 1 request is processed by the PayFriend service</w:t>
-      </w:r>
-      <w:r>
-        <w:rPr>
-          <w:rFonts w:ascii="Times New Roman" w:hAnsi="Times New Roman" w:cs="Times New Roman"/>
-          <w:sz w:val="22"/>
-          <w:szCs w:val="22"/>
-        </w:rPr>
-        <w:t xml:space="preserve">. As a result, a payment request with an invalid account will </w:t>
-      </w:r>
-      <w:r>
-        <w:rPr>
-          <w:rFonts w:ascii="Times New Roman" w:hAnsi="Times New Roman" w:cs="Times New Roman"/>
-          <w:sz w:val="22"/>
-          <w:szCs w:val="22"/>
-        </w:rPr>
-        <w:t xml:space="preserve">cascade </w:t>
-      </w:r>
-      <w:r>
-        <w:rPr>
-          <w:rFonts w:ascii="Times New Roman" w:hAnsi="Times New Roman" w:cs="Times New Roman"/>
-          <w:sz w:val="22"/>
-          <w:szCs w:val="22"/>
-        </w:rPr>
-        <w:t>fail</w:t>
-      </w:r>
-      <w:r>
-        <w:rPr>
-          <w:rFonts w:ascii="Times New Roman" w:hAnsi="Times New Roman" w:cs="Times New Roman"/>
-          <w:sz w:val="22"/>
-          <w:szCs w:val="22"/>
-        </w:rPr>
-        <w:t xml:space="preserve"> (both the authentication and the payment fail)</w:t>
+      <w:bookmarkStart w:id="9" w:name="_Toc130948323"/>
+      <w:r>
+        <w:rPr>
+          <w:rFonts w:ascii="Times New Roman" w:hAnsi="Times New Roman" w:cs="Times New Roman"/>
+        </w:rPr>
+        <w:t>Transaction(s) Model Context Class</w:t>
+      </w:r>
+      <w:bookmarkEnd w:id="9"/>
+    </w:p>
+    <w:p>
+      <w:pPr>
+        <w:rPr>
+          <w:rFonts w:ascii="Times New Roman" w:hAnsi="Times New Roman" w:cs="Times New Roman"/>
+          <w:sz w:val="22"/>
+          <w:szCs w:val="22"/>
+        </w:rPr>
+      </w:pPr>
+      <w:r>
+        <w:rPr>
+          <w:rFonts w:ascii="Times New Roman" w:hAnsi="Times New Roman" w:cs="Times New Roman"/>
+          <w:sz w:val="22"/>
+          <w:szCs w:val="22"/>
+        </w:rPr>
+        <w:t xml:space="preserve">The </w:t>
+      </w:r>
+      <w:r>
+        <w:rPr>
+          <w:rFonts w:ascii="Times New Roman" w:hAnsi="Times New Roman" w:cs="Times New Roman"/>
+          <w:sz w:val="22"/>
+          <w:szCs w:val="22"/>
+        </w:rPr>
+        <w:t>Transaction</w:t>
+      </w:r>
+      <w:r>
+        <w:rPr>
+          <w:rFonts w:ascii="Times New Roman" w:hAnsi="Times New Roman" w:cs="Times New Roman"/>
+          <w:sz w:val="22"/>
+          <w:szCs w:val="22"/>
+        </w:rPr>
+        <w:t xml:space="preserve">(s) Model Context class interfaces with the Django models and implements methods to add a new </w:t>
+      </w:r>
+      <w:r>
+        <w:rPr>
+          <w:rFonts w:ascii="Times New Roman" w:hAnsi="Times New Roman" w:cs="Times New Roman"/>
+          <w:sz w:val="22"/>
+          <w:szCs w:val="22"/>
+        </w:rPr>
+        <w:t>transaction to the table, retrieve a transaction with a given ID from the table and to delete a transaction with a given ID from the table.</w:t>
+      </w:r>
+    </w:p>
+    <w:p>
+      <w:pPr>
+        <w:rPr>
+          <w:rFonts w:ascii="Times New Roman" w:hAnsi="Times New Roman" w:cs="Times New Roman"/>
+          <w:sz w:val="22"/>
+          <w:szCs w:val="22"/>
+        </w:rPr>
+      </w:pPr>
+    </w:p>
+    <w:p>
+      <w:pPr>
+        <w:rPr>
+          <w:rFonts w:ascii="Times New Roman" w:hAnsi="Times New Roman" w:cs="Times New Roman"/>
+          <w:sz w:val="22"/>
+          <w:szCs w:val="22"/>
+        </w:rPr>
+      </w:pPr>
+      <w:r>
+        <w:rPr>
+          <w:rFonts w:ascii="Times New Roman" w:hAnsi="Times New Roman" w:cs="Times New Roman"/>
+          <w:sz w:val="22"/>
+          <w:szCs w:val="22"/>
+        </w:rPr>
+        <w:t>The add_transaction_to_table(transaction: object) method takes in a Python object which holds the data relevant for a transaction (id, email, company, timestamp, value). It first creates a Transaction model using the passed in data and then calls the .save() method on it to insert it in the database. I decided not to do any other validation in this method because all the necessary validation was done beforehand in the previous scopes of the program execution.</w:t>
+      </w:r>
+    </w:p>
+    <w:p>
+      <w:pPr>
+        <w:rPr>
+          <w:rFonts w:ascii="Times New Roman" w:hAnsi="Times New Roman" w:cs="Times New Roman"/>
+          <w:sz w:val="22"/>
+          <w:szCs w:val="22"/>
+        </w:rPr>
+      </w:pPr>
+    </w:p>
+    <w:p>
+      <w:pPr>
+        <w:rPr>
+          <w:rFonts w:ascii="Times New Roman" w:hAnsi="Times New Roman" w:cs="Times New Roman"/>
+          <w:sz w:val="22"/>
+          <w:szCs w:val="22"/>
+        </w:rPr>
+      </w:pPr>
+      <w:r>
+        <w:rPr>
+          <w:rFonts w:ascii="Times New Roman" w:hAnsi="Times New Roman" w:cs="Times New Roman"/>
+          <w:sz w:val="22"/>
+          <w:szCs w:val="22"/>
+        </w:rPr>
+        <w:t xml:space="preserve">The retrieval (selecting from the table) logic uses transaction IDs and does not require multiple transactions to be retrieved at the same time because of the </w:t>
+      </w:r>
+      <w:r>
+        <w:rPr>
+          <w:rFonts w:ascii="Times New Roman" w:hAnsi="Times New Roman" w:cs="Times New Roman"/>
+          <w:sz w:val="22"/>
+          <w:szCs w:val="22"/>
+        </w:rPr>
+        <w:t>decided</w:t>
+      </w:r>
+      <w:r>
+        <w:rPr>
+          <w:rFonts w:ascii="Times New Roman" w:hAnsi="Times New Roman" w:cs="Times New Roman"/>
+          <w:sz w:val="22"/>
+          <w:szCs w:val="22"/>
+        </w:rPr>
+        <w:t xml:space="preserve"> design of both the airlines and the payment services.</w:t>
+      </w:r>
+      <w:r>
+        <w:rPr>
+          <w:rFonts w:ascii="Times New Roman" w:hAnsi="Times New Roman" w:cs="Times New Roman"/>
+          <w:sz w:val="22"/>
+          <w:szCs w:val="22"/>
+        </w:rPr>
+        <w:t xml:space="preserve"> In the case of reading an entire transaction from the table, the Transaction.objects.get(TransactionId=id) method is used and if a transaction was indeed found, a Python object is built using the selected data. I buil</w:t>
+      </w:r>
+      <w:r>
+        <w:rPr>
+          <w:rFonts w:ascii="Times New Roman" w:hAnsi="Times New Roman" w:cs="Times New Roman"/>
+          <w:sz w:val="22"/>
+          <w:szCs w:val="22"/>
+        </w:rPr>
+        <w:t>d</w:t>
+      </w:r>
+      <w:r>
+        <w:rPr>
+          <w:rFonts w:ascii="Times New Roman" w:hAnsi="Times New Roman" w:cs="Times New Roman"/>
+          <w:sz w:val="22"/>
+          <w:szCs w:val="22"/>
+        </w:rPr>
+        <w:t xml:space="preserve"> the Python object out of the Django model type so that the rest of the application can process it easier</w:t>
+      </w:r>
+      <w:r>
+        <w:rPr>
+          <w:rFonts w:ascii="Times New Roman" w:hAnsi="Times New Roman" w:cs="Times New Roman"/>
+          <w:sz w:val="22"/>
+          <w:szCs w:val="22"/>
+        </w:rPr>
+        <w:t xml:space="preserve"> after it is returned</w:t>
       </w:r>
       <w:r>
         <w:rPr>
@@ -3883,145 +4448,95 @@
           <w:sz w:val="22"/>
           <w:szCs w:val="22"/>
         </w:rPr>
-        <w:t xml:space="preserve">The process_payment(email: str, password: str, value: float, company: str) method takes in account credentials and transaction details like the value of the transaction and the receiving company name. The method first attempts to authenticate a user through the Auth component using </w:t>
-      </w:r>
-      <w:r>
-        <w:rPr>
-          <w:rFonts w:ascii="Times New Roman" w:hAnsi="Times New Roman" w:cs="Times New Roman"/>
-          <w:sz w:val="22"/>
-          <w:szCs w:val="22"/>
-        </w:rPr>
-        <w:t>authenticate_user</w:t>
-      </w:r>
-      <w:r>
-        <w:rPr>
-          <w:rFonts w:ascii="Times New Roman" w:hAnsi="Times New Roman" w:cs="Times New Roman"/>
-          <w:sz w:val="22"/>
-          <w:szCs w:val="22"/>
-        </w:rPr>
-        <w:t xml:space="preserve">(). Based on the result of this operation, the method may return an error code to the view for further processing. If the account credentials match an account, the payment details are validated (transaction value is positive and greater than 0 and that the receiving company name is not an empty string). Provided that authentication and validation passed and the method did not return, a transaction Python dictionary is built using the available transaction details, a newly generated timestamp and a UUID4 for the transaction identifier. The </w:t>
-      </w:r>
-      <w:r>
-        <w:rPr>
-          <w:rFonts w:ascii="Times New Roman" w:hAnsi="Times New Roman" w:cs="Times New Roman"/>
-          <w:sz w:val="22"/>
-          <w:szCs w:val="22"/>
-        </w:rPr>
-        <w:t xml:space="preserve">built </w:t>
-      </w:r>
-      <w:r>
-        <w:rPr>
-          <w:rFonts w:ascii="Times New Roman" w:hAnsi="Times New Roman" w:cs="Times New Roman"/>
-          <w:sz w:val="22"/>
-          <w:szCs w:val="22"/>
-        </w:rPr>
-        <w:t>transaction dictionary is then stored in the Transactions table using the Transaction(s) Model context.</w:t>
-      </w:r>
-    </w:p>
-    <w:p>
-      <w:pPr>
-        <w:rPr>
-          <w:rFonts w:ascii="Times New Roman" w:hAnsi="Times New Roman" w:cs="Times New Roman"/>
-          <w:sz w:val="22"/>
-          <w:szCs w:val="22"/>
-        </w:rPr>
-      </w:pPr>
-    </w:p>
-    <w:p>
-      <w:pPr>
-        <w:rPr>
-          <w:rFonts w:ascii="Times New Roman" w:hAnsi="Times New Roman" w:cs="Times New Roman"/>
-          <w:sz w:val="22"/>
-          <w:szCs w:val="22"/>
-        </w:rPr>
-      </w:pPr>
-      <w:r>
-        <w:rPr>
-          <w:rFonts w:ascii="Times New Roman" w:hAnsi="Times New Roman" w:cs="Times New Roman"/>
-          <w:sz w:val="22"/>
-          <w:szCs w:val="22"/>
-        </w:rPr>
-        <w:t>The delete_payment(transactionId: str) method takes in a transaction ID and attempts to delete the transaction with the given ID from the Transactions table. The method first validates the passed in id (making sure it is not an empty string) and returns a specific error code if necessary to the view</w:t>
-      </w:r>
-      <w:r>
-        <w:rPr>
-          <w:rFonts w:ascii="Times New Roman" w:hAnsi="Times New Roman" w:cs="Times New Roman"/>
-          <w:sz w:val="22"/>
-          <w:szCs w:val="22"/>
-        </w:rPr>
-        <w:t xml:space="preserve"> to instruct it that the input is not valid</w:t>
-      </w:r>
-      <w:r>
-        <w:rPr>
-          <w:rFonts w:ascii="Times New Roman" w:hAnsi="Times New Roman" w:cs="Times New Roman"/>
-          <w:sz w:val="22"/>
-          <w:szCs w:val="22"/>
-        </w:rPr>
-        <w:t xml:space="preserve">. </w:t>
-      </w:r>
-      <w:r>
-        <w:rPr>
-          <w:rFonts w:ascii="Times New Roman" w:hAnsi="Times New Roman" w:cs="Times New Roman"/>
-          <w:sz w:val="22"/>
-          <w:szCs w:val="22"/>
-        </w:rPr>
-        <w:t>If the input is valid, the</w:t>
-      </w:r>
-      <w:r>
-        <w:rPr>
-          <w:rFonts w:ascii="Times New Roman" w:hAnsi="Times New Roman" w:cs="Times New Roman"/>
-          <w:sz w:val="22"/>
-          <w:szCs w:val="22"/>
-        </w:rPr>
-        <w:t xml:space="preserve"> method then calls the delete transaction method </w:t>
-      </w:r>
-      <w:r>
-        <w:rPr>
-          <w:rFonts w:ascii="Times New Roman" w:hAnsi="Times New Roman" w:cs="Times New Roman"/>
-          <w:sz w:val="22"/>
-          <w:szCs w:val="22"/>
-        </w:rPr>
-        <w:t>from</w:t>
-      </w:r>
-      <w:r>
-        <w:rPr>
-          <w:rFonts w:ascii="Times New Roman" w:hAnsi="Times New Roman" w:cs="Times New Roman"/>
-          <w:sz w:val="22"/>
-          <w:szCs w:val="22"/>
-        </w:rPr>
-        <w:t xml:space="preserve"> the </w:t>
-      </w:r>
-      <w:r>
-        <w:rPr>
-          <w:rFonts w:ascii="Times New Roman" w:hAnsi="Times New Roman" w:cs="Times New Roman"/>
-          <w:sz w:val="22"/>
-          <w:szCs w:val="22"/>
-        </w:rPr>
-        <w:t>Transaction(s) Model context</w:t>
-      </w:r>
-      <w:r>
-        <w:rPr>
-          <w:rFonts w:ascii="Times New Roman" w:hAnsi="Times New Roman" w:cs="Times New Roman"/>
-          <w:sz w:val="22"/>
-          <w:szCs w:val="22"/>
-        </w:rPr>
-        <w:t xml:space="preserve"> and pass</w:t>
-      </w:r>
-      <w:r>
-        <w:rPr>
-          <w:rFonts w:ascii="Times New Roman" w:hAnsi="Times New Roman" w:cs="Times New Roman"/>
-          <w:sz w:val="22"/>
-          <w:szCs w:val="22"/>
-        </w:rPr>
-        <w:t>es</w:t>
-      </w:r>
-      <w:r>
-        <w:rPr>
-          <w:rFonts w:ascii="Times New Roman" w:hAnsi="Times New Roman" w:cs="Times New Roman"/>
-          <w:sz w:val="22"/>
-          <w:szCs w:val="22"/>
-        </w:rPr>
-        <w:t xml:space="preserve"> it the given transaction id. If the status returned by the context method is -1, it means that no transaction was found with the given id and thus it was not deleted, at which point the delete_payment() method returns an error code to the view. If everything went well and the transaction got deleted, then the method returns a value of 0 to the view.</w:t>
+        <w:t xml:space="preserve">All logic under the methods in the </w:t>
+      </w:r>
+      <w:r>
+        <w:rPr>
+          <w:rFonts w:ascii="Times New Roman" w:hAnsi="Times New Roman" w:cs="Times New Roman"/>
+          <w:sz w:val="22"/>
+          <w:szCs w:val="22"/>
+        </w:rPr>
+        <w:t>Transaction</w:t>
+      </w:r>
+      <w:r>
+        <w:rPr>
+          <w:rFonts w:ascii="Times New Roman" w:hAnsi="Times New Roman" w:cs="Times New Roman"/>
+          <w:sz w:val="22"/>
+          <w:szCs w:val="22"/>
+        </w:rPr>
+        <w:t xml:space="preserve">(s) Model Context class is encapsulated in try/except blocks to account for cases in which the table queries do not return anything, in which case </w:t>
+      </w:r>
+      <w:r>
+        <w:rPr>
+          <w:rFonts w:ascii="Times New Roman" w:hAnsi="Times New Roman" w:cs="Times New Roman"/>
+          <w:sz w:val="22"/>
+          <w:szCs w:val="22"/>
+        </w:rPr>
+        <w:t>tuples</w:t>
+      </w:r>
+      <w:r>
+        <w:rPr>
+          <w:rFonts w:ascii="Times New Roman" w:hAnsi="Times New Roman" w:cs="Times New Roman"/>
+          <w:sz w:val="22"/>
+          <w:szCs w:val="22"/>
+        </w:rPr>
+        <w:t xml:space="preserve"> of None </w:t>
+      </w:r>
+      <w:r>
+        <w:rPr>
+          <w:rFonts w:ascii="Times New Roman" w:hAnsi="Times New Roman" w:cs="Times New Roman"/>
+          <w:sz w:val="22"/>
+          <w:szCs w:val="22"/>
+        </w:rPr>
+        <w:t xml:space="preserve">and an error message </w:t>
+      </w:r>
+      <w:r>
+        <w:rPr>
+          <w:rFonts w:ascii="Times New Roman" w:hAnsi="Times New Roman" w:cs="Times New Roman"/>
+          <w:sz w:val="22"/>
+          <w:szCs w:val="22"/>
+        </w:rPr>
+        <w:t>are returned to the callers for further error handling.</w:t>
+      </w:r>
+      <w:r>
+        <w:rPr>
+          <w:rFonts w:ascii="Times New Roman" w:hAnsi="Times New Roman" w:cs="Times New Roman"/>
+          <w:sz w:val="22"/>
+          <w:szCs w:val="22"/>
+        </w:rPr>
+        <w:t xml:space="preserve"> I also marked the methods as static </w:t>
+      </w:r>
+      <w:r>
+        <w:rPr>
+          <w:rFonts w:ascii="Times New Roman" w:hAnsi="Times New Roman" w:cs="Times New Roman"/>
+          <w:sz w:val="22"/>
+          <w:szCs w:val="22"/>
+        </w:rPr>
+        <w:t>methods because</w:t>
+      </w:r>
+      <w:r>
+        <w:rPr>
+          <w:rFonts w:ascii="Times New Roman" w:hAnsi="Times New Roman" w:cs="Times New Roman"/>
+          <w:sz w:val="22"/>
+          <w:szCs w:val="22"/>
+        </w:rPr>
+        <w:t xml:space="preserve"> I decided that there is no need for explicit instantiation for the context class, as there is no dependency on field data</w:t>
+      </w:r>
+      <w:r>
+        <w:rPr>
+          <w:rFonts w:ascii="Times New Roman" w:hAnsi="Times New Roman" w:cs="Times New Roman"/>
+          <w:sz w:val="22"/>
+          <w:szCs w:val="22"/>
+        </w:rPr>
+        <w:t xml:space="preserve"> to query the tables</w:t>
+      </w:r>
+      <w:r>
+        <w:rPr>
+          <w:rFonts w:ascii="Times New Roman" w:hAnsi="Times New Roman" w:cs="Times New Roman"/>
+          <w:sz w:val="22"/>
+          <w:szCs w:val="22"/>
+        </w:rPr>
+        <w:t>.</w:t>
       </w:r>
     </w:p>
     <w:p>
@@ -4031,14 +4546,39 @@
           <w:rFonts w:ascii="Times New Roman" w:hAnsi="Times New Roman" w:cs="Times New Roman"/>
         </w:rPr>
       </w:pPr>
-      <w:bookmarkStart w:id="7" w:name="_Toc130948321"/>
-      <w:r>
-        <w:rPr>
-          <w:rFonts w:ascii="Times New Roman" w:hAnsi="Times New Roman" w:cs="Times New Roman"/>
-        </w:rPr>
-        <w:t>Contexts</w:t>
-      </w:r>
-      <w:bookmarkEnd w:id="7"/>
+      <w:bookmarkStart w:id="10" w:name="_Toc130948324"/>
+      <w:r>
+        <w:rPr>
+          <w:rFonts w:ascii="Times New Roman" w:hAnsi="Times New Roman" w:cs="Times New Roman"/>
+        </w:rPr>
+        <w:t>Utils</w:t>
+      </w:r>
+      <w:bookmarkEnd w:id="10"/>
+    </w:p>
+    <w:p>
+      <w:pPr>
+        <w:rPr>
+          <w:rFonts w:ascii="Times New Roman" w:hAnsi="Times New Roman" w:cs="Times New Roman"/>
+          <w:sz w:val="22"/>
+          <w:szCs w:val="22"/>
+        </w:rPr>
+      </w:pPr>
+      <w:r>
+        <w:rPr>
+          <w:rFonts w:ascii="Times New Roman" w:hAnsi="Times New Roman" w:cs="Times New Roman"/>
+          <w:sz w:val="22"/>
+          <w:szCs w:val="22"/>
+        </w:rPr>
+        <w:t xml:space="preserve">Throughout the development of the PayFriend service, </w:t>
+      </w:r>
+      <w:r>
+        <w:rPr>
+          <w:rFonts w:ascii="Times New Roman" w:hAnsi="Times New Roman" w:cs="Times New Roman"/>
+          <w:sz w:val="22"/>
+          <w:szCs w:val="22"/>
+        </w:rPr>
+        <w:t>I had to use common logic in multiple parts of the codebase. As a result, to reduce code duplication I isolated the common code and put it under a “utilities” scope.</w:t>
+      </w:r>
     </w:p>
     <w:p>
       <w:pPr>
@@ -4047,236 +4587,112 @@
           <w:rFonts w:ascii="Times New Roman" w:hAnsi="Times New Roman" w:cs="Times New Roman"/>
         </w:rPr>
       </w:pPr>
-      <w:bookmarkStart w:id="8" w:name="_Toc130948322"/>
-      <w:r>
-        <w:rPr>
-          <w:rFonts w:ascii="Times New Roman" w:hAnsi="Times New Roman" w:cs="Times New Roman"/>
-        </w:rPr>
-        <w:t>User(s) Model Context Class</w:t>
-      </w:r>
-      <w:bookmarkEnd w:id="8"/>
-    </w:p>
-    <w:p>
-      <w:pPr>
-        <w:rPr>
-          <w:rFonts w:ascii="Times New Roman" w:hAnsi="Times New Roman" w:cs="Times New Roman"/>
-          <w:sz w:val="22"/>
-          <w:szCs w:val="22"/>
-        </w:rPr>
-      </w:pPr>
-      <w:r>
-        <w:rPr>
-          <w:rFonts w:ascii="Times New Roman" w:hAnsi="Times New Roman" w:cs="Times New Roman"/>
-          <w:sz w:val="22"/>
-          <w:szCs w:val="22"/>
-        </w:rPr>
-        <w:t xml:space="preserve">The </w:t>
-      </w:r>
-      <w:r>
-        <w:rPr>
-          <w:rFonts w:ascii="Times New Roman" w:hAnsi="Times New Roman" w:cs="Times New Roman"/>
-          <w:sz w:val="22"/>
-          <w:szCs w:val="22"/>
-        </w:rPr>
-        <w:t>User(s) Model Context class interfaces with the Django models and implements methods to add a new user to the table, check whether a user is registered</w:t>
-      </w:r>
-      <w:r>
-        <w:rPr>
-          <w:rFonts w:ascii="Times New Roman" w:hAnsi="Times New Roman" w:cs="Times New Roman"/>
-          <w:sz w:val="22"/>
-          <w:szCs w:val="22"/>
-        </w:rPr>
-        <w:t xml:space="preserve"> and reading the salt value for a specific user account.</w:t>
-      </w:r>
-    </w:p>
-    <w:p>
-      <w:pPr>
-        <w:rPr>
-          <w:rFonts w:ascii="Times New Roman" w:hAnsi="Times New Roman" w:cs="Times New Roman"/>
-          <w:sz w:val="22"/>
-          <w:szCs w:val="22"/>
-        </w:rPr>
-      </w:pPr>
-    </w:p>
-    <w:p>
-      <w:pPr>
-        <w:rPr>
-          <w:rFonts w:ascii="Times New Roman" w:hAnsi="Times New Roman" w:cs="Times New Roman"/>
-          <w:sz w:val="22"/>
-          <w:szCs w:val="22"/>
-        </w:rPr>
-      </w:pPr>
-      <w:r>
-        <w:rPr>
-          <w:rFonts w:ascii="Times New Roman" w:hAnsi="Times New Roman" w:cs="Times New Roman"/>
-          <w:sz w:val="22"/>
-          <w:szCs w:val="22"/>
-        </w:rPr>
-        <w:t>The add_user_to_table(email: str, hash: str, salt: str) method takes in three strings representing the fields for one user account (email, hashed password and the salt used before hashing). It first creates a User model using the passed in data and then calls the .save() method on it to insert it in the database. I decided not to do any other validation in this method because all the necessary validation was done beforehand in the previous scopes of the program execution.</w:t>
-      </w:r>
-    </w:p>
-    <w:p>
-      <w:pPr>
-        <w:rPr>
-          <w:rFonts w:ascii="Times New Roman" w:hAnsi="Times New Roman" w:cs="Times New Roman"/>
-          <w:sz w:val="22"/>
-          <w:szCs w:val="22"/>
-        </w:rPr>
-      </w:pPr>
-    </w:p>
-    <w:p>
-      <w:pPr>
-        <w:rPr>
-          <w:rFonts w:ascii="Times New Roman" w:hAnsi="Times New Roman" w:cs="Times New Roman"/>
-          <w:sz w:val="22"/>
-          <w:szCs w:val="22"/>
-        </w:rPr>
-      </w:pPr>
-      <w:r>
-        <w:rPr>
-          <w:rFonts w:ascii="Times New Roman" w:hAnsi="Times New Roman" w:cs="Times New Roman"/>
-          <w:sz w:val="22"/>
-          <w:szCs w:val="22"/>
-        </w:rPr>
-        <w:t xml:space="preserve">The user_is_registered(email: str, hash: str) method is used specifically for logging into the service, and checks whether a record </w:t>
-      </w:r>
-      <w:r>
-        <w:rPr>
-          <w:rFonts w:ascii="Times New Roman" w:hAnsi="Times New Roman" w:cs="Times New Roman"/>
-          <w:sz w:val="22"/>
-          <w:szCs w:val="22"/>
-        </w:rPr>
-        <w:t>is</w:t>
-      </w:r>
-      <w:r>
-        <w:rPr>
-          <w:rFonts w:ascii="Times New Roman" w:hAnsi="Times New Roman" w:cs="Times New Roman"/>
-          <w:sz w:val="22"/>
-          <w:szCs w:val="22"/>
-        </w:rPr>
-        <w:t xml:space="preserve"> retrieved</w:t>
-      </w:r>
-      <w:r>
-        <w:rPr>
-          <w:rFonts w:ascii="Times New Roman" w:hAnsi="Times New Roman" w:cs="Times New Roman"/>
-          <w:sz w:val="22"/>
-          <w:szCs w:val="22"/>
-        </w:rPr>
-        <w:t xml:space="preserve"> from the Users table</w:t>
-      </w:r>
-      <w:r>
-        <w:rPr>
-          <w:rFonts w:ascii="Times New Roman" w:hAnsi="Times New Roman" w:cs="Times New Roman"/>
-          <w:sz w:val="22"/>
-          <w:szCs w:val="22"/>
-        </w:rPr>
-        <w:t xml:space="preserve"> where </w:t>
-      </w:r>
-      <w:r>
-        <w:rPr>
-          <w:rFonts w:ascii="Times New Roman" w:hAnsi="Times New Roman" w:cs="Times New Roman"/>
-          <w:sz w:val="22"/>
-          <w:szCs w:val="22"/>
-        </w:rPr>
-        <w:t>a</w:t>
-      </w:r>
-      <w:r>
-        <w:rPr>
-          <w:rFonts w:ascii="Times New Roman" w:hAnsi="Times New Roman" w:cs="Times New Roman"/>
-          <w:sz w:val="22"/>
-          <w:szCs w:val="22"/>
-        </w:rPr>
-        <w:t xml:space="preserve"> user has the given email and hash.</w:t>
-      </w:r>
-    </w:p>
-    <w:p>
-      <w:pPr>
-        <w:rPr>
-          <w:rFonts w:ascii="Times New Roman" w:hAnsi="Times New Roman" w:cs="Times New Roman"/>
-          <w:sz w:val="22"/>
-          <w:szCs w:val="22"/>
-        </w:rPr>
-      </w:pPr>
-    </w:p>
-    <w:p>
-      <w:pPr>
-        <w:rPr>
-          <w:rFonts w:ascii="Times New Roman" w:hAnsi="Times New Roman" w:cs="Times New Roman"/>
-          <w:sz w:val="22"/>
-          <w:szCs w:val="22"/>
-        </w:rPr>
-      </w:pPr>
-      <w:r>
-        <w:rPr>
-          <w:rFonts w:ascii="Times New Roman" w:hAnsi="Times New Roman" w:cs="Times New Roman"/>
-          <w:sz w:val="22"/>
-          <w:szCs w:val="22"/>
-        </w:rPr>
-        <w:t xml:space="preserve">All logic under the methods in the User(s) Model Context class is encapsulated in try/except blocks </w:t>
-      </w:r>
-      <w:r>
-        <w:rPr>
-          <w:rFonts w:ascii="Times New Roman" w:hAnsi="Times New Roman" w:cs="Times New Roman"/>
-          <w:sz w:val="22"/>
-          <w:szCs w:val="22"/>
-        </w:rPr>
-        <w:t>to</w:t>
-      </w:r>
-      <w:r>
-        <w:rPr>
-          <w:rFonts w:ascii="Times New Roman" w:hAnsi="Times New Roman" w:cs="Times New Roman"/>
-          <w:sz w:val="22"/>
-          <w:szCs w:val="22"/>
-        </w:rPr>
-        <w:t xml:space="preserve"> account for cases in which the table queries do not return anything, in which case values of None are returned to the callers for further error handling.</w:t>
-      </w:r>
-      <w:r>
-        <w:rPr>
-          <w:rFonts w:ascii="Times New Roman" w:hAnsi="Times New Roman" w:cs="Times New Roman"/>
-          <w:sz w:val="22"/>
-          <w:szCs w:val="22"/>
-        </w:rPr>
-        <w:t xml:space="preserve"> </w:t>
-      </w:r>
-      <w:r>
-        <w:rPr>
-          <w:rFonts w:ascii="Times New Roman" w:hAnsi="Times New Roman" w:cs="Times New Roman"/>
-          <w:sz w:val="22"/>
-          <w:szCs w:val="22"/>
-        </w:rPr>
-        <w:t xml:space="preserve">I also marked the methods as static </w:t>
-      </w:r>
-      <w:r>
-        <w:rPr>
-          <w:rFonts w:ascii="Times New Roman" w:hAnsi="Times New Roman" w:cs="Times New Roman"/>
-          <w:sz w:val="22"/>
-          <w:szCs w:val="22"/>
-        </w:rPr>
-        <w:t>methods because</w:t>
-      </w:r>
-      <w:r>
-        <w:rPr>
-          <w:rFonts w:ascii="Times New Roman" w:hAnsi="Times New Roman" w:cs="Times New Roman"/>
-          <w:sz w:val="22"/>
-          <w:szCs w:val="22"/>
-        </w:rPr>
-        <w:t xml:space="preserve"> I decided that there is no need for explicit instantiation for the context class, as there is no dependency on field data</w:t>
-      </w:r>
-      <w:r>
-        <w:rPr>
-          <w:rFonts w:ascii="Times New Roman" w:hAnsi="Times New Roman" w:cs="Times New Roman"/>
-          <w:sz w:val="22"/>
-          <w:szCs w:val="22"/>
-        </w:rPr>
-        <w:t xml:space="preserve"> to query the tables</w:t>
-      </w:r>
-      <w:r>
-        <w:rPr>
-          <w:rFonts w:ascii="Times New Roman" w:hAnsi="Times New Roman" w:cs="Times New Roman"/>
-          <w:sz w:val="22"/>
-          <w:szCs w:val="22"/>
-        </w:rPr>
-        <w:t>.</w:t>
+      <w:bookmarkStart w:id="11" w:name="_Toc130948325"/>
+      <w:r>
+        <w:rPr>
+          <w:rFonts w:ascii="Times New Roman" w:hAnsi="Times New Roman" w:cs="Times New Roman"/>
+        </w:rPr>
+        <w:t>Security Class</w:t>
+      </w:r>
+      <w:bookmarkEnd w:id="11"/>
+    </w:p>
+    <w:p>
+      <w:pPr>
+        <w:rPr>
+          <w:rFonts w:ascii="Times New Roman" w:hAnsi="Times New Roman" w:cs="Times New Roman"/>
+          <w:sz w:val="22"/>
+          <w:szCs w:val="22"/>
+        </w:rPr>
+      </w:pPr>
+      <w:r>
+        <w:rPr>
+          <w:rFonts w:ascii="Times New Roman" w:hAnsi="Times New Roman" w:cs="Times New Roman"/>
+          <w:sz w:val="22"/>
+          <w:szCs w:val="22"/>
+        </w:rPr>
+        <w:t xml:space="preserve">The get_salted_and_hashed_password(plaintext: str) takes in a plaintext string and salts it with a random salt (generated using the Python secrets module). Then, the salted string is hashed using </w:t>
+      </w:r>
+      <w:r>
+        <w:rPr>
+          <w:rFonts w:ascii="Times New Roman" w:hAnsi="Times New Roman" w:cs="Times New Roman"/>
+          <w:sz w:val="22"/>
+          <w:szCs w:val="22"/>
+        </w:rPr>
+        <w:t xml:space="preserve">the </w:t>
+      </w:r>
+      <w:r>
+        <w:rPr>
+          <w:rFonts w:ascii="Times New Roman" w:hAnsi="Times New Roman" w:cs="Times New Roman"/>
+          <w:sz w:val="22"/>
+          <w:szCs w:val="22"/>
+        </w:rPr>
+        <w:t xml:space="preserve">hashlib </w:t>
+      </w:r>
+      <w:r>
+        <w:rPr>
+          <w:rFonts w:ascii="Times New Roman" w:hAnsi="Times New Roman" w:cs="Times New Roman"/>
+          <w:sz w:val="22"/>
+          <w:szCs w:val="22"/>
+        </w:rPr>
+        <w:t xml:space="preserve">Python library </w:t>
+      </w:r>
+      <w:r>
+        <w:rPr>
+          <w:rFonts w:ascii="Times New Roman" w:hAnsi="Times New Roman" w:cs="Times New Roman"/>
+          <w:sz w:val="22"/>
+          <w:szCs w:val="22"/>
+        </w:rPr>
+        <w:t>and a SHA256 algorithm.</w:t>
+      </w:r>
+      <w:r>
+        <w:rPr>
+          <w:rFonts w:ascii="Times New Roman" w:hAnsi="Times New Roman" w:cs="Times New Roman"/>
+          <w:sz w:val="22"/>
+          <w:szCs w:val="22"/>
+        </w:rPr>
+        <w:t xml:space="preserve"> The hashed plaintext and the generated salt are then returned as a tuple for further processing (</w:t>
+      </w:r>
+      <w:r>
+        <w:rPr>
+          <w:rFonts w:ascii="Times New Roman" w:hAnsi="Times New Roman" w:cs="Times New Roman"/>
+          <w:sz w:val="22"/>
+          <w:szCs w:val="22"/>
+        </w:rPr>
+        <w:t>i.e.</w:t>
+      </w:r>
+      <w:r>
+        <w:rPr>
+          <w:rFonts w:ascii="Times New Roman" w:hAnsi="Times New Roman" w:cs="Times New Roman"/>
+          <w:sz w:val="22"/>
+          <w:szCs w:val="22"/>
+        </w:rPr>
+        <w:t>: storing in the database under a specific email address).</w:t>
+      </w:r>
+    </w:p>
+    <w:p>
+      <w:pPr>
+        <w:rPr>
+          <w:rFonts w:ascii="Times New Roman" w:hAnsi="Times New Roman" w:cs="Times New Roman"/>
+          <w:sz w:val="22"/>
+          <w:szCs w:val="22"/>
+        </w:rPr>
+      </w:pPr>
+    </w:p>
+    <w:p>
+      <w:pPr>
+        <w:rPr>
+          <w:rFonts w:ascii="Times New Roman" w:hAnsi="Times New Roman" w:cs="Times New Roman"/>
+          <w:sz w:val="22"/>
+          <w:szCs w:val="22"/>
+        </w:rPr>
+      </w:pPr>
+      <w:r>
+        <w:rPr>
+          <w:rFonts w:ascii="Times New Roman" w:hAnsi="Times New Roman" w:cs="Times New Roman"/>
+          <w:sz w:val="22"/>
+          <w:szCs w:val="22"/>
+        </w:rPr>
+        <w:t>The get_hashed_with_salt(salt: bytes, plaintext: str) method returns the hash of a plaintext string salted with the given salt parameter. It uses the same hashlib methods and is mainly used for the sign in workflow of a client.</w:t>
       </w:r>
     </w:p>
     <w:p>
@@ -4286,530 +4702,13 @@
           <w:rFonts w:ascii="Times New Roman" w:hAnsi="Times New Roman" w:cs="Times New Roman"/>
         </w:rPr>
       </w:pPr>
-      <w:bookmarkStart w:id="9" w:name="_Toc130948323"/>
-      <w:r>
-        <w:rPr>
-          <w:rFonts w:ascii="Times New Roman" w:hAnsi="Times New Roman" w:cs="Times New Roman"/>
-        </w:rPr>
-        <w:t>Transaction</w:t>
-      </w:r>
-      <w:r>
-        <w:rPr>
-          <w:rFonts w:ascii="Times New Roman" w:hAnsi="Times New Roman" w:cs="Times New Roman"/>
-        </w:rPr>
-        <w:t>(s) Model Context Class</w:t>
-      </w:r>
-      <w:bookmarkEnd w:id="9"/>
-    </w:p>
-    <w:p>
-      <w:pPr>
-        <w:rPr>
-          <w:rFonts w:ascii="Times New Roman" w:hAnsi="Times New Roman" w:cs="Times New Roman"/>
-          <w:sz w:val="22"/>
-          <w:szCs w:val="22"/>
-        </w:rPr>
-      </w:pPr>
-      <w:r>
-        <w:rPr>
-          <w:rFonts w:ascii="Times New Roman" w:hAnsi="Times New Roman" w:cs="Times New Roman"/>
-          <w:sz w:val="22"/>
-          <w:szCs w:val="22"/>
-        </w:rPr>
-        <w:t xml:space="preserve">The </w:t>
-      </w:r>
-      <w:r>
-        <w:rPr>
-          <w:rFonts w:ascii="Times New Roman" w:hAnsi="Times New Roman" w:cs="Times New Roman"/>
-          <w:sz w:val="22"/>
-          <w:szCs w:val="22"/>
-        </w:rPr>
-        <w:t>Transaction</w:t>
-      </w:r>
-      <w:r>
-        <w:rPr>
-          <w:rFonts w:ascii="Times New Roman" w:hAnsi="Times New Roman" w:cs="Times New Roman"/>
-          <w:sz w:val="22"/>
-          <w:szCs w:val="22"/>
-        </w:rPr>
-        <w:t xml:space="preserve">(s) Model Context class interfaces with the Django models and implements methods to add a new </w:t>
-      </w:r>
-      <w:r>
-        <w:rPr>
-          <w:rFonts w:ascii="Times New Roman" w:hAnsi="Times New Roman" w:cs="Times New Roman"/>
-          <w:sz w:val="22"/>
-          <w:szCs w:val="22"/>
-        </w:rPr>
-        <w:t xml:space="preserve">transaction to the table, retrieve a transaction with a given ID from the table and to delete </w:t>
-      </w:r>
-      <w:r>
-        <w:rPr>
-          <w:rFonts w:ascii="Times New Roman" w:hAnsi="Times New Roman" w:cs="Times New Roman"/>
-          <w:sz w:val="22"/>
-          <w:szCs w:val="22"/>
-        </w:rPr>
-        <w:t>a transaction with a given ID from the table</w:t>
-      </w:r>
-      <w:r>
-        <w:rPr>
-          <w:rFonts w:ascii="Times New Roman" w:hAnsi="Times New Roman" w:cs="Times New Roman"/>
-          <w:sz w:val="22"/>
-          <w:szCs w:val="22"/>
-        </w:rPr>
-        <w:t>.</w:t>
-      </w:r>
-    </w:p>
-    <w:p>
-      <w:pPr>
-        <w:rPr>
-          <w:rFonts w:ascii="Times New Roman" w:hAnsi="Times New Roman" w:cs="Times New Roman"/>
-          <w:sz w:val="22"/>
-          <w:szCs w:val="22"/>
-        </w:rPr>
-      </w:pPr>
-    </w:p>
-    <w:p>
-      <w:pPr>
-        <w:rPr>
-          <w:rFonts w:ascii="Times New Roman" w:hAnsi="Times New Roman" w:cs="Times New Roman"/>
-          <w:sz w:val="22"/>
-          <w:szCs w:val="22"/>
-        </w:rPr>
-      </w:pPr>
-      <w:r>
-        <w:rPr>
-          <w:rFonts w:ascii="Times New Roman" w:hAnsi="Times New Roman" w:cs="Times New Roman"/>
-          <w:sz w:val="22"/>
-          <w:szCs w:val="22"/>
-        </w:rPr>
-        <w:t>The add_</w:t>
-      </w:r>
-      <w:r>
-        <w:rPr>
-          <w:rFonts w:ascii="Times New Roman" w:hAnsi="Times New Roman" w:cs="Times New Roman"/>
-          <w:sz w:val="22"/>
-          <w:szCs w:val="22"/>
-        </w:rPr>
-        <w:t>transaction</w:t>
-      </w:r>
-      <w:r>
-        <w:rPr>
-          <w:rFonts w:ascii="Times New Roman" w:hAnsi="Times New Roman" w:cs="Times New Roman"/>
-          <w:sz w:val="22"/>
-          <w:szCs w:val="22"/>
-        </w:rPr>
-        <w:t>_to_table(</w:t>
-      </w:r>
-      <w:r>
-        <w:rPr>
-          <w:rFonts w:ascii="Times New Roman" w:hAnsi="Times New Roman" w:cs="Times New Roman"/>
-          <w:sz w:val="22"/>
-          <w:szCs w:val="22"/>
-        </w:rPr>
-        <w:t>transaction: object</w:t>
-      </w:r>
-      <w:r>
-        <w:rPr>
-          <w:rFonts w:ascii="Times New Roman" w:hAnsi="Times New Roman" w:cs="Times New Roman"/>
-          <w:sz w:val="22"/>
-          <w:szCs w:val="22"/>
-        </w:rPr>
-        <w:t xml:space="preserve">) method takes in </w:t>
-      </w:r>
-      <w:r>
-        <w:rPr>
-          <w:rFonts w:ascii="Times New Roman" w:hAnsi="Times New Roman" w:cs="Times New Roman"/>
-          <w:sz w:val="22"/>
-          <w:szCs w:val="22"/>
-        </w:rPr>
-        <w:t>a Python object which holds the data relevant for a transaction (id, email, company, timestamp, value)</w:t>
-      </w:r>
-      <w:r>
-        <w:rPr>
-          <w:rFonts w:ascii="Times New Roman" w:hAnsi="Times New Roman" w:cs="Times New Roman"/>
-          <w:sz w:val="22"/>
-          <w:szCs w:val="22"/>
-        </w:rPr>
-        <w:t xml:space="preserve">. It first creates a </w:t>
-      </w:r>
-      <w:r>
-        <w:rPr>
-          <w:rFonts w:ascii="Times New Roman" w:hAnsi="Times New Roman" w:cs="Times New Roman"/>
-          <w:sz w:val="22"/>
-          <w:szCs w:val="22"/>
-        </w:rPr>
-        <w:t>Transaction</w:t>
-      </w:r>
-      <w:r>
-        <w:rPr>
-          <w:rFonts w:ascii="Times New Roman" w:hAnsi="Times New Roman" w:cs="Times New Roman"/>
-          <w:sz w:val="22"/>
-          <w:szCs w:val="22"/>
-        </w:rPr>
-        <w:t xml:space="preserve"> model using the passed in data and then calls the .save() method on it to insert it in the database. I decided not to do any other validation in this method because all the necessary validation was done beforehand in the previous scopes of the program execution.</w:t>
-      </w:r>
-    </w:p>
-    <w:p>
-      <w:pPr>
-        <w:rPr>
-          <w:rFonts w:ascii="Times New Roman" w:hAnsi="Times New Roman" w:cs="Times New Roman"/>
-          <w:sz w:val="22"/>
-          <w:szCs w:val="22"/>
-        </w:rPr>
-      </w:pPr>
-    </w:p>
-    <w:p>
-      <w:pPr>
-        <w:rPr>
-          <w:rFonts w:ascii="Times New Roman" w:hAnsi="Times New Roman" w:cs="Times New Roman"/>
-          <w:sz w:val="22"/>
-          <w:szCs w:val="22"/>
-        </w:rPr>
-      </w:pPr>
-      <w:r>
-        <w:rPr>
-          <w:rFonts w:ascii="Times New Roman" w:hAnsi="Times New Roman" w:cs="Times New Roman"/>
-          <w:sz w:val="22"/>
-          <w:szCs w:val="22"/>
-        </w:rPr>
-        <w:t xml:space="preserve">The retrieval (selecting from the table) logic uses transaction IDs and does not require multiple transactions to be retrieved at the same time because of the </w:t>
-      </w:r>
-      <w:r>
-        <w:rPr>
-          <w:rFonts w:ascii="Times New Roman" w:hAnsi="Times New Roman" w:cs="Times New Roman"/>
-          <w:sz w:val="22"/>
-          <w:szCs w:val="22"/>
-        </w:rPr>
-        <w:t>decided</w:t>
-      </w:r>
-      <w:r>
-        <w:rPr>
-          <w:rFonts w:ascii="Times New Roman" w:hAnsi="Times New Roman" w:cs="Times New Roman"/>
-          <w:sz w:val="22"/>
-          <w:szCs w:val="22"/>
-        </w:rPr>
-        <w:t xml:space="preserve"> design of both the airlines and the payment services.</w:t>
-      </w:r>
-      <w:r>
-        <w:rPr>
-          <w:rFonts w:ascii="Times New Roman" w:hAnsi="Times New Roman" w:cs="Times New Roman"/>
-          <w:sz w:val="22"/>
-          <w:szCs w:val="22"/>
-        </w:rPr>
-        <w:t xml:space="preserve"> In the case of reading an entire transaction from the table, the Transaction.objects.get(TransactionId=id) method is used and if a transaction was indeed found, a Python object is built using the selected data. I buil</w:t>
-      </w:r>
-      <w:r>
-        <w:rPr>
-          <w:rFonts w:ascii="Times New Roman" w:hAnsi="Times New Roman" w:cs="Times New Roman"/>
-          <w:sz w:val="22"/>
-          <w:szCs w:val="22"/>
-        </w:rPr>
-        <w:t>d</w:t>
-      </w:r>
-      <w:r>
-        <w:rPr>
-          <w:rFonts w:ascii="Times New Roman" w:hAnsi="Times New Roman" w:cs="Times New Roman"/>
-          <w:sz w:val="22"/>
-          <w:szCs w:val="22"/>
-        </w:rPr>
-        <w:t xml:space="preserve"> the Python object out of the Django model type so that the rest of the application can process it easier</w:t>
-      </w:r>
-      <w:r>
-        <w:rPr>
-          <w:rFonts w:ascii="Times New Roman" w:hAnsi="Times New Roman" w:cs="Times New Roman"/>
-          <w:sz w:val="22"/>
-          <w:szCs w:val="22"/>
-        </w:rPr>
-        <w:t xml:space="preserve"> after it is returned</w:t>
-      </w:r>
-      <w:r>
-        <w:rPr>
-          <w:rFonts w:ascii="Times New Roman" w:hAnsi="Times New Roman" w:cs="Times New Roman"/>
-          <w:sz w:val="22"/>
-          <w:szCs w:val="22"/>
-        </w:rPr>
-        <w:t>.</w:t>
-      </w:r>
-    </w:p>
-    <w:p>
-      <w:pPr>
-        <w:rPr>
-          <w:rFonts w:ascii="Times New Roman" w:hAnsi="Times New Roman" w:cs="Times New Roman"/>
-          <w:sz w:val="22"/>
-          <w:szCs w:val="22"/>
-        </w:rPr>
-      </w:pPr>
-    </w:p>
-    <w:p>
-      <w:pPr>
-        <w:rPr>
-          <w:rFonts w:ascii="Times New Roman" w:hAnsi="Times New Roman" w:cs="Times New Roman"/>
-          <w:sz w:val="22"/>
-          <w:szCs w:val="22"/>
-        </w:rPr>
-      </w:pPr>
-      <w:r>
-        <w:rPr>
-          <w:rFonts w:ascii="Times New Roman" w:hAnsi="Times New Roman" w:cs="Times New Roman"/>
-          <w:sz w:val="22"/>
-          <w:szCs w:val="22"/>
-        </w:rPr>
-        <w:t xml:space="preserve">All logic under the methods in the </w:t>
-      </w:r>
-      <w:r>
-        <w:rPr>
-          <w:rFonts w:ascii="Times New Roman" w:hAnsi="Times New Roman" w:cs="Times New Roman"/>
-          <w:sz w:val="22"/>
-          <w:szCs w:val="22"/>
-        </w:rPr>
-        <w:t>Transaction</w:t>
-      </w:r>
-      <w:r>
-        <w:rPr>
-          <w:rFonts w:ascii="Times New Roman" w:hAnsi="Times New Roman" w:cs="Times New Roman"/>
-          <w:sz w:val="22"/>
-          <w:szCs w:val="22"/>
-        </w:rPr>
-        <w:t xml:space="preserve">(s) Model Context class is encapsulated in try/except blocks to account for cases in which the table queries do not return anything, in which case </w:t>
-      </w:r>
-      <w:r>
-        <w:rPr>
-          <w:rFonts w:ascii="Times New Roman" w:hAnsi="Times New Roman" w:cs="Times New Roman"/>
-          <w:sz w:val="22"/>
-          <w:szCs w:val="22"/>
-        </w:rPr>
-        <w:t>tuples</w:t>
-      </w:r>
-      <w:r>
-        <w:rPr>
-          <w:rFonts w:ascii="Times New Roman" w:hAnsi="Times New Roman" w:cs="Times New Roman"/>
-          <w:sz w:val="22"/>
-          <w:szCs w:val="22"/>
-        </w:rPr>
-        <w:t xml:space="preserve"> of None </w:t>
-      </w:r>
-      <w:r>
-        <w:rPr>
-          <w:rFonts w:ascii="Times New Roman" w:hAnsi="Times New Roman" w:cs="Times New Roman"/>
-          <w:sz w:val="22"/>
-          <w:szCs w:val="22"/>
-        </w:rPr>
-        <w:t xml:space="preserve">and an error message </w:t>
-      </w:r>
-      <w:r>
-        <w:rPr>
-          <w:rFonts w:ascii="Times New Roman" w:hAnsi="Times New Roman" w:cs="Times New Roman"/>
-          <w:sz w:val="22"/>
-          <w:szCs w:val="22"/>
-        </w:rPr>
-        <w:t>are returned to the callers for further error handling.</w:t>
-      </w:r>
-      <w:r>
-        <w:rPr>
-          <w:rFonts w:ascii="Times New Roman" w:hAnsi="Times New Roman" w:cs="Times New Roman"/>
-          <w:sz w:val="22"/>
-          <w:szCs w:val="22"/>
-        </w:rPr>
-        <w:t xml:space="preserve"> I also marked the methods as static </w:t>
-      </w:r>
-      <w:r>
-        <w:rPr>
-          <w:rFonts w:ascii="Times New Roman" w:hAnsi="Times New Roman" w:cs="Times New Roman"/>
-          <w:sz w:val="22"/>
-          <w:szCs w:val="22"/>
-        </w:rPr>
-        <w:t>methods because</w:t>
-      </w:r>
-      <w:r>
-        <w:rPr>
-          <w:rFonts w:ascii="Times New Roman" w:hAnsi="Times New Roman" w:cs="Times New Roman"/>
-          <w:sz w:val="22"/>
-          <w:szCs w:val="22"/>
-        </w:rPr>
-        <w:t xml:space="preserve"> I decided that there is no need for explicit instantiation for the context class, as there is no dependency on field data</w:t>
-      </w:r>
-      <w:r>
-        <w:rPr>
-          <w:rFonts w:ascii="Times New Roman" w:hAnsi="Times New Roman" w:cs="Times New Roman"/>
-          <w:sz w:val="22"/>
-          <w:szCs w:val="22"/>
-        </w:rPr>
-        <w:t xml:space="preserve"> to query the tables</w:t>
-      </w:r>
-      <w:r>
-        <w:rPr>
-          <w:rFonts w:ascii="Times New Roman" w:hAnsi="Times New Roman" w:cs="Times New Roman"/>
-          <w:sz w:val="22"/>
-          <w:szCs w:val="22"/>
-        </w:rPr>
-        <w:t>.</w:t>
-      </w:r>
-    </w:p>
-    <w:p>
-      <w:pPr>
-        <w:pStyle w:val="Heading1"/>
-        <w:rPr>
-          <w:rFonts w:ascii="Times New Roman" w:hAnsi="Times New Roman" w:cs="Times New Roman"/>
-        </w:rPr>
-      </w:pPr>
-      <w:bookmarkStart w:id="10" w:name="_Toc130948324"/>
-      <w:r>
-        <w:rPr>
-          <w:rFonts w:ascii="Times New Roman" w:hAnsi="Times New Roman" w:cs="Times New Roman"/>
-        </w:rPr>
-        <w:t>Utils</w:t>
-      </w:r>
-      <w:bookmarkEnd w:id="10"/>
-    </w:p>
-    <w:p>
-      <w:pPr>
-        <w:rPr>
-          <w:rFonts w:ascii="Times New Roman" w:hAnsi="Times New Roman" w:cs="Times New Roman"/>
-          <w:sz w:val="22"/>
-          <w:szCs w:val="22"/>
-        </w:rPr>
-      </w:pPr>
-      <w:r>
-        <w:rPr>
-          <w:rFonts w:ascii="Times New Roman" w:hAnsi="Times New Roman" w:cs="Times New Roman"/>
-          <w:sz w:val="22"/>
-          <w:szCs w:val="22"/>
-        </w:rPr>
-        <w:t xml:space="preserve">Throughout the development of the PayFriend service, </w:t>
-      </w:r>
-      <w:r>
-        <w:rPr>
-          <w:rFonts w:ascii="Times New Roman" w:hAnsi="Times New Roman" w:cs="Times New Roman"/>
-          <w:sz w:val="22"/>
-          <w:szCs w:val="22"/>
-        </w:rPr>
-        <w:t>I had to use common logic in multiple parts of the codebase. As a result, to reduce code duplication I isolated the common code and put it under a “utilities” scope.</w:t>
-      </w:r>
-    </w:p>
-    <w:p>
-      <w:pPr>
-        <w:pStyle w:val="Heading2"/>
-        <w:rPr>
-          <w:rFonts w:ascii="Times New Roman" w:hAnsi="Times New Roman" w:cs="Times New Roman"/>
-        </w:rPr>
-      </w:pPr>
-      <w:bookmarkStart w:id="11" w:name="_Toc130948325"/>
-      <w:r>
-        <w:rPr>
-          <w:rFonts w:ascii="Times New Roman" w:hAnsi="Times New Roman" w:cs="Times New Roman"/>
-        </w:rPr>
-        <w:t>Security</w:t>
-      </w:r>
-      <w:r>
-        <w:rPr>
-          <w:rFonts w:ascii="Times New Roman" w:hAnsi="Times New Roman" w:cs="Times New Roman"/>
-        </w:rPr>
-        <w:t xml:space="preserve"> Class</w:t>
-      </w:r>
-      <w:bookmarkEnd w:id="11"/>
-    </w:p>
-    <w:p>
-      <w:pPr>
-        <w:rPr>
-          <w:rFonts w:ascii="Times New Roman" w:hAnsi="Times New Roman" w:cs="Times New Roman"/>
-          <w:sz w:val="22"/>
-          <w:szCs w:val="22"/>
-        </w:rPr>
-      </w:pPr>
-      <w:r>
-        <w:rPr>
-          <w:rFonts w:ascii="Times New Roman" w:hAnsi="Times New Roman" w:cs="Times New Roman"/>
-          <w:sz w:val="22"/>
-          <w:szCs w:val="22"/>
-        </w:rPr>
-        <w:t xml:space="preserve">The get_salted_and_hashed_password(plaintext: str) takes in a plaintext string and salts it with a random salt (generated using the Python secrets module). Then, the salted string is hashed using </w:t>
-      </w:r>
-      <w:r>
-        <w:rPr>
-          <w:rFonts w:ascii="Times New Roman" w:hAnsi="Times New Roman" w:cs="Times New Roman"/>
-          <w:sz w:val="22"/>
-          <w:szCs w:val="22"/>
-        </w:rPr>
-        <w:t xml:space="preserve">the </w:t>
-      </w:r>
-      <w:r>
-        <w:rPr>
-          <w:rFonts w:ascii="Times New Roman" w:hAnsi="Times New Roman" w:cs="Times New Roman"/>
-          <w:sz w:val="22"/>
-          <w:szCs w:val="22"/>
-        </w:rPr>
-        <w:t xml:space="preserve">hashlib </w:t>
-      </w:r>
-      <w:r>
-        <w:rPr>
-          <w:rFonts w:ascii="Times New Roman" w:hAnsi="Times New Roman" w:cs="Times New Roman"/>
-          <w:sz w:val="22"/>
-          <w:szCs w:val="22"/>
-        </w:rPr>
-        <w:t xml:space="preserve">Python library </w:t>
-      </w:r>
-      <w:r>
-        <w:rPr>
-          <w:rFonts w:ascii="Times New Roman" w:hAnsi="Times New Roman" w:cs="Times New Roman"/>
-          <w:sz w:val="22"/>
-          <w:szCs w:val="22"/>
-        </w:rPr>
-        <w:t>and a SHA256 algorithm.</w:t>
-      </w:r>
-      <w:r>
-        <w:rPr>
-          <w:rFonts w:ascii="Times New Roman" w:hAnsi="Times New Roman" w:cs="Times New Roman"/>
-          <w:sz w:val="22"/>
-          <w:szCs w:val="22"/>
-        </w:rPr>
-        <w:t xml:space="preserve"> The hashed plaintext and the generated salt are then returned as a tuple for further processing (i.e: storing in the database under a specific email address).</w:t>
-      </w:r>
-    </w:p>
-    <w:p>
-      <w:pPr>
-        <w:rPr>
-          <w:rFonts w:ascii="Times New Roman" w:hAnsi="Times New Roman" w:cs="Times New Roman"/>
-          <w:sz w:val="22"/>
-          <w:szCs w:val="22"/>
-        </w:rPr>
-      </w:pPr>
-    </w:p>
-    <w:p>
-      <w:pPr>
-        <w:rPr>
-          <w:rFonts w:ascii="Times New Roman" w:hAnsi="Times New Roman" w:cs="Times New Roman"/>
-          <w:sz w:val="22"/>
-          <w:szCs w:val="22"/>
-        </w:rPr>
-      </w:pPr>
-      <w:r>
-        <w:rPr>
-          <w:rFonts w:ascii="Times New Roman" w:hAnsi="Times New Roman" w:cs="Times New Roman"/>
-          <w:sz w:val="22"/>
-          <w:szCs w:val="22"/>
-        </w:rPr>
-        <w:t>The get_hashed_with_salt(salt: bytes, plaintext: str) method returns the hash of a plaintext string salted with the given salt parameter. It uses the same hashlib methods and is mainly used for the sign in workflow of a client.</w:t>
-      </w:r>
-    </w:p>
-    <w:p>
-      <w:pPr>
-        <w:pStyle w:val="Heading2"/>
-        <w:rPr>
-          <w:rFonts w:ascii="Times New Roman" w:hAnsi="Times New Roman" w:cs="Times New Roman"/>
-        </w:rPr>
-      </w:pPr>
       <w:bookmarkStart w:id="12" w:name="_Toc130948326"/>
       <w:r>
         <w:rPr>
           <w:rFonts w:ascii="Times New Roman" w:hAnsi="Times New Roman" w:cs="Times New Roman"/>
         </w:rPr>
         <w:lastRenderedPageBreak/>
-        <w:t>Validation</w:t>
-      </w:r>
-      <w:r>
-        <w:rPr>
-          <w:rFonts w:ascii="Times New Roman" w:hAnsi="Times New Roman" w:cs="Times New Roman"/>
-        </w:rPr>
-        <w:t xml:space="preserve"> Class</w:t>
+        <w:t>Validation Class</w:t>
       </w:r>
       <w:bookmarkEnd w:id="12"/>
     </w:p>
@@ -4838,27 +4737,7 @@
             <w:szCs w:val="22"/>
             <w:vertAlign w:val="superscript"/>
           </w:rPr>
-          <w:t>[</w:t>
-        </w:r>
-        <w:r>
-          <w:rPr>
-            <w:rStyle w:val="Hyperlink"/>
-            <w:rFonts w:ascii="Times New Roman" w:hAnsi="Times New Roman" w:cs="Times New Roman"/>
-            <w:sz w:val="22"/>
-            <w:szCs w:val="22"/>
-            <w:vertAlign w:val="superscript"/>
-          </w:rPr>
-          <w:t>1</w:t>
-        </w:r>
-        <w:r>
-          <w:rPr>
-            <w:rStyle w:val="Hyperlink"/>
-            <w:rFonts w:ascii="Times New Roman" w:hAnsi="Times New Roman" w:cs="Times New Roman"/>
-            <w:sz w:val="22"/>
-            <w:szCs w:val="22"/>
-            <w:vertAlign w:val="superscript"/>
-          </w:rPr>
-          <w:t>]</w:t>
+          <w:t>[1]</w:t>
         </w:r>
       </w:hyperlink>
       <w:r>
@@ -4933,6 +4812,106 @@
           <w:sz w:val="22"/>
           <w:szCs w:val="22"/>
         </w:rPr>
+        <w:t xml:space="preserve"> This method is part of the validation that the Auth component uses for new account registration and authentication.</w:t>
+      </w:r>
+    </w:p>
+    <w:p>
+      <w:pPr>
+        <w:pStyle w:val="Heading1"/>
+        <w:rPr>
+          <w:rFonts w:ascii="Times New Roman" w:hAnsi="Times New Roman" w:cs="Times New Roman"/>
+        </w:rPr>
+      </w:pPr>
+      <w:bookmarkStart w:id="13" w:name="_Toc130948327"/>
+      <w:r>
+        <w:rPr>
+          <w:rFonts w:ascii="Times New Roman" w:hAnsi="Times New Roman" w:cs="Times New Roman"/>
+        </w:rPr>
+        <w:t>Testing</w:t>
+      </w:r>
+      <w:bookmarkEnd w:id="13"/>
+    </w:p>
+    <w:p>
+      <w:pPr>
+        <w:rPr>
+          <w:rFonts w:ascii="Times New Roman" w:hAnsi="Times New Roman" w:cs="Times New Roman"/>
+          <w:sz w:val="22"/>
+          <w:szCs w:val="22"/>
+        </w:rPr>
+      </w:pPr>
+      <w:r>
+        <w:rPr>
+          <w:rFonts w:ascii="Times New Roman" w:hAnsi="Times New Roman" w:cs="Times New Roman"/>
+          <w:sz w:val="22"/>
+          <w:szCs w:val="22"/>
+        </w:rPr>
+        <w:t xml:space="preserve">To assure that the service works as intended and as expected, I wrote an automated test harness using the Django testing framework Django.test. Each component and context </w:t>
+      </w:r>
+      <w:r>
+        <w:rPr>
+          <w:rFonts w:ascii="Times New Roman" w:hAnsi="Times New Roman" w:cs="Times New Roman"/>
+          <w:sz w:val="22"/>
+          <w:szCs w:val="22"/>
+        </w:rPr>
+        <w:t>are</w:t>
+      </w:r>
+      <w:r>
+        <w:rPr>
+          <w:rFonts w:ascii="Times New Roman" w:hAnsi="Times New Roman" w:cs="Times New Roman"/>
+          <w:sz w:val="22"/>
+          <w:szCs w:val="22"/>
+        </w:rPr>
+        <w:t xml:space="preserve"> tested in isolation. The database contexts are unit tested whereas I wrote integration tests for the Auth and Pay components. </w:t>
+      </w:r>
+    </w:p>
+    <w:p>
+      <w:pPr>
+        <w:rPr>
+          <w:rFonts w:ascii="Times New Roman" w:hAnsi="Times New Roman" w:cs="Times New Roman"/>
+          <w:sz w:val="22"/>
+          <w:szCs w:val="22"/>
+        </w:rPr>
+      </w:pPr>
+    </w:p>
+    <w:p>
+      <w:pPr>
+        <w:rPr>
+          <w:rFonts w:ascii="Times New Roman" w:hAnsi="Times New Roman" w:cs="Times New Roman"/>
+          <w:sz w:val="22"/>
+          <w:szCs w:val="22"/>
+        </w:rPr>
+      </w:pPr>
+      <w:r>
+        <w:rPr>
+          <w:rFonts w:ascii="Times New Roman" w:hAnsi="Times New Roman" w:cs="Times New Roman"/>
+          <w:sz w:val="22"/>
+          <w:szCs w:val="22"/>
+        </w:rPr>
+        <w:t>By writing these integration tests for the logic heavy components, I simulated real-life scenarios in which actual client data is passed to the components to process.</w:t>
+      </w:r>
+    </w:p>
+    <w:p>
+      <w:pPr>
+        <w:rPr>
+          <w:rFonts w:ascii="Times New Roman" w:hAnsi="Times New Roman" w:cs="Times New Roman"/>
+          <w:sz w:val="22"/>
+          <w:szCs w:val="22"/>
+        </w:rPr>
+      </w:pPr>
+      <w:r>
+        <w:rPr>
+          <w:rFonts w:ascii="Times New Roman" w:hAnsi="Times New Roman" w:cs="Times New Roman"/>
+          <w:sz w:val="22"/>
+          <w:szCs w:val="22"/>
+        </w:rPr>
+        <w:t>The tests setup the database in the desired state</w:t>
+      </w:r>
+      <w:r>
+        <w:rPr>
+          <w:rFonts w:ascii="Times New Roman" w:hAnsi="Times New Roman" w:cs="Times New Roman"/>
+          <w:sz w:val="22"/>
+          <w:szCs w:val="22"/>
+        </w:rPr>
         <w:t xml:space="preserve"> </w:t>
       </w:r>
       <w:r>
@@ -4941,40 +4920,97 @@
           <w:sz w:val="22"/>
           <w:szCs w:val="22"/>
         </w:rPr>
-        <w:t>This method is part of the validation that the Auth component uses for new account registration and authentication.</w:t>
-      </w:r>
-    </w:p>
-    <w:p>
-      <w:pPr>
-        <w:pStyle w:val="Heading1"/>
-        <w:rPr>
-          <w:rFonts w:ascii="Times New Roman" w:hAnsi="Times New Roman" w:cs="Times New Roman"/>
-        </w:rPr>
-      </w:pPr>
-      <w:bookmarkStart w:id="13" w:name="_Toc130948327"/>
-      <w:r>
-        <w:rPr>
-          <w:rFonts w:ascii="Times New Roman" w:hAnsi="Times New Roman" w:cs="Times New Roman"/>
-        </w:rPr>
-        <w:t>Testing</w:t>
-      </w:r>
-      <w:bookmarkEnd w:id="13"/>
-    </w:p>
-    <w:p>
-      <w:pPr>
-        <w:rPr>
-          <w:rFonts w:ascii="Times New Roman" w:hAnsi="Times New Roman" w:cs="Times New Roman"/>
-          <w:sz w:val="22"/>
-          <w:szCs w:val="22"/>
-        </w:rPr>
-      </w:pPr>
-      <w:r>
-        <w:rPr>
-          <w:rFonts w:ascii="Times New Roman" w:hAnsi="Times New Roman" w:cs="Times New Roman"/>
-          <w:sz w:val="22"/>
-          <w:szCs w:val="22"/>
-        </w:rPr>
-        <w:t xml:space="preserve">To assure that the service works as intended and as expected, I wrote an automated test harness using the Django testing framework Django.test. Each component and context </w:t>
+        <w:t xml:space="preserve">and then assertions are made on the </w:t>
+      </w:r>
+      <w:r>
+        <w:rPr>
+          <w:rFonts w:ascii="Times New Roman" w:hAnsi="Times New Roman" w:cs="Times New Roman"/>
+          <w:sz w:val="22"/>
+          <w:szCs w:val="22"/>
+        </w:rPr>
+        <w:t>tables</w:t>
+      </w:r>
+      <w:r>
+        <w:rPr>
+          <w:rFonts w:ascii="Times New Roman" w:hAnsi="Times New Roman" w:cs="Times New Roman"/>
+          <w:sz w:val="22"/>
+          <w:szCs w:val="22"/>
+        </w:rPr>
+        <w:t xml:space="preserve"> and the </w:t>
+      </w:r>
+      <w:r>
+        <w:rPr>
+          <w:rFonts w:ascii="Times New Roman" w:hAnsi="Times New Roman" w:cs="Times New Roman"/>
+          <w:sz w:val="22"/>
+          <w:szCs w:val="22"/>
+        </w:rPr>
+        <w:t>return codes</w:t>
+      </w:r>
+      <w:r>
+        <w:rPr>
+          <w:rFonts w:ascii="Times New Roman" w:hAnsi="Times New Roman" w:cs="Times New Roman"/>
+          <w:sz w:val="22"/>
+          <w:szCs w:val="22"/>
+        </w:rPr>
+        <w:t xml:space="preserve"> of </w:t>
+      </w:r>
+      <w:r>
+        <w:rPr>
+          <w:rFonts w:ascii="Times New Roman" w:hAnsi="Times New Roman" w:cs="Times New Roman"/>
+          <w:sz w:val="22"/>
+          <w:szCs w:val="22"/>
+        </w:rPr>
+        <w:t>the component methods</w:t>
+      </w:r>
+      <w:r>
+        <w:rPr>
+          <w:rFonts w:ascii="Times New Roman" w:hAnsi="Times New Roman" w:cs="Times New Roman"/>
+          <w:sz w:val="22"/>
+          <w:szCs w:val="22"/>
+        </w:rPr>
+        <w:t xml:space="preserve">. </w:t>
+      </w:r>
+    </w:p>
+    <w:p>
+      <w:pPr>
+        <w:rPr>
+          <w:rFonts w:ascii="Times New Roman" w:hAnsi="Times New Roman" w:cs="Times New Roman"/>
+          <w:sz w:val="22"/>
+          <w:szCs w:val="22"/>
+        </w:rPr>
+      </w:pPr>
+    </w:p>
+    <w:p>
+      <w:pPr>
+        <w:rPr>
+          <w:rFonts w:ascii="Times New Roman" w:hAnsi="Times New Roman" w:cs="Times New Roman"/>
+          <w:sz w:val="22"/>
+          <w:szCs w:val="22"/>
+        </w:rPr>
+      </w:pPr>
+      <w:r>
+        <w:rPr>
+          <w:rFonts w:ascii="Times New Roman" w:hAnsi="Times New Roman" w:cs="Times New Roman"/>
+          <w:sz w:val="22"/>
+          <w:szCs w:val="22"/>
+        </w:rPr>
+        <w:t>For example, to test the behaviour of clients deleting transactions with a given id, the Users table is firstly configured to contain a registered user, then a valid transaction is processed, the id is recorded and then the transaction is deleted. The assertion</w:t>
+      </w:r>
+      <w:r>
+        <w:rPr>
+          <w:rFonts w:ascii="Times New Roman" w:hAnsi="Times New Roman" w:cs="Times New Roman"/>
+          <w:sz w:val="22"/>
+          <w:szCs w:val="22"/>
+        </w:rPr>
+        <w:t>s</w:t>
+      </w:r>
+      <w:r>
+        <w:rPr>
+          <w:rFonts w:ascii="Times New Roman" w:hAnsi="Times New Roman" w:cs="Times New Roman"/>
+          <w:sz w:val="22"/>
+          <w:szCs w:val="22"/>
+        </w:rPr>
+        <w:t xml:space="preserve"> </w:t>
       </w:r>
       <w:r>
         <w:rPr>
@@ -4990,57 +5026,6 @@
           <w:sz w:val="22"/>
           <w:szCs w:val="22"/>
         </w:rPr>
-        <w:t xml:space="preserve"> tested in isolation. The database contexts are unit tested whereas I wrote integration tests for the Auth and Pay components. </w:t>
-      </w:r>
-    </w:p>
-    <w:p>
-      <w:pPr>
-        <w:rPr>
-          <w:rFonts w:ascii="Times New Roman" w:hAnsi="Times New Roman" w:cs="Times New Roman"/>
-          <w:sz w:val="22"/>
-          <w:szCs w:val="22"/>
-        </w:rPr>
-      </w:pPr>
-    </w:p>
-    <w:p>
-      <w:pPr>
-        <w:rPr>
-          <w:rFonts w:ascii="Times New Roman" w:hAnsi="Times New Roman" w:cs="Times New Roman"/>
-          <w:sz w:val="22"/>
-          <w:szCs w:val="22"/>
-        </w:rPr>
-      </w:pPr>
-      <w:r>
-        <w:rPr>
-          <w:rFonts w:ascii="Times New Roman" w:hAnsi="Times New Roman" w:cs="Times New Roman"/>
-          <w:sz w:val="22"/>
-          <w:szCs w:val="22"/>
-        </w:rPr>
-        <w:t>By writing these integration tests for the logic heavy components, I simulated real-life scenarios in which actual client data is passed to the components to process.</w:t>
-      </w:r>
-    </w:p>
-    <w:p>
-      <w:pPr>
-        <w:rPr>
-          <w:rFonts w:ascii="Times New Roman" w:hAnsi="Times New Roman" w:cs="Times New Roman"/>
-          <w:sz w:val="22"/>
-          <w:szCs w:val="22"/>
-        </w:rPr>
-      </w:pPr>
-      <w:r>
-        <w:rPr>
-          <w:rFonts w:ascii="Times New Roman" w:hAnsi="Times New Roman" w:cs="Times New Roman"/>
-          <w:sz w:val="22"/>
-          <w:szCs w:val="22"/>
-        </w:rPr>
-        <w:t>The tests setup the database in the desired state</w:t>
-      </w:r>
-      <w:r>
-        <w:rPr>
-          <w:rFonts w:ascii="Times New Roman" w:hAnsi="Times New Roman" w:cs="Times New Roman"/>
-          <w:sz w:val="22"/>
-          <w:szCs w:val="22"/>
-        </w:rPr>
         <w:t xml:space="preserve"> </w:t>
       </w:r>
       <w:r>
@@ -5049,81 +5034,15 @@
           <w:sz w:val="22"/>
           <w:szCs w:val="22"/>
         </w:rPr>
-        <w:t xml:space="preserve">and then assertions are made on the </w:t>
-      </w:r>
-      <w:r>
-        <w:rPr>
-          <w:rFonts w:ascii="Times New Roman" w:hAnsi="Times New Roman" w:cs="Times New Roman"/>
-          <w:sz w:val="22"/>
-          <w:szCs w:val="22"/>
-        </w:rPr>
-        <w:t>tables</w:t>
-      </w:r>
-      <w:r>
-        <w:rPr>
-          <w:rFonts w:ascii="Times New Roman" w:hAnsi="Times New Roman" w:cs="Times New Roman"/>
-          <w:sz w:val="22"/>
-          <w:szCs w:val="22"/>
-        </w:rPr>
-        <w:t xml:space="preserve"> and the </w:t>
-      </w:r>
-      <w:r>
-        <w:rPr>
-          <w:rFonts w:ascii="Times New Roman" w:hAnsi="Times New Roman" w:cs="Times New Roman"/>
-          <w:sz w:val="22"/>
-          <w:szCs w:val="22"/>
-        </w:rPr>
-        <w:t>return codes</w:t>
-      </w:r>
-      <w:r>
-        <w:rPr>
-          <w:rFonts w:ascii="Times New Roman" w:hAnsi="Times New Roman" w:cs="Times New Roman"/>
-          <w:sz w:val="22"/>
-          <w:szCs w:val="22"/>
-        </w:rPr>
-        <w:t xml:space="preserve"> of </w:t>
-      </w:r>
-      <w:r>
-        <w:rPr>
-          <w:rFonts w:ascii="Times New Roman" w:hAnsi="Times New Roman" w:cs="Times New Roman"/>
-          <w:sz w:val="22"/>
-          <w:szCs w:val="22"/>
-        </w:rPr>
-        <w:t>the component methods</w:t>
-      </w:r>
-      <w:r>
-        <w:rPr>
-          <w:rFonts w:ascii="Times New Roman" w:hAnsi="Times New Roman" w:cs="Times New Roman"/>
-          <w:sz w:val="22"/>
-          <w:szCs w:val="22"/>
-        </w:rPr>
-        <w:t xml:space="preserve">. </w:t>
-      </w:r>
-    </w:p>
-    <w:p>
-      <w:pPr>
-        <w:rPr>
-          <w:rFonts w:ascii="Times New Roman" w:hAnsi="Times New Roman" w:cs="Times New Roman"/>
-          <w:sz w:val="22"/>
-          <w:szCs w:val="22"/>
-        </w:rPr>
-      </w:pPr>
-    </w:p>
-    <w:p>
-      <w:pPr>
-        <w:rPr>
-          <w:rFonts w:ascii="Times New Roman" w:hAnsi="Times New Roman" w:cs="Times New Roman"/>
-          <w:sz w:val="22"/>
-          <w:szCs w:val="22"/>
-        </w:rPr>
-      </w:pPr>
-      <w:r>
-        <w:rPr>
-          <w:rFonts w:ascii="Times New Roman" w:hAnsi="Times New Roman" w:cs="Times New Roman"/>
-          <w:sz w:val="22"/>
-          <w:szCs w:val="22"/>
-        </w:rPr>
-        <w:t xml:space="preserve">For example, to test the behaviour of clients deleting transactions with a given id, the Users table is firstly configured to contain a registered user, then a valid transaction is processed, the id is recorded and then the transaction is deleted. The assertion is made on the </w:t>
+        <w:t xml:space="preserve">then </w:t>
+      </w:r>
+      <w:r>
+        <w:rPr>
+          <w:rFonts w:ascii="Times New Roman" w:hAnsi="Times New Roman" w:cs="Times New Roman"/>
+          <w:sz w:val="22"/>
+          <w:szCs w:val="22"/>
+        </w:rPr>
+        <w:t xml:space="preserve">made on the </w:t>
       </w:r>
       <w:r>
         <w:rPr>
@@ -5569,15 +5488,7 @@
           <w:sz w:val="22"/>
           <w:szCs w:val="22"/>
         </w:rPr>
-        <w:t xml:space="preserve">[1] </w:t>
-      </w:r>
-      <w:r>
-        <w:rPr>
-          <w:rFonts w:ascii="Times New Roman" w:hAnsi="Times New Roman" w:cs="Times New Roman"/>
-          <w:sz w:val="22"/>
-          <w:szCs w:val="22"/>
-        </w:rPr>
-        <w:t>https://stackabuse.com/python-validate-email-address-with-regular-expressions-regex/</w:t>
+        <w:t>[1] https://stackabuse.com/python-validate-email-address-with-regular-expressions-regex/</w:t>
       </w:r>
     </w:p>
     <w:p>

</xml_diff>

<commit_message>
Add CI section in report
</commit_message>
<xml_diff>
--- a/Documentation/Report/report.docx
+++ b/Documentation/Report/report.docx
@@ -192,13 +192,23 @@
           <w:szCs w:val="40"/>
         </w:rPr>
       </w:pPr>
+      <w:proofErr w:type="spellStart"/>
       <w:r>
         <w:rPr>
           <w:rFonts w:ascii="Times New Roman" w:hAnsi="Times New Roman" w:cs="Times New Roman"/>
           <w:sz w:val="40"/>
           <w:szCs w:val="40"/>
         </w:rPr>
-        <w:t xml:space="preserve">PayFriend Payment </w:t>
+        <w:t>PayFriend</w:t>
+      </w:r>
+      <w:proofErr w:type="spellEnd"/>
+      <w:r>
+        <w:rPr>
+          <w:rFonts w:ascii="Times New Roman" w:hAnsi="Times New Roman" w:cs="Times New Roman"/>
+          <w:sz w:val="40"/>
+          <w:szCs w:val="40"/>
+        </w:rPr>
+        <w:t xml:space="preserve"> Payment </w:t>
       </w:r>
       <w:r>
         <w:rPr>
@@ -516,7 +526,7 @@
             </w:rPr>
             <w:fldChar w:fldCharType="separate"/>
           </w:r>
-          <w:hyperlink w:anchor="_Toc130948314" w:history="1">
+          <w:hyperlink w:anchor="_Toc130949310" w:history="1">
             <w:r>
               <w:rPr>
                 <w:rStyle w:val="Hyperlink"/>
@@ -544,7 +554,7 @@
                 <w:noProof/>
                 <w:webHidden/>
               </w:rPr>
-              <w:instrText xml:space="preserve"> PAGEREF _Toc130948314 \h </w:instrText>
+              <w:instrText xml:space="preserve"> PAGEREF _Toc130949310 \h </w:instrText>
             </w:r>
             <w:r>
               <w:rPr>
@@ -593,7 +603,7 @@
               <w14:ligatures w14:val="none"/>
             </w:rPr>
           </w:pPr>
-          <w:hyperlink w:anchor="_Toc130948315" w:history="1">
+          <w:hyperlink w:anchor="_Toc130949311" w:history="1">
             <w:r>
               <w:rPr>
                 <w:rStyle w:val="Hyperlink"/>
@@ -621,7 +631,7 @@
                 <w:noProof/>
                 <w:webHidden/>
               </w:rPr>
-              <w:instrText xml:space="preserve"> PAGEREF _Toc130948315 \h </w:instrText>
+              <w:instrText xml:space="preserve"> PAGEREF _Toc130949311 \h </w:instrText>
             </w:r>
             <w:r>
               <w:rPr>
@@ -670,7 +680,7 @@
               <w14:ligatures w14:val="none"/>
             </w:rPr>
           </w:pPr>
-          <w:hyperlink w:anchor="_Toc130948316" w:history="1">
+          <w:hyperlink w:anchor="_Toc130949312" w:history="1">
             <w:r>
               <w:rPr>
                 <w:rStyle w:val="Hyperlink"/>
@@ -698,7 +708,7 @@
                 <w:noProof/>
                 <w:webHidden/>
               </w:rPr>
-              <w:instrText xml:space="preserve"> PAGEREF _Toc130948316 \h </w:instrText>
+              <w:instrText xml:space="preserve"> PAGEREF _Toc130949312 \h </w:instrText>
             </w:r>
             <w:r>
               <w:rPr>
@@ -747,7 +757,7 @@
               <w14:ligatures w14:val="none"/>
             </w:rPr>
           </w:pPr>
-          <w:hyperlink w:anchor="_Toc130948317" w:history="1">
+          <w:hyperlink w:anchor="_Toc130949313" w:history="1">
             <w:r>
               <w:rPr>
                 <w:rStyle w:val="Hyperlink"/>
@@ -775,7 +785,7 @@
                 <w:noProof/>
                 <w:webHidden/>
               </w:rPr>
-              <w:instrText xml:space="preserve"> PAGEREF _Toc130948317 \h </w:instrText>
+              <w:instrText xml:space="preserve"> PAGEREF _Toc130949313 \h </w:instrText>
             </w:r>
             <w:r>
               <w:rPr>
@@ -824,7 +834,7 @@
               <w14:ligatures w14:val="none"/>
             </w:rPr>
           </w:pPr>
-          <w:hyperlink w:anchor="_Toc130948318" w:history="1">
+          <w:hyperlink w:anchor="_Toc130949314" w:history="1">
             <w:r>
               <w:rPr>
                 <w:rStyle w:val="Hyperlink"/>
@@ -852,7 +862,7 @@
                 <w:noProof/>
                 <w:webHidden/>
               </w:rPr>
-              <w:instrText xml:space="preserve"> PAGEREF _Toc130948318 \h </w:instrText>
+              <w:instrText xml:space="preserve"> PAGEREF _Toc130949314 \h </w:instrText>
             </w:r>
             <w:r>
               <w:rPr>
@@ -901,7 +911,7 @@
               <w14:ligatures w14:val="none"/>
             </w:rPr>
           </w:pPr>
-          <w:hyperlink w:anchor="_Toc130948319" w:history="1">
+          <w:hyperlink w:anchor="_Toc130949315" w:history="1">
             <w:r>
               <w:rPr>
                 <w:rStyle w:val="Hyperlink"/>
@@ -929,7 +939,7 @@
                 <w:noProof/>
                 <w:webHidden/>
               </w:rPr>
-              <w:instrText xml:space="preserve"> PAGEREF _Toc130948319 \h </w:instrText>
+              <w:instrText xml:space="preserve"> PAGEREF _Toc130949315 \h </w:instrText>
             </w:r>
             <w:r>
               <w:rPr>
@@ -978,7 +988,7 @@
               <w14:ligatures w14:val="none"/>
             </w:rPr>
           </w:pPr>
-          <w:hyperlink w:anchor="_Toc130948320" w:history="1">
+          <w:hyperlink w:anchor="_Toc130949316" w:history="1">
             <w:r>
               <w:rPr>
                 <w:rStyle w:val="Hyperlink"/>
@@ -1006,7 +1016,7 @@
                 <w:noProof/>
                 <w:webHidden/>
               </w:rPr>
-              <w:instrText xml:space="preserve"> PAGEREF _Toc130948320 \h </w:instrText>
+              <w:instrText xml:space="preserve"> PAGEREF _Toc130949316 \h </w:instrText>
             </w:r>
             <w:r>
               <w:rPr>
@@ -1055,7 +1065,7 @@
               <w14:ligatures w14:val="none"/>
             </w:rPr>
           </w:pPr>
-          <w:hyperlink w:anchor="_Toc130948321" w:history="1">
+          <w:hyperlink w:anchor="_Toc130949317" w:history="1">
             <w:r>
               <w:rPr>
                 <w:rStyle w:val="Hyperlink"/>
@@ -1083,7 +1093,7 @@
                 <w:noProof/>
                 <w:webHidden/>
               </w:rPr>
-              <w:instrText xml:space="preserve"> PAGEREF _Toc130948321 \h </w:instrText>
+              <w:instrText xml:space="preserve"> PAGEREF _Toc130949317 \h </w:instrText>
             </w:r>
             <w:r>
               <w:rPr>
@@ -1132,7 +1142,7 @@
               <w14:ligatures w14:val="none"/>
             </w:rPr>
           </w:pPr>
-          <w:hyperlink w:anchor="_Toc130948322" w:history="1">
+          <w:hyperlink w:anchor="_Toc130949318" w:history="1">
             <w:r>
               <w:rPr>
                 <w:rStyle w:val="Hyperlink"/>
@@ -1160,7 +1170,7 @@
                 <w:noProof/>
                 <w:webHidden/>
               </w:rPr>
-              <w:instrText xml:space="preserve"> PAGEREF _Toc130948322 \h </w:instrText>
+              <w:instrText xml:space="preserve"> PAGEREF _Toc130949318 \h </w:instrText>
             </w:r>
             <w:r>
               <w:rPr>
@@ -1209,7 +1219,7 @@
               <w14:ligatures w14:val="none"/>
             </w:rPr>
           </w:pPr>
-          <w:hyperlink w:anchor="_Toc130948323" w:history="1">
+          <w:hyperlink w:anchor="_Toc130949319" w:history="1">
             <w:r>
               <w:rPr>
                 <w:rStyle w:val="Hyperlink"/>
@@ -1237,7 +1247,7 @@
                 <w:noProof/>
                 <w:webHidden/>
               </w:rPr>
-              <w:instrText xml:space="preserve"> PAGEREF _Toc130948323 \h </w:instrText>
+              <w:instrText xml:space="preserve"> PAGEREF _Toc130949319 \h </w:instrText>
             </w:r>
             <w:r>
               <w:rPr>
@@ -1286,7 +1296,7 @@
               <w14:ligatures w14:val="none"/>
             </w:rPr>
           </w:pPr>
-          <w:hyperlink w:anchor="_Toc130948324" w:history="1">
+          <w:hyperlink w:anchor="_Toc130949320" w:history="1">
             <w:r>
               <w:rPr>
                 <w:rStyle w:val="Hyperlink"/>
@@ -1314,7 +1324,7 @@
                 <w:noProof/>
                 <w:webHidden/>
               </w:rPr>
-              <w:instrText xml:space="preserve"> PAGEREF _Toc130948324 \h </w:instrText>
+              <w:instrText xml:space="preserve"> PAGEREF _Toc130949320 \h </w:instrText>
             </w:r>
             <w:r>
               <w:rPr>
@@ -1363,7 +1373,7 @@
               <w14:ligatures w14:val="none"/>
             </w:rPr>
           </w:pPr>
-          <w:hyperlink w:anchor="_Toc130948325" w:history="1">
+          <w:hyperlink w:anchor="_Toc130949321" w:history="1">
             <w:r>
               <w:rPr>
                 <w:rStyle w:val="Hyperlink"/>
@@ -1391,7 +1401,7 @@
                 <w:noProof/>
                 <w:webHidden/>
               </w:rPr>
-              <w:instrText xml:space="preserve"> PAGEREF _Toc130948325 \h </w:instrText>
+              <w:instrText xml:space="preserve"> PAGEREF _Toc130949321 \h </w:instrText>
             </w:r>
             <w:r>
               <w:rPr>
@@ -1440,7 +1450,7 @@
               <w14:ligatures w14:val="none"/>
             </w:rPr>
           </w:pPr>
-          <w:hyperlink w:anchor="_Toc130948326" w:history="1">
+          <w:hyperlink w:anchor="_Toc130949322" w:history="1">
             <w:r>
               <w:rPr>
                 <w:rStyle w:val="Hyperlink"/>
@@ -1468,7 +1478,7 @@
                 <w:noProof/>
                 <w:webHidden/>
               </w:rPr>
-              <w:instrText xml:space="preserve"> PAGEREF _Toc130948326 \h </w:instrText>
+              <w:instrText xml:space="preserve"> PAGEREF _Toc130949322 \h </w:instrText>
             </w:r>
             <w:r>
               <w:rPr>
@@ -1517,7 +1527,7 @@
               <w14:ligatures w14:val="none"/>
             </w:rPr>
           </w:pPr>
-          <w:hyperlink w:anchor="_Toc130948327" w:history="1">
+          <w:hyperlink w:anchor="_Toc130949323" w:history="1">
             <w:r>
               <w:rPr>
                 <w:rStyle w:val="Hyperlink"/>
@@ -1545,7 +1555,7 @@
                 <w:noProof/>
                 <w:webHidden/>
               </w:rPr>
-              <w:instrText xml:space="preserve"> PAGEREF _Toc130948327 \h </w:instrText>
+              <w:instrText xml:space="preserve"> PAGEREF _Toc130949323 \h </w:instrText>
             </w:r>
             <w:r>
               <w:rPr>
@@ -1594,7 +1604,7 @@
               <w14:ligatures w14:val="none"/>
             </w:rPr>
           </w:pPr>
-          <w:hyperlink w:anchor="_Toc130948328" w:history="1">
+          <w:hyperlink w:anchor="_Toc130949324" w:history="1">
             <w:r>
               <w:rPr>
                 <w:rStyle w:val="Hyperlink"/>
@@ -1622,7 +1632,7 @@
                 <w:noProof/>
                 <w:webHidden/>
               </w:rPr>
-              <w:instrText xml:space="preserve"> PAGEREF _Toc130948328 \h </w:instrText>
+              <w:instrText xml:space="preserve"> PAGEREF _Toc130949324 \h </w:instrText>
             </w:r>
             <w:r>
               <w:rPr>
@@ -1671,7 +1681,7 @@
               <w14:ligatures w14:val="none"/>
             </w:rPr>
           </w:pPr>
-          <w:hyperlink w:anchor="_Toc130948329" w:history="1">
+          <w:hyperlink w:anchor="_Toc130949325" w:history="1">
             <w:r>
               <w:rPr>
                 <w:rStyle w:val="Hyperlink"/>
@@ -1699,7 +1709,7 @@
                 <w:noProof/>
                 <w:webHidden/>
               </w:rPr>
-              <w:instrText xml:space="preserve"> PAGEREF _Toc130948329 \h </w:instrText>
+              <w:instrText xml:space="preserve"> PAGEREF _Toc130949325 \h </w:instrText>
             </w:r>
             <w:r>
               <w:rPr>
@@ -1907,7 +1917,7 @@
           <w:rFonts w:ascii="Times New Roman" w:hAnsi="Times New Roman" w:cs="Times New Roman"/>
         </w:rPr>
       </w:pPr>
-      <w:bookmarkStart w:id="0" w:name="_Toc130948314"/>
+      <w:bookmarkStart w:id="0" w:name="_Toc130949310"/>
       <w:r>
         <w:rPr>
           <w:rFonts w:ascii="Times New Roman" w:hAnsi="Times New Roman" w:cs="Times New Roman"/>
@@ -1931,7 +1941,25 @@
           <w:sz w:val="22"/>
           <w:szCs w:val="22"/>
         </w:rPr>
-        <w:t xml:space="preserve">The payment provider service that I implemented (PayFriend) is a PayPal-like service which processes transactions from payer to payee </w:t>
+        <w:t>The payment provider service that I implemented (</w:t>
+      </w:r>
+      <w:proofErr w:type="spellStart"/>
+      <w:r>
+        <w:rPr>
+          <w:rFonts w:ascii="Times New Roman" w:hAnsi="Times New Roman" w:cs="Times New Roman"/>
+          <w:sz w:val="22"/>
+          <w:szCs w:val="22"/>
+        </w:rPr>
+        <w:t>PayFriend</w:t>
+      </w:r>
+      <w:proofErr w:type="spellEnd"/>
+      <w:r>
+        <w:rPr>
+          <w:rFonts w:ascii="Times New Roman" w:hAnsi="Times New Roman" w:cs="Times New Roman"/>
+          <w:sz w:val="22"/>
+          <w:szCs w:val="22"/>
+        </w:rPr>
+        <w:t xml:space="preserve">) is a PayPal-like service which processes transactions from payer to payee </w:t>
       </w:r>
       <w:r>
         <w:rPr>
@@ -1972,7 +2000,25 @@
           <w:sz w:val="22"/>
           <w:szCs w:val="22"/>
         </w:rPr>
-        <w:t>The PayFriend service supports user registration with an email and password, user authentication, transaction processing</w:t>
+        <w:t xml:space="preserve">The </w:t>
+      </w:r>
+      <w:proofErr w:type="spellStart"/>
+      <w:r>
+        <w:rPr>
+          <w:rFonts w:ascii="Times New Roman" w:hAnsi="Times New Roman" w:cs="Times New Roman"/>
+          <w:sz w:val="22"/>
+          <w:szCs w:val="22"/>
+        </w:rPr>
+        <w:t>PayFriend</w:t>
+      </w:r>
+      <w:proofErr w:type="spellEnd"/>
+      <w:r>
+        <w:rPr>
+          <w:rFonts w:ascii="Times New Roman" w:hAnsi="Times New Roman" w:cs="Times New Roman"/>
+          <w:sz w:val="22"/>
+          <w:szCs w:val="22"/>
+        </w:rPr>
+        <w:t xml:space="preserve"> service supports user registration with an email and password, user authentication, transaction processing</w:t>
       </w:r>
       <w:r>
         <w:rPr>
@@ -2014,7 +2060,7 @@
           <w:rFonts w:ascii="Times New Roman" w:hAnsi="Times New Roman" w:cs="Times New Roman"/>
         </w:rPr>
       </w:pPr>
-      <w:bookmarkStart w:id="1" w:name="_Toc130948315"/>
+      <w:bookmarkStart w:id="1" w:name="_Toc130949311"/>
       <w:r>
         <w:rPr>
           <w:rFonts w:ascii="Times New Roman" w:hAnsi="Times New Roman" w:cs="Times New Roman"/>
@@ -2353,13 +2399,23 @@
           <w:szCs w:val="22"/>
         </w:rPr>
       </w:pPr>
-      <w:r>
-        <w:rPr>
-          <w:rFonts w:ascii="Times New Roman" w:hAnsi="Times New Roman" w:cs="Times New Roman"/>
-          <w:sz w:val="22"/>
-          <w:szCs w:val="22"/>
-        </w:rPr>
-        <w:t>PaymentResponse Class which is used for transaction processing</w:t>
+      <w:proofErr w:type="spellStart"/>
+      <w:r>
+        <w:rPr>
+          <w:rFonts w:ascii="Times New Roman" w:hAnsi="Times New Roman" w:cs="Times New Roman"/>
+          <w:sz w:val="22"/>
+          <w:szCs w:val="22"/>
+        </w:rPr>
+        <w:t>PaymentResponse</w:t>
+      </w:r>
+      <w:proofErr w:type="spellEnd"/>
+      <w:r>
+        <w:rPr>
+          <w:rFonts w:ascii="Times New Roman" w:hAnsi="Times New Roman" w:cs="Times New Roman"/>
+          <w:sz w:val="22"/>
+          <w:szCs w:val="22"/>
+        </w:rPr>
+        <w:t xml:space="preserve"> Class which is used for transaction processing</w:t>
       </w:r>
       <w:r>
         <w:rPr>
@@ -2581,8 +2637,18 @@
           <w:sz w:val="22"/>
           <w:szCs w:val="22"/>
         </w:rPr>
-        <w:t>Context classes</w:t>
-      </w:r>
+        <w:t xml:space="preserve">Context </w:t>
+      </w:r>
+      <w:proofErr w:type="gramStart"/>
+      <w:r>
+        <w:rPr>
+          <w:rFonts w:ascii="Times New Roman" w:hAnsi="Times New Roman" w:cs="Times New Roman"/>
+          <w:sz w:val="22"/>
+          <w:szCs w:val="22"/>
+        </w:rPr>
+        <w:t>classes</w:t>
+      </w:r>
+      <w:proofErr w:type="gramEnd"/>
     </w:p>
     <w:p>
       <w:pPr>
@@ -2781,7 +2847,7 @@
           <w:rFonts w:ascii="Times New Roman" w:hAnsi="Times New Roman" w:cs="Times New Roman"/>
         </w:rPr>
       </w:pPr>
-      <w:bookmarkStart w:id="2" w:name="_Toc130948316"/>
+      <w:bookmarkStart w:id="2" w:name="_Toc130949312"/>
       <w:r>
         <w:rPr>
           <w:rFonts w:ascii="Times New Roman" w:hAnsi="Times New Roman" w:cs="Times New Roman"/>
@@ -2843,7 +2909,43 @@
           <w:szCs w:val="22"/>
         </w:rPr>
         <w:lastRenderedPageBreak/>
-        <w:t>They all return JsonResponse(s) rather than HttpResponse(s)</w:t>
+        <w:t xml:space="preserve">They all return </w:t>
+      </w:r>
+      <w:proofErr w:type="spellStart"/>
+      <w:r>
+        <w:rPr>
+          <w:rFonts w:ascii="Times New Roman" w:hAnsi="Times New Roman" w:cs="Times New Roman"/>
+          <w:sz w:val="22"/>
+          <w:szCs w:val="22"/>
+        </w:rPr>
+        <w:t>JsonResponse</w:t>
+      </w:r>
+      <w:proofErr w:type="spellEnd"/>
+      <w:r>
+        <w:rPr>
+          <w:rFonts w:ascii="Times New Roman" w:hAnsi="Times New Roman" w:cs="Times New Roman"/>
+          <w:sz w:val="22"/>
+          <w:szCs w:val="22"/>
+        </w:rPr>
+        <w:t xml:space="preserve">(s) rather than </w:t>
+      </w:r>
+      <w:proofErr w:type="spellStart"/>
+      <w:r>
+        <w:rPr>
+          <w:rFonts w:ascii="Times New Roman" w:hAnsi="Times New Roman" w:cs="Times New Roman"/>
+          <w:sz w:val="22"/>
+          <w:szCs w:val="22"/>
+        </w:rPr>
+        <w:t>HttpResponse</w:t>
+      </w:r>
+      <w:proofErr w:type="spellEnd"/>
+      <w:r>
+        <w:rPr>
+          <w:rFonts w:ascii="Times New Roman" w:hAnsi="Times New Roman" w:cs="Times New Roman"/>
+          <w:sz w:val="22"/>
+          <w:szCs w:val="22"/>
+        </w:rPr>
+        <w:t>(s)</w:t>
       </w:r>
       <w:r>
         <w:rPr>
@@ -3285,7 +3387,7 @@
           <w:rFonts w:ascii="Times New Roman" w:hAnsi="Times New Roman" w:cs="Times New Roman"/>
         </w:rPr>
       </w:pPr>
-      <w:bookmarkStart w:id="3" w:name="_Toc130948317"/>
+      <w:bookmarkStart w:id="3" w:name="_Toc130949313"/>
       <w:r>
         <w:rPr>
           <w:rFonts w:ascii="Times New Roman" w:hAnsi="Times New Roman" w:cs="Times New Roman"/>
@@ -3324,7 +3426,25 @@
           <w:sz w:val="22"/>
           <w:szCs w:val="22"/>
         </w:rPr>
-        <w:t xml:space="preserve"> (Response and ResponsePayment) are simple Python classes with constructors which take in the necessary values for a suitable response</w:t>
+        <w:t xml:space="preserve"> (Response and </w:t>
+      </w:r>
+      <w:proofErr w:type="spellStart"/>
+      <w:r>
+        <w:rPr>
+          <w:rFonts w:ascii="Times New Roman" w:hAnsi="Times New Roman" w:cs="Times New Roman"/>
+          <w:sz w:val="22"/>
+          <w:szCs w:val="22"/>
+        </w:rPr>
+        <w:t>ResponsePayment</w:t>
+      </w:r>
+      <w:proofErr w:type="spellEnd"/>
+      <w:r>
+        <w:rPr>
+          <w:rFonts w:ascii="Times New Roman" w:hAnsi="Times New Roman" w:cs="Times New Roman"/>
+          <w:sz w:val="22"/>
+          <w:szCs w:val="22"/>
+        </w:rPr>
+        <w:t>) are simple Python classes with constructors which take in the necessary values for a suitable response</w:t>
       </w:r>
       <w:r>
         <w:rPr>
@@ -3413,15 +3533,79 @@
           <w:sz w:val="22"/>
           <w:szCs w:val="22"/>
         </w:rPr>
-        <w:t xml:space="preserve"> field data. This helped me when returning JsonResponse(s) in the view methods, as now all that is necessary to “send an object” back to the client is to call </w:t>
-      </w:r>
-      <w:r>
-        <w:rPr>
-          <w:rFonts w:ascii="Times New Roman" w:hAnsi="Times New Roman" w:cs="Times New Roman"/>
-          <w:sz w:val="22"/>
-          <w:szCs w:val="22"/>
-        </w:rPr>
-        <w:t>JsonResponse(responseObject.get_json(), safe=False).</w:t>
+        <w:t xml:space="preserve"> field data. This helped me when returning </w:t>
+      </w:r>
+      <w:proofErr w:type="spellStart"/>
+      <w:r>
+        <w:rPr>
+          <w:rFonts w:ascii="Times New Roman" w:hAnsi="Times New Roman" w:cs="Times New Roman"/>
+          <w:sz w:val="22"/>
+          <w:szCs w:val="22"/>
+        </w:rPr>
+        <w:t>JsonResponse</w:t>
+      </w:r>
+      <w:proofErr w:type="spellEnd"/>
+      <w:r>
+        <w:rPr>
+          <w:rFonts w:ascii="Times New Roman" w:hAnsi="Times New Roman" w:cs="Times New Roman"/>
+          <w:sz w:val="22"/>
+          <w:szCs w:val="22"/>
+        </w:rPr>
+        <w:t xml:space="preserve">(s) in the view methods, as now all that is necessary to “send an object” back to the client is to call </w:t>
+      </w:r>
+      <w:proofErr w:type="spellStart"/>
+      <w:r>
+        <w:rPr>
+          <w:rFonts w:ascii="Times New Roman" w:hAnsi="Times New Roman" w:cs="Times New Roman"/>
+          <w:sz w:val="22"/>
+          <w:szCs w:val="22"/>
+        </w:rPr>
+        <w:t>JsonResponse</w:t>
+      </w:r>
+      <w:proofErr w:type="spellEnd"/>
+      <w:r>
+        <w:rPr>
+          <w:rFonts w:ascii="Times New Roman" w:hAnsi="Times New Roman" w:cs="Times New Roman"/>
+          <w:sz w:val="22"/>
+          <w:szCs w:val="22"/>
+        </w:rPr>
+        <w:t>(</w:t>
+      </w:r>
+      <w:proofErr w:type="spellStart"/>
+      <w:r>
+        <w:rPr>
+          <w:rFonts w:ascii="Times New Roman" w:hAnsi="Times New Roman" w:cs="Times New Roman"/>
+          <w:sz w:val="22"/>
+          <w:szCs w:val="22"/>
+        </w:rPr>
+        <w:t>responseObject.get_</w:t>
+      </w:r>
+      <w:proofErr w:type="gramStart"/>
+      <w:r>
+        <w:rPr>
+          <w:rFonts w:ascii="Times New Roman" w:hAnsi="Times New Roman" w:cs="Times New Roman"/>
+          <w:sz w:val="22"/>
+          <w:szCs w:val="22"/>
+        </w:rPr>
+        <w:t>json</w:t>
+      </w:r>
+      <w:proofErr w:type="spellEnd"/>
+      <w:r>
+        <w:rPr>
+          <w:rFonts w:ascii="Times New Roman" w:hAnsi="Times New Roman" w:cs="Times New Roman"/>
+          <w:sz w:val="22"/>
+          <w:szCs w:val="22"/>
+        </w:rPr>
+        <w:t>(</w:t>
+      </w:r>
+      <w:proofErr w:type="gramEnd"/>
+      <w:r>
+        <w:rPr>
+          <w:rFonts w:ascii="Times New Roman" w:hAnsi="Times New Roman" w:cs="Times New Roman"/>
+          <w:sz w:val="22"/>
+          <w:szCs w:val="22"/>
+        </w:rPr>
+        <w:t>), safe=False).</w:t>
       </w:r>
       <w:r>
         <w:rPr>
@@ -3439,7 +3623,7 @@
           <w:rFonts w:ascii="Times New Roman" w:hAnsi="Times New Roman" w:cs="Times New Roman"/>
         </w:rPr>
       </w:pPr>
-      <w:bookmarkStart w:id="4" w:name="_Toc130948318"/>
+      <w:bookmarkStart w:id="4" w:name="_Toc130949314"/>
       <w:r>
         <w:rPr>
           <w:rFonts w:ascii="Times New Roman" w:hAnsi="Times New Roman" w:cs="Times New Roman"/>
@@ -3455,7 +3639,7 @@
           <w:rFonts w:ascii="Times New Roman" w:hAnsi="Times New Roman" w:cs="Times New Roman"/>
         </w:rPr>
       </w:pPr>
-      <w:bookmarkStart w:id="5" w:name="_Toc130948319"/>
+      <w:bookmarkStart w:id="5" w:name="_Toc130949315"/>
       <w:r>
         <w:rPr>
           <w:rFonts w:ascii="Times New Roman" w:hAnsi="Times New Roman" w:cs="Times New Roman"/>
@@ -3529,7 +3713,43 @@
           <w:szCs w:val="22"/>
         </w:rPr>
         <w:lastRenderedPageBreak/>
-        <w:t>The register_user(email: string, password: string) method takes in an email and a plaintext password which are provided by the view method function (which are obtained from the POST form-body). The method</w:t>
+        <w:t xml:space="preserve">The </w:t>
+      </w:r>
+      <w:proofErr w:type="spellStart"/>
+      <w:r>
+        <w:rPr>
+          <w:rFonts w:ascii="Times New Roman" w:hAnsi="Times New Roman" w:cs="Times New Roman"/>
+          <w:sz w:val="22"/>
+          <w:szCs w:val="22"/>
+        </w:rPr>
+        <w:t>register_</w:t>
+      </w:r>
+      <w:proofErr w:type="gramStart"/>
+      <w:r>
+        <w:rPr>
+          <w:rFonts w:ascii="Times New Roman" w:hAnsi="Times New Roman" w:cs="Times New Roman"/>
+          <w:sz w:val="22"/>
+          <w:szCs w:val="22"/>
+        </w:rPr>
+        <w:t>user</w:t>
+      </w:r>
+      <w:proofErr w:type="spellEnd"/>
+      <w:r>
+        <w:rPr>
+          <w:rFonts w:ascii="Times New Roman" w:hAnsi="Times New Roman" w:cs="Times New Roman"/>
+          <w:sz w:val="22"/>
+          <w:szCs w:val="22"/>
+        </w:rPr>
+        <w:t>(</w:t>
+      </w:r>
+      <w:proofErr w:type="gramEnd"/>
+      <w:r>
+        <w:rPr>
+          <w:rFonts w:ascii="Times New Roman" w:hAnsi="Times New Roman" w:cs="Times New Roman"/>
+          <w:sz w:val="22"/>
+          <w:szCs w:val="22"/>
+        </w:rPr>
+        <w:t>email: string, password: string) method takes in an email and a plaintext password which are provided by the view method function (which are obtained from the POST form-body). The method</w:t>
       </w:r>
       <w:r>
         <w:rPr>
@@ -3650,7 +3870,25 @@
           <w:sz w:val="22"/>
           <w:szCs w:val="22"/>
         </w:rPr>
-        <w:t>salt and a hashed version of the user password in the context of register_user.</w:t>
+        <w:t xml:space="preserve">salt and a hashed version of the user password in the context of </w:t>
+      </w:r>
+      <w:proofErr w:type="spellStart"/>
+      <w:r>
+        <w:rPr>
+          <w:rFonts w:ascii="Times New Roman" w:hAnsi="Times New Roman" w:cs="Times New Roman"/>
+          <w:sz w:val="22"/>
+          <w:szCs w:val="22"/>
+        </w:rPr>
+        <w:t>register_user</w:t>
+      </w:r>
+      <w:proofErr w:type="spellEnd"/>
+      <w:r>
+        <w:rPr>
+          <w:rFonts w:ascii="Times New Roman" w:hAnsi="Times New Roman" w:cs="Times New Roman"/>
+          <w:sz w:val="22"/>
+          <w:szCs w:val="22"/>
+        </w:rPr>
+        <w:t>.</w:t>
       </w:r>
       <w:r>
         <w:rPr>
@@ -3716,7 +3954,43 @@
           <w:sz w:val="22"/>
           <w:szCs w:val="22"/>
         </w:rPr>
-        <w:t>The authenticate_user(email: string, password: string) method takes in an email and a plaintext password which are provided by the view method function (which are obtained from the POST form-body). The method then goes through the same validation process described above.</w:t>
+        <w:t xml:space="preserve">The </w:t>
+      </w:r>
+      <w:proofErr w:type="spellStart"/>
+      <w:r>
+        <w:rPr>
+          <w:rFonts w:ascii="Times New Roman" w:hAnsi="Times New Roman" w:cs="Times New Roman"/>
+          <w:sz w:val="22"/>
+          <w:szCs w:val="22"/>
+        </w:rPr>
+        <w:t>authenticate_</w:t>
+      </w:r>
+      <w:proofErr w:type="gramStart"/>
+      <w:r>
+        <w:rPr>
+          <w:rFonts w:ascii="Times New Roman" w:hAnsi="Times New Roman" w:cs="Times New Roman"/>
+          <w:sz w:val="22"/>
+          <w:szCs w:val="22"/>
+        </w:rPr>
+        <w:t>user</w:t>
+      </w:r>
+      <w:proofErr w:type="spellEnd"/>
+      <w:r>
+        <w:rPr>
+          <w:rFonts w:ascii="Times New Roman" w:hAnsi="Times New Roman" w:cs="Times New Roman"/>
+          <w:sz w:val="22"/>
+          <w:szCs w:val="22"/>
+        </w:rPr>
+        <w:t>(</w:t>
+      </w:r>
+      <w:proofErr w:type="gramEnd"/>
+      <w:r>
+        <w:rPr>
+          <w:rFonts w:ascii="Times New Roman" w:hAnsi="Times New Roman" w:cs="Times New Roman"/>
+          <w:sz w:val="22"/>
+          <w:szCs w:val="22"/>
+        </w:rPr>
+        <w:t>email: string, password: string) method takes in an email and a plaintext password which are provided by the view method function (which are obtained from the POST form-body). The method then goes through the same validation process described above.</w:t>
       </w:r>
     </w:p>
     <w:p>
@@ -3749,7 +4023,25 @@
           <w:sz w:val="22"/>
           <w:szCs w:val="22"/>
         </w:rPr>
-        <w:t xml:space="preserve"> returns and the view method handles the error. If a salt is successfully retrieved from the table, a hash is computed using the found salt and the plaintext password. The Users table is then queried for an entry with a matching email and hash.</w:t>
+        <w:t xml:space="preserve"> returns and the view method handles the error. If a salt is successfully retrieved from the table, a hash is computed using the found salt and the plaintext password. The </w:t>
+      </w:r>
+      <w:proofErr w:type="gramStart"/>
+      <w:r>
+        <w:rPr>
+          <w:rFonts w:ascii="Times New Roman" w:hAnsi="Times New Roman" w:cs="Times New Roman"/>
+          <w:sz w:val="22"/>
+          <w:szCs w:val="22"/>
+        </w:rPr>
+        <w:t>Users</w:t>
+      </w:r>
+      <w:proofErr w:type="gramEnd"/>
+      <w:r>
+        <w:rPr>
+          <w:rFonts w:ascii="Times New Roman" w:hAnsi="Times New Roman" w:cs="Times New Roman"/>
+          <w:sz w:val="22"/>
+          <w:szCs w:val="22"/>
+        </w:rPr>
+        <w:t xml:space="preserve"> table is then queried for an entry with a matching email and hash.</w:t>
       </w:r>
       <w:r>
         <w:rPr>
@@ -3767,7 +4059,7 @@
           <w:rFonts w:ascii="Times New Roman" w:hAnsi="Times New Roman" w:cs="Times New Roman"/>
         </w:rPr>
       </w:pPr>
-      <w:bookmarkStart w:id="6" w:name="_Toc130948320"/>
+      <w:bookmarkStart w:id="6" w:name="_Toc130949316"/>
       <w:r>
         <w:rPr>
           <w:rFonts w:ascii="Times New Roman" w:hAnsi="Times New Roman" w:cs="Times New Roman"/>
@@ -3790,7 +4082,43 @@
           <w:sz w:val="22"/>
           <w:szCs w:val="22"/>
         </w:rPr>
-        <w:t xml:space="preserve">The Pay component provides logic for clients to create new transactions in the system and delete them if necessary. The Pay component makes use of the Auth component, specifically in the process_payment() method. By implementing </w:t>
+        <w:t xml:space="preserve">The Pay component provides logic for clients to create new transactions in the system and delete them if necessary. The Pay component makes use of the Auth component, specifically in the </w:t>
+      </w:r>
+      <w:proofErr w:type="spellStart"/>
+      <w:r>
+        <w:rPr>
+          <w:rFonts w:ascii="Times New Roman" w:hAnsi="Times New Roman" w:cs="Times New Roman"/>
+          <w:sz w:val="22"/>
+          <w:szCs w:val="22"/>
+        </w:rPr>
+        <w:t>process_</w:t>
+      </w:r>
+      <w:proofErr w:type="gramStart"/>
+      <w:r>
+        <w:rPr>
+          <w:rFonts w:ascii="Times New Roman" w:hAnsi="Times New Roman" w:cs="Times New Roman"/>
+          <w:sz w:val="22"/>
+          <w:szCs w:val="22"/>
+        </w:rPr>
+        <w:t>payment</w:t>
+      </w:r>
+      <w:proofErr w:type="spellEnd"/>
+      <w:r>
+        <w:rPr>
+          <w:rFonts w:ascii="Times New Roman" w:hAnsi="Times New Roman" w:cs="Times New Roman"/>
+          <w:sz w:val="22"/>
+          <w:szCs w:val="22"/>
+        </w:rPr>
+        <w:t>(</w:t>
+      </w:r>
+      <w:proofErr w:type="gramEnd"/>
+      <w:r>
+        <w:rPr>
+          <w:rFonts w:ascii="Times New Roman" w:hAnsi="Times New Roman" w:cs="Times New Roman"/>
+          <w:sz w:val="22"/>
+          <w:szCs w:val="22"/>
+        </w:rPr>
+        <w:t xml:space="preserve">) method. By implementing </w:t>
       </w:r>
       <w:r>
         <w:rPr>
@@ -3822,7 +4150,25 @@
           <w:sz w:val="22"/>
           <w:szCs w:val="22"/>
         </w:rPr>
-        <w:t xml:space="preserve"> form. By doing this, only 1 request is processed by the PayFriend service</w:t>
+        <w:t xml:space="preserve"> form. By doing this, only 1 request is processed by the </w:t>
+      </w:r>
+      <w:proofErr w:type="spellStart"/>
+      <w:r>
+        <w:rPr>
+          <w:rFonts w:ascii="Times New Roman" w:hAnsi="Times New Roman" w:cs="Times New Roman"/>
+          <w:sz w:val="22"/>
+          <w:szCs w:val="22"/>
+        </w:rPr>
+        <w:t>PayFriend</w:t>
+      </w:r>
+      <w:proofErr w:type="spellEnd"/>
+      <w:r>
+        <w:rPr>
+          <w:rFonts w:ascii="Times New Roman" w:hAnsi="Times New Roman" w:cs="Times New Roman"/>
+          <w:sz w:val="22"/>
+          <w:szCs w:val="22"/>
+        </w:rPr>
+        <w:t xml:space="preserve"> service</w:t>
       </w:r>
       <w:r>
         <w:rPr>
@@ -3888,7 +4234,79 @@
           <w:sz w:val="22"/>
           <w:szCs w:val="22"/>
         </w:rPr>
-        <w:t xml:space="preserve">The process_payment(email: str, password: str, value: float, company: str) method takes in account credentials and transaction details like the value of the transaction and the receiving company name. The method first attempts to authenticate a user through the Auth component using authenticate_user(). Based on the result of this operation, the method may return an error code to the view for further processing. If the account credentials match an account, the payment details are validated (transaction value is positive and greater than 0 and that the receiving company name is not an empty string). Provided that authentication and validation </w:t>
+        <w:t xml:space="preserve">The </w:t>
+      </w:r>
+      <w:proofErr w:type="spellStart"/>
+      <w:r>
+        <w:rPr>
+          <w:rFonts w:ascii="Times New Roman" w:hAnsi="Times New Roman" w:cs="Times New Roman"/>
+          <w:sz w:val="22"/>
+          <w:szCs w:val="22"/>
+        </w:rPr>
+        <w:t>process_</w:t>
+      </w:r>
+      <w:proofErr w:type="gramStart"/>
+      <w:r>
+        <w:rPr>
+          <w:rFonts w:ascii="Times New Roman" w:hAnsi="Times New Roman" w:cs="Times New Roman"/>
+          <w:sz w:val="22"/>
+          <w:szCs w:val="22"/>
+        </w:rPr>
+        <w:t>payment</w:t>
+      </w:r>
+      <w:proofErr w:type="spellEnd"/>
+      <w:r>
+        <w:rPr>
+          <w:rFonts w:ascii="Times New Roman" w:hAnsi="Times New Roman" w:cs="Times New Roman"/>
+          <w:sz w:val="22"/>
+          <w:szCs w:val="22"/>
+        </w:rPr>
+        <w:t>(</w:t>
+      </w:r>
+      <w:proofErr w:type="gramEnd"/>
+      <w:r>
+        <w:rPr>
+          <w:rFonts w:ascii="Times New Roman" w:hAnsi="Times New Roman" w:cs="Times New Roman"/>
+          <w:sz w:val="22"/>
+          <w:szCs w:val="22"/>
+        </w:rPr>
+        <w:t xml:space="preserve">email: str, password: str, value: float, company: str) method takes in account credentials and transaction details like the value of the transaction and the receiving company name. The method first attempts to authenticate a user through the Auth component using </w:t>
+      </w:r>
+      <w:proofErr w:type="spellStart"/>
+      <w:r>
+        <w:rPr>
+          <w:rFonts w:ascii="Times New Roman" w:hAnsi="Times New Roman" w:cs="Times New Roman"/>
+          <w:sz w:val="22"/>
+          <w:szCs w:val="22"/>
+        </w:rPr>
+        <w:t>authenticate_</w:t>
+      </w:r>
+      <w:proofErr w:type="gramStart"/>
+      <w:r>
+        <w:rPr>
+          <w:rFonts w:ascii="Times New Roman" w:hAnsi="Times New Roman" w:cs="Times New Roman"/>
+          <w:sz w:val="22"/>
+          <w:szCs w:val="22"/>
+        </w:rPr>
+        <w:t>user</w:t>
+      </w:r>
+      <w:proofErr w:type="spellEnd"/>
+      <w:r>
+        <w:rPr>
+          <w:rFonts w:ascii="Times New Roman" w:hAnsi="Times New Roman" w:cs="Times New Roman"/>
+          <w:sz w:val="22"/>
+          <w:szCs w:val="22"/>
+        </w:rPr>
+        <w:t>(</w:t>
+      </w:r>
+      <w:proofErr w:type="gramEnd"/>
+      <w:r>
+        <w:rPr>
+          <w:rFonts w:ascii="Times New Roman" w:hAnsi="Times New Roman" w:cs="Times New Roman"/>
+          <w:sz w:val="22"/>
+          <w:szCs w:val="22"/>
+        </w:rPr>
+        <w:t xml:space="preserve">). Based on the result of this operation, the method may return an error code to the view for further processing. If the account credentials match an account, the payment details are validated (transaction value is positive and greater than 0 and that the receiving company name is not an empty string). Provided that authentication and validation </w:t>
       </w:r>
       <w:r>
         <w:rPr>
@@ -3946,7 +4364,53 @@
           <w:sz w:val="22"/>
           <w:szCs w:val="22"/>
         </w:rPr>
-        <w:t>The delete_payment(transactionId: str) method takes in a transaction ID and attempts to delete the transaction with the given ID from the Transactions table. The method first validates the passed in id (making sure it is not an empty string) and returns a specific error code if necessary to the view</w:t>
+        <w:t xml:space="preserve">The </w:t>
+      </w:r>
+      <w:proofErr w:type="spellStart"/>
+      <w:r>
+        <w:rPr>
+          <w:rFonts w:ascii="Times New Roman" w:hAnsi="Times New Roman" w:cs="Times New Roman"/>
+          <w:sz w:val="22"/>
+          <w:szCs w:val="22"/>
+        </w:rPr>
+        <w:t>delete_</w:t>
+      </w:r>
+      <w:proofErr w:type="gramStart"/>
+      <w:r>
+        <w:rPr>
+          <w:rFonts w:ascii="Times New Roman" w:hAnsi="Times New Roman" w:cs="Times New Roman"/>
+          <w:sz w:val="22"/>
+          <w:szCs w:val="22"/>
+        </w:rPr>
+        <w:t>payment</w:t>
+      </w:r>
+      <w:proofErr w:type="spellEnd"/>
+      <w:r>
+        <w:rPr>
+          <w:rFonts w:ascii="Times New Roman" w:hAnsi="Times New Roman" w:cs="Times New Roman"/>
+          <w:sz w:val="22"/>
+          <w:szCs w:val="22"/>
+        </w:rPr>
+        <w:t>(</w:t>
+      </w:r>
+      <w:proofErr w:type="spellStart"/>
+      <w:proofErr w:type="gramEnd"/>
+      <w:r>
+        <w:rPr>
+          <w:rFonts w:ascii="Times New Roman" w:hAnsi="Times New Roman" w:cs="Times New Roman"/>
+          <w:sz w:val="22"/>
+          <w:szCs w:val="22"/>
+        </w:rPr>
+        <w:t>transactionId</w:t>
+      </w:r>
+      <w:proofErr w:type="spellEnd"/>
+      <w:r>
+        <w:rPr>
+          <w:rFonts w:ascii="Times New Roman" w:hAnsi="Times New Roman" w:cs="Times New Roman"/>
+          <w:sz w:val="22"/>
+          <w:szCs w:val="22"/>
+        </w:rPr>
+        <w:t>: str) method takes in a transaction ID and attempts to delete the transaction with the given ID from the Transactions table. The method first validates the passed in id (making sure it is not an empty string) and returns a specific error code if necessary to the view</w:t>
       </w:r>
       <w:r>
         <w:rPr>
@@ -4010,7 +4474,43 @@
           <w:sz w:val="22"/>
           <w:szCs w:val="22"/>
         </w:rPr>
-        <w:t xml:space="preserve"> it the given transaction id. If the status returned by the context method is -1, it means that no transaction was found with the given id and thus it was not deleted, at which point the delete_payment() method returns an error code to the view. If everything went well and the transaction got deleted, then the method returns a value of 0 to the view.</w:t>
+        <w:t xml:space="preserve"> it the given transaction id. If the status returned by the context method is -1, it means that no transaction was found with the given id and thus it was not deleted, at which point the </w:t>
+      </w:r>
+      <w:proofErr w:type="spellStart"/>
+      <w:r>
+        <w:rPr>
+          <w:rFonts w:ascii="Times New Roman" w:hAnsi="Times New Roman" w:cs="Times New Roman"/>
+          <w:sz w:val="22"/>
+          <w:szCs w:val="22"/>
+        </w:rPr>
+        <w:t>delete_</w:t>
+      </w:r>
+      <w:proofErr w:type="gramStart"/>
+      <w:r>
+        <w:rPr>
+          <w:rFonts w:ascii="Times New Roman" w:hAnsi="Times New Roman" w:cs="Times New Roman"/>
+          <w:sz w:val="22"/>
+          <w:szCs w:val="22"/>
+        </w:rPr>
+        <w:t>payment</w:t>
+      </w:r>
+      <w:proofErr w:type="spellEnd"/>
+      <w:r>
+        <w:rPr>
+          <w:rFonts w:ascii="Times New Roman" w:hAnsi="Times New Roman" w:cs="Times New Roman"/>
+          <w:sz w:val="22"/>
+          <w:szCs w:val="22"/>
+        </w:rPr>
+        <w:t>(</w:t>
+      </w:r>
+      <w:proofErr w:type="gramEnd"/>
+      <w:r>
+        <w:rPr>
+          <w:rFonts w:ascii="Times New Roman" w:hAnsi="Times New Roman" w:cs="Times New Roman"/>
+          <w:sz w:val="22"/>
+          <w:szCs w:val="22"/>
+        </w:rPr>
+        <w:t>) method returns an error code to the view. If everything went well and the transaction got deleted, then the method returns a value of 0 to the view.</w:t>
       </w:r>
     </w:p>
     <w:p>
@@ -4020,7 +4520,7 @@
           <w:rFonts w:ascii="Times New Roman" w:hAnsi="Times New Roman" w:cs="Times New Roman"/>
         </w:rPr>
       </w:pPr>
-      <w:bookmarkStart w:id="7" w:name="_Toc130948321"/>
+      <w:bookmarkStart w:id="7" w:name="_Toc130949317"/>
       <w:r>
         <w:rPr>
           <w:rFonts w:ascii="Times New Roman" w:hAnsi="Times New Roman" w:cs="Times New Roman"/>
@@ -4036,7 +4536,7 @@
           <w:rFonts w:ascii="Times New Roman" w:hAnsi="Times New Roman" w:cs="Times New Roman"/>
         </w:rPr>
       </w:pPr>
-      <w:bookmarkStart w:id="8" w:name="_Toc130948322"/>
+      <w:bookmarkStart w:id="8" w:name="_Toc130949318"/>
       <w:r>
         <w:rPr>
           <w:rFonts w:ascii="Times New Roman" w:hAnsi="Times New Roman" w:cs="Times New Roman"/>
@@ -4101,33 +4601,123 @@
           <w:sz w:val="22"/>
           <w:szCs w:val="22"/>
         </w:rPr>
-        <w:t>The add_user_to_table(email: str, hash: str, salt: str) method takes in three strings representing the fields for one user account (email, hashed password and the salt used before hashing). It first creates a User model using the passed in data and then calls the .save() method on it to insert it in the database. I decided not to do any other validation in this method because all the necessary validation was done beforehand in the previous scopes of the program execution.</w:t>
-      </w:r>
-    </w:p>
-    <w:p>
-      <w:pPr>
-        <w:rPr>
-          <w:rFonts w:ascii="Times New Roman" w:hAnsi="Times New Roman" w:cs="Times New Roman"/>
-          <w:sz w:val="22"/>
-          <w:szCs w:val="22"/>
-        </w:rPr>
-      </w:pPr>
-    </w:p>
-    <w:p>
-      <w:pPr>
-        <w:rPr>
-          <w:rFonts w:ascii="Times New Roman" w:hAnsi="Times New Roman" w:cs="Times New Roman"/>
-          <w:sz w:val="22"/>
-          <w:szCs w:val="22"/>
-        </w:rPr>
-      </w:pPr>
-      <w:r>
-        <w:rPr>
-          <w:rFonts w:ascii="Times New Roman" w:hAnsi="Times New Roman" w:cs="Times New Roman"/>
-          <w:sz w:val="22"/>
-          <w:szCs w:val="22"/>
-        </w:rPr>
-        <w:t xml:space="preserve">The user_is_registered(email: str, hash: str) method is used specifically for logging into the service, and checks whether a record </w:t>
+        <w:t xml:space="preserve">The </w:t>
+      </w:r>
+      <w:proofErr w:type="spellStart"/>
+      <w:r>
+        <w:rPr>
+          <w:rFonts w:ascii="Times New Roman" w:hAnsi="Times New Roman" w:cs="Times New Roman"/>
+          <w:sz w:val="22"/>
+          <w:szCs w:val="22"/>
+        </w:rPr>
+        <w:t>add_user_to_</w:t>
+      </w:r>
+      <w:proofErr w:type="gramStart"/>
+      <w:r>
+        <w:rPr>
+          <w:rFonts w:ascii="Times New Roman" w:hAnsi="Times New Roman" w:cs="Times New Roman"/>
+          <w:sz w:val="22"/>
+          <w:szCs w:val="22"/>
+        </w:rPr>
+        <w:t>table</w:t>
+      </w:r>
+      <w:proofErr w:type="spellEnd"/>
+      <w:r>
+        <w:rPr>
+          <w:rFonts w:ascii="Times New Roman" w:hAnsi="Times New Roman" w:cs="Times New Roman"/>
+          <w:sz w:val="22"/>
+          <w:szCs w:val="22"/>
+        </w:rPr>
+        <w:t>(</w:t>
+      </w:r>
+      <w:proofErr w:type="gramEnd"/>
+      <w:r>
+        <w:rPr>
+          <w:rFonts w:ascii="Times New Roman" w:hAnsi="Times New Roman" w:cs="Times New Roman"/>
+          <w:sz w:val="22"/>
+          <w:szCs w:val="22"/>
+        </w:rPr>
+        <w:t xml:space="preserve">email: str, hash: str, salt: str) method takes in three strings representing the fields for one user account (email, hashed password and the salt used before hashing). It first creates a User model using the passed in data and then calls </w:t>
+      </w:r>
+      <w:proofErr w:type="gramStart"/>
+      <w:r>
+        <w:rPr>
+          <w:rFonts w:ascii="Times New Roman" w:hAnsi="Times New Roman" w:cs="Times New Roman"/>
+          <w:sz w:val="22"/>
+          <w:szCs w:val="22"/>
+        </w:rPr>
+        <w:t>the .save</w:t>
+      </w:r>
+      <w:proofErr w:type="gramEnd"/>
+      <w:r>
+        <w:rPr>
+          <w:rFonts w:ascii="Times New Roman" w:hAnsi="Times New Roman" w:cs="Times New Roman"/>
+          <w:sz w:val="22"/>
+          <w:szCs w:val="22"/>
+        </w:rPr>
+        <w:t>() method on it to insert it in the database. I decided not to do any other validation in this method because all the necessary validation was done beforehand in the previous scopes of the program execution.</w:t>
+      </w:r>
+    </w:p>
+    <w:p>
+      <w:pPr>
+        <w:rPr>
+          <w:rFonts w:ascii="Times New Roman" w:hAnsi="Times New Roman" w:cs="Times New Roman"/>
+          <w:sz w:val="22"/>
+          <w:szCs w:val="22"/>
+        </w:rPr>
+      </w:pPr>
+    </w:p>
+    <w:p>
+      <w:pPr>
+        <w:rPr>
+          <w:rFonts w:ascii="Times New Roman" w:hAnsi="Times New Roman" w:cs="Times New Roman"/>
+          <w:sz w:val="22"/>
+          <w:szCs w:val="22"/>
+        </w:rPr>
+      </w:pPr>
+      <w:r>
+        <w:rPr>
+          <w:rFonts w:ascii="Times New Roman" w:hAnsi="Times New Roman" w:cs="Times New Roman"/>
+          <w:sz w:val="22"/>
+          <w:szCs w:val="22"/>
+        </w:rPr>
+        <w:t xml:space="preserve">The </w:t>
+      </w:r>
+      <w:proofErr w:type="spellStart"/>
+      <w:r>
+        <w:rPr>
+          <w:rFonts w:ascii="Times New Roman" w:hAnsi="Times New Roman" w:cs="Times New Roman"/>
+          <w:sz w:val="22"/>
+          <w:szCs w:val="22"/>
+        </w:rPr>
+        <w:t>user_is_</w:t>
+      </w:r>
+      <w:proofErr w:type="gramStart"/>
+      <w:r>
+        <w:rPr>
+          <w:rFonts w:ascii="Times New Roman" w:hAnsi="Times New Roman" w:cs="Times New Roman"/>
+          <w:sz w:val="22"/>
+          <w:szCs w:val="22"/>
+        </w:rPr>
+        <w:t>registered</w:t>
+      </w:r>
+      <w:proofErr w:type="spellEnd"/>
+      <w:r>
+        <w:rPr>
+          <w:rFonts w:ascii="Times New Roman" w:hAnsi="Times New Roman" w:cs="Times New Roman"/>
+          <w:sz w:val="22"/>
+          <w:szCs w:val="22"/>
+        </w:rPr>
+        <w:t>(</w:t>
+      </w:r>
+      <w:proofErr w:type="gramEnd"/>
+      <w:r>
+        <w:rPr>
+          <w:rFonts w:ascii="Times New Roman" w:hAnsi="Times New Roman" w:cs="Times New Roman"/>
+          <w:sz w:val="22"/>
+          <w:szCs w:val="22"/>
+        </w:rPr>
+        <w:t xml:space="preserve">email: str, hash: str) method is used specifically for logging into the service, and checks whether a record </w:t>
       </w:r>
       <w:r>
         <w:rPr>
@@ -4267,7 +4857,7 @@
           <w:rFonts w:ascii="Times New Roman" w:hAnsi="Times New Roman" w:cs="Times New Roman"/>
         </w:rPr>
       </w:pPr>
-      <w:bookmarkStart w:id="9" w:name="_Toc130948323"/>
+      <w:bookmarkStart w:id="9" w:name="_Toc130949319"/>
       <w:r>
         <w:rPr>
           <w:rFonts w:ascii="Times New Roman" w:hAnsi="Times New Roman" w:cs="Times New Roman"/>
@@ -4340,7 +4930,61 @@
           <w:sz w:val="22"/>
           <w:szCs w:val="22"/>
         </w:rPr>
-        <w:t>The add_transaction_to_table(transaction: object) method takes in a Python object which holds the data relevant for a transaction (id, email, company, timestamp, value). It first creates a Transaction model using the passed in data and then calls the .save() method on it to insert it in the database. I decided not to do any other validation in this method because all the necessary validation was done beforehand in the previous scopes of the program execution.</w:t>
+        <w:t xml:space="preserve">The </w:t>
+      </w:r>
+      <w:proofErr w:type="spellStart"/>
+      <w:r>
+        <w:rPr>
+          <w:rFonts w:ascii="Times New Roman" w:hAnsi="Times New Roman" w:cs="Times New Roman"/>
+          <w:sz w:val="22"/>
+          <w:szCs w:val="22"/>
+        </w:rPr>
+        <w:t>add_transaction_to_</w:t>
+      </w:r>
+      <w:proofErr w:type="gramStart"/>
+      <w:r>
+        <w:rPr>
+          <w:rFonts w:ascii="Times New Roman" w:hAnsi="Times New Roman" w:cs="Times New Roman"/>
+          <w:sz w:val="22"/>
+          <w:szCs w:val="22"/>
+        </w:rPr>
+        <w:t>table</w:t>
+      </w:r>
+      <w:proofErr w:type="spellEnd"/>
+      <w:r>
+        <w:rPr>
+          <w:rFonts w:ascii="Times New Roman" w:hAnsi="Times New Roman" w:cs="Times New Roman"/>
+          <w:sz w:val="22"/>
+          <w:szCs w:val="22"/>
+        </w:rPr>
+        <w:t>(</w:t>
+      </w:r>
+      <w:proofErr w:type="gramEnd"/>
+      <w:r>
+        <w:rPr>
+          <w:rFonts w:ascii="Times New Roman" w:hAnsi="Times New Roman" w:cs="Times New Roman"/>
+          <w:sz w:val="22"/>
+          <w:szCs w:val="22"/>
+        </w:rPr>
+        <w:t xml:space="preserve">transaction: object) method takes in a Python object which holds the data relevant for a transaction (id, email, company, timestamp, value). It first creates a Transaction model using the passed in data and then calls </w:t>
+      </w:r>
+      <w:proofErr w:type="gramStart"/>
+      <w:r>
+        <w:rPr>
+          <w:rFonts w:ascii="Times New Roman" w:hAnsi="Times New Roman" w:cs="Times New Roman"/>
+          <w:sz w:val="22"/>
+          <w:szCs w:val="22"/>
+        </w:rPr>
+        <w:t>the .save</w:t>
+      </w:r>
+      <w:proofErr w:type="gramEnd"/>
+      <w:r>
+        <w:rPr>
+          <w:rFonts w:ascii="Times New Roman" w:hAnsi="Times New Roman" w:cs="Times New Roman"/>
+          <w:sz w:val="22"/>
+          <w:szCs w:val="22"/>
+        </w:rPr>
+        <w:t>() method on it to insert it in the database. I decided not to do any other validation in this method because all the necessary validation was done beforehand in the previous scopes of the program execution.</w:t>
       </w:r>
     </w:p>
     <w:p>
@@ -4390,7 +5034,45 @@
           <w:sz w:val="22"/>
           <w:szCs w:val="22"/>
         </w:rPr>
-        <w:t xml:space="preserve"> In the case of reading an entire transaction from the table, the Transaction.objects.get(TransactionId=id) method is used and if a transaction was indeed found, a Python object is built using the selected data. I buil</w:t>
+        <w:t xml:space="preserve"> In the case of reading an entire transaction from the table, the </w:t>
+      </w:r>
+      <w:proofErr w:type="spellStart"/>
+      <w:proofErr w:type="gramStart"/>
+      <w:r>
+        <w:rPr>
+          <w:rFonts w:ascii="Times New Roman" w:hAnsi="Times New Roman" w:cs="Times New Roman"/>
+          <w:sz w:val="22"/>
+          <w:szCs w:val="22"/>
+        </w:rPr>
+        <w:t>Transaction.objects.get</w:t>
+      </w:r>
+      <w:proofErr w:type="spellEnd"/>
+      <w:r>
+        <w:rPr>
+          <w:rFonts w:ascii="Times New Roman" w:hAnsi="Times New Roman" w:cs="Times New Roman"/>
+          <w:sz w:val="22"/>
+          <w:szCs w:val="22"/>
+        </w:rPr>
+        <w:t>(</w:t>
+      </w:r>
+      <w:proofErr w:type="spellStart"/>
+      <w:proofErr w:type="gramEnd"/>
+      <w:r>
+        <w:rPr>
+          <w:rFonts w:ascii="Times New Roman" w:hAnsi="Times New Roman" w:cs="Times New Roman"/>
+          <w:sz w:val="22"/>
+          <w:szCs w:val="22"/>
+        </w:rPr>
+        <w:t>TransactionId</w:t>
+      </w:r>
+      <w:proofErr w:type="spellEnd"/>
+      <w:r>
+        <w:rPr>
+          <w:rFonts w:ascii="Times New Roman" w:hAnsi="Times New Roman" w:cs="Times New Roman"/>
+          <w:sz w:val="22"/>
+          <w:szCs w:val="22"/>
+        </w:rPr>
+        <w:t>=id) method is used and if a transaction was indeed found, a Python object is built using the selected data. I buil</w:t>
       </w:r>
       <w:r>
         <w:rPr>
@@ -4546,7 +5228,7 @@
           <w:rFonts w:ascii="Times New Roman" w:hAnsi="Times New Roman" w:cs="Times New Roman"/>
         </w:rPr>
       </w:pPr>
-      <w:bookmarkStart w:id="10" w:name="_Toc130948324"/>
+      <w:bookmarkStart w:id="10" w:name="_Toc130949320"/>
       <w:r>
         <w:rPr>
           <w:rFonts w:ascii="Times New Roman" w:hAnsi="Times New Roman" w:cs="Times New Roman"/>
@@ -4569,7 +5251,25 @@
           <w:sz w:val="22"/>
           <w:szCs w:val="22"/>
         </w:rPr>
-        <w:t xml:space="preserve">Throughout the development of the PayFriend service, </w:t>
+        <w:t xml:space="preserve">Throughout the development of the </w:t>
+      </w:r>
+      <w:proofErr w:type="spellStart"/>
+      <w:r>
+        <w:rPr>
+          <w:rFonts w:ascii="Times New Roman" w:hAnsi="Times New Roman" w:cs="Times New Roman"/>
+          <w:sz w:val="22"/>
+          <w:szCs w:val="22"/>
+        </w:rPr>
+        <w:t>PayFriend</w:t>
+      </w:r>
+      <w:proofErr w:type="spellEnd"/>
+      <w:r>
+        <w:rPr>
+          <w:rFonts w:ascii="Times New Roman" w:hAnsi="Times New Roman" w:cs="Times New Roman"/>
+          <w:sz w:val="22"/>
+          <w:szCs w:val="22"/>
+        </w:rPr>
+        <w:t xml:space="preserve"> service, </w:t>
       </w:r>
       <w:r>
         <w:rPr>
@@ -4587,7 +5287,7 @@
           <w:rFonts w:ascii="Times New Roman" w:hAnsi="Times New Roman" w:cs="Times New Roman"/>
         </w:rPr>
       </w:pPr>
-      <w:bookmarkStart w:id="11" w:name="_Toc130948325"/>
+      <w:bookmarkStart w:id="11" w:name="_Toc130949321"/>
       <w:r>
         <w:rPr>
           <w:rFonts w:ascii="Times New Roman" w:hAnsi="Times New Roman" w:cs="Times New Roman"/>
@@ -4610,7 +5310,43 @@
           <w:sz w:val="22"/>
           <w:szCs w:val="22"/>
         </w:rPr>
-        <w:t xml:space="preserve">The get_salted_and_hashed_password(plaintext: str) takes in a plaintext string and salts it with a random salt (generated using the Python secrets module). Then, the salted string is hashed using </w:t>
+        <w:t xml:space="preserve">The </w:t>
+      </w:r>
+      <w:proofErr w:type="spellStart"/>
+      <w:r>
+        <w:rPr>
+          <w:rFonts w:ascii="Times New Roman" w:hAnsi="Times New Roman" w:cs="Times New Roman"/>
+          <w:sz w:val="22"/>
+          <w:szCs w:val="22"/>
+        </w:rPr>
+        <w:t>get_salted_and_hashed_</w:t>
+      </w:r>
+      <w:proofErr w:type="gramStart"/>
+      <w:r>
+        <w:rPr>
+          <w:rFonts w:ascii="Times New Roman" w:hAnsi="Times New Roman" w:cs="Times New Roman"/>
+          <w:sz w:val="22"/>
+          <w:szCs w:val="22"/>
+        </w:rPr>
+        <w:t>password</w:t>
+      </w:r>
+      <w:proofErr w:type="spellEnd"/>
+      <w:r>
+        <w:rPr>
+          <w:rFonts w:ascii="Times New Roman" w:hAnsi="Times New Roman" w:cs="Times New Roman"/>
+          <w:sz w:val="22"/>
+          <w:szCs w:val="22"/>
+        </w:rPr>
+        <w:t>(</w:t>
+      </w:r>
+      <w:proofErr w:type="gramEnd"/>
+      <w:r>
+        <w:rPr>
+          <w:rFonts w:ascii="Times New Roman" w:hAnsi="Times New Roman" w:cs="Times New Roman"/>
+          <w:sz w:val="22"/>
+          <w:szCs w:val="22"/>
+        </w:rPr>
+        <w:t xml:space="preserve">plaintext: str) takes in a plaintext string and salts it with a random salt (generated using the Python secrets module). Then, the salted string is hashed using </w:t>
       </w:r>
       <w:r>
         <w:rPr>
@@ -4620,13 +5356,23 @@
         </w:rPr>
         <w:t xml:space="preserve">the </w:t>
       </w:r>
-      <w:r>
-        <w:rPr>
-          <w:rFonts w:ascii="Times New Roman" w:hAnsi="Times New Roman" w:cs="Times New Roman"/>
-          <w:sz w:val="22"/>
-          <w:szCs w:val="22"/>
-        </w:rPr>
-        <w:t xml:space="preserve">hashlib </w:t>
+      <w:proofErr w:type="spellStart"/>
+      <w:r>
+        <w:rPr>
+          <w:rFonts w:ascii="Times New Roman" w:hAnsi="Times New Roman" w:cs="Times New Roman"/>
+          <w:sz w:val="22"/>
+          <w:szCs w:val="22"/>
+        </w:rPr>
+        <w:t>hashlib</w:t>
+      </w:r>
+      <w:proofErr w:type="spellEnd"/>
+      <w:r>
+        <w:rPr>
+          <w:rFonts w:ascii="Times New Roman" w:hAnsi="Times New Roman" w:cs="Times New Roman"/>
+          <w:sz w:val="22"/>
+          <w:szCs w:val="22"/>
+        </w:rPr>
+        <w:t xml:space="preserve"> </w:t>
       </w:r>
       <w:r>
         <w:rPr>
@@ -4692,7 +5438,61 @@
           <w:sz w:val="22"/>
           <w:szCs w:val="22"/>
         </w:rPr>
-        <w:t>The get_hashed_with_salt(salt: bytes, plaintext: str) method returns the hash of a plaintext string salted with the given salt parameter. It uses the same hashlib methods and is mainly used for the sign in workflow of a client.</w:t>
+        <w:t xml:space="preserve">The </w:t>
+      </w:r>
+      <w:proofErr w:type="spellStart"/>
+      <w:r>
+        <w:rPr>
+          <w:rFonts w:ascii="Times New Roman" w:hAnsi="Times New Roman" w:cs="Times New Roman"/>
+          <w:sz w:val="22"/>
+          <w:szCs w:val="22"/>
+        </w:rPr>
+        <w:t>get_hashed_with_</w:t>
+      </w:r>
+      <w:proofErr w:type="gramStart"/>
+      <w:r>
+        <w:rPr>
+          <w:rFonts w:ascii="Times New Roman" w:hAnsi="Times New Roman" w:cs="Times New Roman"/>
+          <w:sz w:val="22"/>
+          <w:szCs w:val="22"/>
+        </w:rPr>
+        <w:t>salt</w:t>
+      </w:r>
+      <w:proofErr w:type="spellEnd"/>
+      <w:r>
+        <w:rPr>
+          <w:rFonts w:ascii="Times New Roman" w:hAnsi="Times New Roman" w:cs="Times New Roman"/>
+          <w:sz w:val="22"/>
+          <w:szCs w:val="22"/>
+        </w:rPr>
+        <w:t>(</w:t>
+      </w:r>
+      <w:proofErr w:type="gramEnd"/>
+      <w:r>
+        <w:rPr>
+          <w:rFonts w:ascii="Times New Roman" w:hAnsi="Times New Roman" w:cs="Times New Roman"/>
+          <w:sz w:val="22"/>
+          <w:szCs w:val="22"/>
+        </w:rPr>
+        <w:t xml:space="preserve">salt: bytes, plaintext: str) method returns the hash of a plaintext string salted with the given salt parameter. It uses the same </w:t>
+      </w:r>
+      <w:proofErr w:type="spellStart"/>
+      <w:r>
+        <w:rPr>
+          <w:rFonts w:ascii="Times New Roman" w:hAnsi="Times New Roman" w:cs="Times New Roman"/>
+          <w:sz w:val="22"/>
+          <w:szCs w:val="22"/>
+        </w:rPr>
+        <w:t>hashlib</w:t>
+      </w:r>
+      <w:proofErr w:type="spellEnd"/>
+      <w:r>
+        <w:rPr>
+          <w:rFonts w:ascii="Times New Roman" w:hAnsi="Times New Roman" w:cs="Times New Roman"/>
+          <w:sz w:val="22"/>
+          <w:szCs w:val="22"/>
+        </w:rPr>
+        <w:t xml:space="preserve"> methods and is mainly used for the sign in workflow of a client.</w:t>
       </w:r>
     </w:p>
     <w:p>
@@ -4702,7 +5502,7 @@
           <w:rFonts w:ascii="Times New Roman" w:hAnsi="Times New Roman" w:cs="Times New Roman"/>
         </w:rPr>
       </w:pPr>
-      <w:bookmarkStart w:id="12" w:name="_Toc130948326"/>
+      <w:bookmarkStart w:id="12" w:name="_Toc130949322"/>
       <w:r>
         <w:rPr>
           <w:rFonts w:ascii="Times New Roman" w:hAnsi="Times New Roman" w:cs="Times New Roman"/>
@@ -4726,7 +5526,43 @@
           <w:sz w:val="22"/>
           <w:szCs w:val="22"/>
         </w:rPr>
-        <w:t>The is_valid_email_address(email: str) method takes in a string which represents an email and uses a regex pattern to validate that it is a valid email address. The regex expression is the standard RFC5322-compliant pattern which covers 99.99% of input email addresses</w:t>
+        <w:t xml:space="preserve">The </w:t>
+      </w:r>
+      <w:proofErr w:type="spellStart"/>
+      <w:r>
+        <w:rPr>
+          <w:rFonts w:ascii="Times New Roman" w:hAnsi="Times New Roman" w:cs="Times New Roman"/>
+          <w:sz w:val="22"/>
+          <w:szCs w:val="22"/>
+        </w:rPr>
+        <w:t>is_valid_email_</w:t>
+      </w:r>
+      <w:proofErr w:type="gramStart"/>
+      <w:r>
+        <w:rPr>
+          <w:rFonts w:ascii="Times New Roman" w:hAnsi="Times New Roman" w:cs="Times New Roman"/>
+          <w:sz w:val="22"/>
+          <w:szCs w:val="22"/>
+        </w:rPr>
+        <w:t>address</w:t>
+      </w:r>
+      <w:proofErr w:type="spellEnd"/>
+      <w:r>
+        <w:rPr>
+          <w:rFonts w:ascii="Times New Roman" w:hAnsi="Times New Roman" w:cs="Times New Roman"/>
+          <w:sz w:val="22"/>
+          <w:szCs w:val="22"/>
+        </w:rPr>
+        <w:t>(</w:t>
+      </w:r>
+      <w:proofErr w:type="gramEnd"/>
+      <w:r>
+        <w:rPr>
+          <w:rFonts w:ascii="Times New Roman" w:hAnsi="Times New Roman" w:cs="Times New Roman"/>
+          <w:sz w:val="22"/>
+          <w:szCs w:val="22"/>
+        </w:rPr>
+        <w:t>email: str) method takes in a string which represents an email and uses a regex pattern to validate that it is a valid email address. The regex expression is the standard RFC5322-compliant pattern which covers 99.99% of input email addresses</w:t>
       </w:r>
       <w:hyperlink w:anchor="_References" w:history="1">
         <w:r>
@@ -4804,7 +5640,61 @@
           <w:sz w:val="22"/>
           <w:szCs w:val="22"/>
         </w:rPr>
-        <w:t>The is_valid_password(password: str) method takes in a string which represents a password in plaintext and returns false if it has less than 8 characters, in which case I considered it unsafe. More password validation could be added (like it needing to contain special characters, different cases for letters, etc.), but given the scope and the goal of the project, I decided that length is the only required validation that a password requires for the PayFriend service.</w:t>
+        <w:t xml:space="preserve">The </w:t>
+      </w:r>
+      <w:proofErr w:type="spellStart"/>
+      <w:r>
+        <w:rPr>
+          <w:rFonts w:ascii="Times New Roman" w:hAnsi="Times New Roman" w:cs="Times New Roman"/>
+          <w:sz w:val="22"/>
+          <w:szCs w:val="22"/>
+        </w:rPr>
+        <w:t>is_valid_</w:t>
+      </w:r>
+      <w:proofErr w:type="gramStart"/>
+      <w:r>
+        <w:rPr>
+          <w:rFonts w:ascii="Times New Roman" w:hAnsi="Times New Roman" w:cs="Times New Roman"/>
+          <w:sz w:val="22"/>
+          <w:szCs w:val="22"/>
+        </w:rPr>
+        <w:t>password</w:t>
+      </w:r>
+      <w:proofErr w:type="spellEnd"/>
+      <w:r>
+        <w:rPr>
+          <w:rFonts w:ascii="Times New Roman" w:hAnsi="Times New Roman" w:cs="Times New Roman"/>
+          <w:sz w:val="22"/>
+          <w:szCs w:val="22"/>
+        </w:rPr>
+        <w:t>(</w:t>
+      </w:r>
+      <w:proofErr w:type="gramEnd"/>
+      <w:r>
+        <w:rPr>
+          <w:rFonts w:ascii="Times New Roman" w:hAnsi="Times New Roman" w:cs="Times New Roman"/>
+          <w:sz w:val="22"/>
+          <w:szCs w:val="22"/>
+        </w:rPr>
+        <w:t xml:space="preserve">password: str) method takes in a string which represents a password in plaintext and returns false if it has less than 8 characters, in which case I considered it unsafe. More password validation could be added (like it needing to contain special characters, different cases for letters, etc.), but given the scope and the goal of the project, I decided that length is the only required validation that a password requires for the </w:t>
+      </w:r>
+      <w:proofErr w:type="spellStart"/>
+      <w:r>
+        <w:rPr>
+          <w:rFonts w:ascii="Times New Roman" w:hAnsi="Times New Roman" w:cs="Times New Roman"/>
+          <w:sz w:val="22"/>
+          <w:szCs w:val="22"/>
+        </w:rPr>
+        <w:t>PayFriend</w:t>
+      </w:r>
+      <w:proofErr w:type="spellEnd"/>
+      <w:r>
+        <w:rPr>
+          <w:rFonts w:ascii="Times New Roman" w:hAnsi="Times New Roman" w:cs="Times New Roman"/>
+          <w:sz w:val="22"/>
+          <w:szCs w:val="22"/>
+        </w:rPr>
+        <w:t xml:space="preserve"> service.</w:t>
       </w:r>
       <w:r>
         <w:rPr>
@@ -4822,7 +5712,7 @@
           <w:rFonts w:ascii="Times New Roman" w:hAnsi="Times New Roman" w:cs="Times New Roman"/>
         </w:rPr>
       </w:pPr>
-      <w:bookmarkStart w:id="13" w:name="_Toc130948327"/>
+      <w:bookmarkStart w:id="13" w:name="_Toc130949323"/>
       <w:r>
         <w:rPr>
           <w:rFonts w:ascii="Times New Roman" w:hAnsi="Times New Roman" w:cs="Times New Roman"/>
@@ -4845,7 +5735,25 @@
           <w:sz w:val="22"/>
           <w:szCs w:val="22"/>
         </w:rPr>
-        <w:t xml:space="preserve">To assure that the service works as intended and as expected, I wrote an automated test harness using the Django testing framework Django.test. Each component and context </w:t>
+        <w:t xml:space="preserve">To assure that the service works as intended and as expected, I wrote an automated test harness using the Django testing framework </w:t>
+      </w:r>
+      <w:proofErr w:type="spellStart"/>
+      <w:r>
+        <w:rPr>
+          <w:rFonts w:ascii="Times New Roman" w:hAnsi="Times New Roman" w:cs="Times New Roman"/>
+          <w:sz w:val="22"/>
+          <w:szCs w:val="22"/>
+        </w:rPr>
+        <w:t>Django.test</w:t>
+      </w:r>
+      <w:proofErr w:type="spellEnd"/>
+      <w:r>
+        <w:rPr>
+          <w:rFonts w:ascii="Times New Roman" w:hAnsi="Times New Roman" w:cs="Times New Roman"/>
+          <w:sz w:val="22"/>
+          <w:szCs w:val="22"/>
+        </w:rPr>
+        <w:t xml:space="preserve">. Each component and context </w:t>
       </w:r>
       <w:r>
         <w:rPr>
@@ -5095,12 +6003,264 @@
     </w:p>
     <w:p>
       <w:pPr>
+        <w:rPr>
+          <w:rFonts w:ascii="Times New Roman" w:hAnsi="Times New Roman" w:cs="Times New Roman"/>
+          <w:sz w:val="22"/>
+          <w:szCs w:val="22"/>
+        </w:rPr>
+      </w:pPr>
+    </w:p>
+    <w:p>
+      <w:pPr>
+        <w:rPr>
+          <w:rFonts w:ascii="Times New Roman" w:hAnsi="Times New Roman" w:cs="Times New Roman"/>
+          <w:sz w:val="22"/>
+          <w:szCs w:val="22"/>
+        </w:rPr>
+      </w:pPr>
+      <w:r>
+        <w:rPr>
+          <w:rFonts w:ascii="Times New Roman" w:hAnsi="Times New Roman" w:cs="Times New Roman"/>
+          <w:sz w:val="22"/>
+          <w:szCs w:val="22"/>
+        </w:rPr>
+        <w:t xml:space="preserve">Additionally, </w:t>
+      </w:r>
+      <w:r>
+        <w:rPr>
+          <w:rFonts w:ascii="Times New Roman" w:hAnsi="Times New Roman" w:cs="Times New Roman"/>
+          <w:sz w:val="22"/>
+          <w:szCs w:val="22"/>
+        </w:rPr>
+        <w:t>because</w:t>
+      </w:r>
+      <w:r>
+        <w:rPr>
+          <w:rFonts w:ascii="Times New Roman" w:hAnsi="Times New Roman" w:cs="Times New Roman"/>
+          <w:sz w:val="22"/>
+          <w:szCs w:val="22"/>
+        </w:rPr>
+        <w:t xml:space="preserve"> I used GitHub for source contro</w:t>
+      </w:r>
+      <w:r>
+        <w:rPr>
+          <w:rFonts w:ascii="Times New Roman" w:hAnsi="Times New Roman" w:cs="Times New Roman"/>
+          <w:sz w:val="22"/>
+          <w:szCs w:val="22"/>
+        </w:rPr>
+        <w:t>l</w:t>
+      </w:r>
+      <w:r>
+        <w:rPr>
+          <w:rFonts w:ascii="Times New Roman" w:hAnsi="Times New Roman" w:cs="Times New Roman"/>
+          <w:sz w:val="22"/>
+          <w:szCs w:val="22"/>
+        </w:rPr>
+        <w:t xml:space="preserve">, I decided to make use of </w:t>
+      </w:r>
+      <w:r>
+        <w:rPr>
+          <w:rFonts w:ascii="Times New Roman" w:hAnsi="Times New Roman" w:cs="Times New Roman"/>
+          <w:sz w:val="22"/>
+          <w:szCs w:val="22"/>
+        </w:rPr>
+        <w:t xml:space="preserve">the </w:t>
+      </w:r>
+      <w:r>
+        <w:rPr>
+          <w:rFonts w:ascii="Times New Roman" w:hAnsi="Times New Roman" w:cs="Times New Roman"/>
+          <w:sz w:val="22"/>
+          <w:szCs w:val="22"/>
+        </w:rPr>
+        <w:t xml:space="preserve">GitHub Actions feature </w:t>
+      </w:r>
+      <w:r>
+        <w:rPr>
+          <w:rFonts w:ascii="Times New Roman" w:hAnsi="Times New Roman" w:cs="Times New Roman"/>
+          <w:sz w:val="22"/>
+          <w:szCs w:val="22"/>
+        </w:rPr>
+        <w:t>to</w:t>
+      </w:r>
+      <w:r>
+        <w:rPr>
+          <w:rFonts w:ascii="Times New Roman" w:hAnsi="Times New Roman" w:cs="Times New Roman"/>
+          <w:sz w:val="22"/>
+          <w:szCs w:val="22"/>
+        </w:rPr>
+        <w:t xml:space="preserve"> run </w:t>
+      </w:r>
+      <w:r>
+        <w:rPr>
+          <w:rFonts w:ascii="Times New Roman" w:hAnsi="Times New Roman" w:cs="Times New Roman"/>
+          <w:sz w:val="22"/>
+          <w:szCs w:val="22"/>
+        </w:rPr>
+        <w:t>the Django</w:t>
+      </w:r>
+      <w:r>
+        <w:rPr>
+          <w:rFonts w:ascii="Times New Roman" w:hAnsi="Times New Roman" w:cs="Times New Roman"/>
+          <w:sz w:val="22"/>
+          <w:szCs w:val="22"/>
+        </w:rPr>
+        <w:t xml:space="preserve"> tests as part of continuous integration on push events to the main branch.</w:t>
+      </w:r>
+      <w:r>
+        <w:rPr>
+          <w:rFonts w:ascii="Times New Roman" w:hAnsi="Times New Roman" w:cs="Times New Roman"/>
+          <w:sz w:val="22"/>
+          <w:szCs w:val="22"/>
+        </w:rPr>
+        <w:t xml:space="preserve"> </w:t>
+      </w:r>
+    </w:p>
+    <w:p>
+      <w:pPr>
+        <w:rPr>
+          <w:rFonts w:ascii="Times New Roman" w:hAnsi="Times New Roman" w:cs="Times New Roman"/>
+          <w:sz w:val="22"/>
+          <w:szCs w:val="22"/>
+        </w:rPr>
+      </w:pPr>
+      <w:r>
+        <w:rPr>
+          <w:rFonts w:ascii="Times New Roman" w:hAnsi="Times New Roman" w:cs="Times New Roman"/>
+          <w:sz w:val="22"/>
+          <w:szCs w:val="22"/>
+        </w:rPr>
+        <w:t xml:space="preserve">I achieved this </w:t>
+      </w:r>
+      <w:r>
+        <w:rPr>
+          <w:rFonts w:ascii="Times New Roman" w:hAnsi="Times New Roman" w:cs="Times New Roman"/>
+          <w:sz w:val="22"/>
+          <w:szCs w:val="22"/>
+        </w:rPr>
+        <w:t xml:space="preserve">by creating a GitHub workflow file in which I specified the Python version to be installed on the GitHub worker which will run the tests, what </w:t>
+      </w:r>
+      <w:r>
+        <w:rPr>
+          <w:rFonts w:ascii="Times New Roman" w:hAnsi="Times New Roman" w:cs="Times New Roman"/>
+          <w:sz w:val="22"/>
+          <w:szCs w:val="22"/>
+        </w:rPr>
+        <w:t xml:space="preserve">other </w:t>
+      </w:r>
+      <w:r>
+        <w:rPr>
+          <w:rFonts w:ascii="Times New Roman" w:hAnsi="Times New Roman" w:cs="Times New Roman"/>
+          <w:sz w:val="22"/>
+          <w:szCs w:val="22"/>
+        </w:rPr>
+        <w:t xml:space="preserve">dependencies to install and what command to run to run the test harness. </w:t>
+      </w:r>
+    </w:p>
+    <w:p>
+      <w:pPr>
+        <w:rPr>
+          <w:rFonts w:ascii="Times New Roman" w:hAnsi="Times New Roman" w:cs="Times New Roman"/>
+          <w:sz w:val="22"/>
+          <w:szCs w:val="22"/>
+        </w:rPr>
+      </w:pPr>
+      <w:r>
+        <w:rPr>
+          <w:rFonts w:ascii="Times New Roman" w:hAnsi="Times New Roman" w:cs="Times New Roman"/>
+          <w:sz w:val="22"/>
+          <w:szCs w:val="22"/>
+        </w:rPr>
+        <w:t xml:space="preserve">As a result, when pushing to the </w:t>
+      </w:r>
+      <w:r>
+        <w:rPr>
+          <w:rFonts w:ascii="Times New Roman" w:hAnsi="Times New Roman" w:cs="Times New Roman"/>
+          <w:sz w:val="22"/>
+          <w:szCs w:val="22"/>
+        </w:rPr>
+        <w:t>main branch</w:t>
+      </w:r>
+      <w:r>
+        <w:rPr>
+          <w:rFonts w:ascii="Times New Roman" w:hAnsi="Times New Roman" w:cs="Times New Roman"/>
+          <w:sz w:val="22"/>
+          <w:szCs w:val="22"/>
+        </w:rPr>
+        <w:t xml:space="preserve">, I’d be able to check whether the tests are still passing after </w:t>
+      </w:r>
+      <w:r>
+        <w:rPr>
+          <w:rFonts w:ascii="Times New Roman" w:hAnsi="Times New Roman" w:cs="Times New Roman"/>
+          <w:sz w:val="22"/>
+          <w:szCs w:val="22"/>
+        </w:rPr>
+        <w:t>code</w:t>
+      </w:r>
+      <w:r>
+        <w:rPr>
+          <w:rFonts w:ascii="Times New Roman" w:hAnsi="Times New Roman" w:cs="Times New Roman"/>
+          <w:sz w:val="22"/>
+          <w:szCs w:val="22"/>
+        </w:rPr>
+        <w:t xml:space="preserve"> </w:t>
+      </w:r>
+      <w:r>
+        <w:rPr>
+          <w:rFonts w:ascii="Times New Roman" w:hAnsi="Times New Roman" w:cs="Times New Roman"/>
+          <w:sz w:val="22"/>
+          <w:szCs w:val="22"/>
+        </w:rPr>
+        <w:t>updates</w:t>
+      </w:r>
+      <w:r>
+        <w:rPr>
+          <w:rFonts w:ascii="Times New Roman" w:hAnsi="Times New Roman" w:cs="Times New Roman"/>
+          <w:sz w:val="22"/>
+          <w:szCs w:val="22"/>
+        </w:rPr>
+        <w:t xml:space="preserve">, without needing to run the tests locally after every change to </w:t>
+      </w:r>
+      <w:r>
+        <w:rPr>
+          <w:rFonts w:ascii="Times New Roman" w:hAnsi="Times New Roman" w:cs="Times New Roman"/>
+          <w:sz w:val="22"/>
+          <w:szCs w:val="22"/>
+        </w:rPr>
+        <w:t>confirm</w:t>
+      </w:r>
+      <w:r>
+        <w:rPr>
+          <w:rFonts w:ascii="Times New Roman" w:hAnsi="Times New Roman" w:cs="Times New Roman"/>
+          <w:sz w:val="22"/>
+          <w:szCs w:val="22"/>
+        </w:rPr>
+        <w:t xml:space="preserve"> that everything still works</w:t>
+      </w:r>
+      <w:r>
+        <w:rPr>
+          <w:rFonts w:ascii="Times New Roman" w:hAnsi="Times New Roman" w:cs="Times New Roman"/>
+          <w:sz w:val="22"/>
+          <w:szCs w:val="22"/>
+        </w:rPr>
+        <w:t xml:space="preserve"> as expected</w:t>
+      </w:r>
+      <w:r>
+        <w:rPr>
+          <w:rFonts w:ascii="Times New Roman" w:hAnsi="Times New Roman" w:cs="Times New Roman"/>
+          <w:sz w:val="22"/>
+          <w:szCs w:val="22"/>
+        </w:rPr>
+        <w:t>.</w:t>
+      </w:r>
+    </w:p>
+    <w:p>
+      <w:pPr>
         <w:pStyle w:val="Heading1"/>
         <w:rPr>
           <w:rFonts w:ascii="Times New Roman" w:hAnsi="Times New Roman" w:cs="Times New Roman"/>
         </w:rPr>
       </w:pPr>
-      <w:bookmarkStart w:id="14" w:name="_Toc130948328"/>
+      <w:bookmarkStart w:id="14" w:name="_Toc130949324"/>
       <w:r>
         <w:rPr>
           <w:rFonts w:ascii="Times New Roman" w:hAnsi="Times New Roman" w:cs="Times New Roman"/>
@@ -5173,6 +6333,7 @@
         </w:rPr>
         <w:t xml:space="preserve"> </w:t>
       </w:r>
+      <w:proofErr w:type="spellStart"/>
       <w:r>
         <w:rPr>
           <w:rFonts w:ascii="Times New Roman" w:hAnsi="Times New Roman" w:cs="Times New Roman"/>
@@ -5181,6 +6342,7 @@
         </w:rPr>
         <w:t>PayFriend</w:t>
       </w:r>
+      <w:proofErr w:type="spellEnd"/>
       <w:r>
         <w:rPr>
           <w:rFonts w:ascii="Times New Roman" w:hAnsi="Times New Roman" w:cs="Times New Roman"/>
@@ -5464,7 +6626,7 @@
         </w:rPr>
       </w:pPr>
       <w:bookmarkStart w:id="15" w:name="_References"/>
-      <w:bookmarkStart w:id="16" w:name="_Toc130948329"/>
+      <w:bookmarkStart w:id="16" w:name="_Toc130949325"/>
       <w:bookmarkEnd w:id="15"/>
       <w:r>
         <w:rPr>

</xml_diff>

<commit_message>
Final documentation - report PDF, readme.txt
</commit_message>
<xml_diff>
--- a/Documentation/Report/report.docx
+++ b/Documentation/Report/report.docx
@@ -499,9 +499,7 @@
               <w:i w:val="0"/>
               <w:iCs w:val="0"/>
               <w:noProof/>
-              <w:kern w:val="0"/>
               <w:lang w:eastAsia="en-GB"/>
-              <w14:ligatures w14:val="none"/>
             </w:rPr>
           </w:pPr>
           <w:r>
@@ -526,7 +524,7 @@
             </w:rPr>
             <w:fldChar w:fldCharType="separate"/>
           </w:r>
-          <w:hyperlink w:anchor="_Toc130949310" w:history="1">
+          <w:hyperlink w:anchor="_Toc134478987" w:history="1">
             <w:r>
               <w:rPr>
                 <w:rStyle w:val="Hyperlink"/>
@@ -554,7 +552,7 @@
                 <w:noProof/>
                 <w:webHidden/>
               </w:rPr>
-              <w:instrText xml:space="preserve"> PAGEREF _Toc130949310 \h </w:instrText>
+              <w:instrText xml:space="preserve"> PAGEREF _Toc134478987 \h </w:instrText>
             </w:r>
             <w:r>
               <w:rPr>
@@ -598,12 +596,10 @@
               <w:i w:val="0"/>
               <w:iCs w:val="0"/>
               <w:noProof/>
-              <w:kern w:val="0"/>
               <w:lang w:eastAsia="en-GB"/>
-              <w14:ligatures w14:val="none"/>
             </w:rPr>
           </w:pPr>
-          <w:hyperlink w:anchor="_Toc130949311" w:history="1">
+          <w:hyperlink w:anchor="_Toc134478988" w:history="1">
             <w:r>
               <w:rPr>
                 <w:rStyle w:val="Hyperlink"/>
@@ -631,7 +627,7 @@
                 <w:noProof/>
                 <w:webHidden/>
               </w:rPr>
-              <w:instrText xml:space="preserve"> PAGEREF _Toc130949311 \h </w:instrText>
+              <w:instrText xml:space="preserve"> PAGEREF _Toc134478988 \h </w:instrText>
             </w:r>
             <w:r>
               <w:rPr>
@@ -675,12 +671,10 @@
               <w:i w:val="0"/>
               <w:iCs w:val="0"/>
               <w:noProof/>
-              <w:kern w:val="0"/>
               <w:lang w:eastAsia="en-GB"/>
-              <w14:ligatures w14:val="none"/>
             </w:rPr>
           </w:pPr>
-          <w:hyperlink w:anchor="_Toc130949312" w:history="1">
+          <w:hyperlink w:anchor="_Toc134478989" w:history="1">
             <w:r>
               <w:rPr>
                 <w:rStyle w:val="Hyperlink"/>
@@ -708,7 +702,7 @@
                 <w:noProof/>
                 <w:webHidden/>
               </w:rPr>
-              <w:instrText xml:space="preserve"> PAGEREF _Toc130949312 \h </w:instrText>
+              <w:instrText xml:space="preserve"> PAGEREF _Toc134478989 \h </w:instrText>
             </w:r>
             <w:r>
               <w:rPr>
@@ -752,12 +746,10 @@
               <w:i w:val="0"/>
               <w:iCs w:val="0"/>
               <w:noProof/>
-              <w:kern w:val="0"/>
               <w:lang w:eastAsia="en-GB"/>
-              <w14:ligatures w14:val="none"/>
             </w:rPr>
           </w:pPr>
-          <w:hyperlink w:anchor="_Toc130949313" w:history="1">
+          <w:hyperlink w:anchor="_Toc134478990" w:history="1">
             <w:r>
               <w:rPr>
                 <w:rStyle w:val="Hyperlink"/>
@@ -785,7 +777,7 @@
                 <w:noProof/>
                 <w:webHidden/>
               </w:rPr>
-              <w:instrText xml:space="preserve"> PAGEREF _Toc130949313 \h </w:instrText>
+              <w:instrText xml:space="preserve"> PAGEREF _Toc134478990 \h </w:instrText>
             </w:r>
             <w:r>
               <w:rPr>
@@ -829,12 +821,10 @@
               <w:i w:val="0"/>
               <w:iCs w:val="0"/>
               <w:noProof/>
-              <w:kern w:val="0"/>
               <w:lang w:eastAsia="en-GB"/>
-              <w14:ligatures w14:val="none"/>
             </w:rPr>
           </w:pPr>
-          <w:hyperlink w:anchor="_Toc130949314" w:history="1">
+          <w:hyperlink w:anchor="_Toc134478991" w:history="1">
             <w:r>
               <w:rPr>
                 <w:rStyle w:val="Hyperlink"/>
@@ -862,7 +852,7 @@
                 <w:noProof/>
                 <w:webHidden/>
               </w:rPr>
-              <w:instrText xml:space="preserve"> PAGEREF _Toc130949314 \h </w:instrText>
+              <w:instrText xml:space="preserve"> PAGEREF _Toc134478991 \h </w:instrText>
             </w:r>
             <w:r>
               <w:rPr>
@@ -904,14 +894,12 @@
               <w:b w:val="0"/>
               <w:bCs w:val="0"/>
               <w:noProof/>
-              <w:kern w:val="0"/>
               <w:sz w:val="24"/>
               <w:szCs w:val="24"/>
               <w:lang w:eastAsia="en-GB"/>
-              <w14:ligatures w14:val="none"/>
             </w:rPr>
           </w:pPr>
-          <w:hyperlink w:anchor="_Toc130949315" w:history="1">
+          <w:hyperlink w:anchor="_Toc134478992" w:history="1">
             <w:r>
               <w:rPr>
                 <w:rStyle w:val="Hyperlink"/>
@@ -939,7 +927,7 @@
                 <w:noProof/>
                 <w:webHidden/>
               </w:rPr>
-              <w:instrText xml:space="preserve"> PAGEREF _Toc130949315 \h </w:instrText>
+              <w:instrText xml:space="preserve"> PAGEREF _Toc134478992 \h </w:instrText>
             </w:r>
             <w:r>
               <w:rPr>
@@ -981,14 +969,12 @@
               <w:b w:val="0"/>
               <w:bCs w:val="0"/>
               <w:noProof/>
-              <w:kern w:val="0"/>
               <w:sz w:val="24"/>
               <w:szCs w:val="24"/>
               <w:lang w:eastAsia="en-GB"/>
-              <w14:ligatures w14:val="none"/>
             </w:rPr>
           </w:pPr>
-          <w:hyperlink w:anchor="_Toc130949316" w:history="1">
+          <w:hyperlink w:anchor="_Toc134478993" w:history="1">
             <w:r>
               <w:rPr>
                 <w:rStyle w:val="Hyperlink"/>
@@ -1016,7 +1002,7 @@
                 <w:noProof/>
                 <w:webHidden/>
               </w:rPr>
-              <w:instrText xml:space="preserve"> PAGEREF _Toc130949316 \h </w:instrText>
+              <w:instrText xml:space="preserve"> PAGEREF _Toc134478993 \h </w:instrText>
             </w:r>
             <w:r>
               <w:rPr>
@@ -1060,12 +1046,10 @@
               <w:i w:val="0"/>
               <w:iCs w:val="0"/>
               <w:noProof/>
-              <w:kern w:val="0"/>
               <w:lang w:eastAsia="en-GB"/>
-              <w14:ligatures w14:val="none"/>
             </w:rPr>
           </w:pPr>
-          <w:hyperlink w:anchor="_Toc130949317" w:history="1">
+          <w:hyperlink w:anchor="_Toc134478994" w:history="1">
             <w:r>
               <w:rPr>
                 <w:rStyle w:val="Hyperlink"/>
@@ -1093,7 +1077,7 @@
                 <w:noProof/>
                 <w:webHidden/>
               </w:rPr>
-              <w:instrText xml:space="preserve"> PAGEREF _Toc130949317 \h </w:instrText>
+              <w:instrText xml:space="preserve"> PAGEREF _Toc134478994 \h </w:instrText>
             </w:r>
             <w:r>
               <w:rPr>
@@ -1135,14 +1119,12 @@
               <w:b w:val="0"/>
               <w:bCs w:val="0"/>
               <w:noProof/>
-              <w:kern w:val="0"/>
               <w:sz w:val="24"/>
               <w:szCs w:val="24"/>
               <w:lang w:eastAsia="en-GB"/>
-              <w14:ligatures w14:val="none"/>
             </w:rPr>
           </w:pPr>
-          <w:hyperlink w:anchor="_Toc130949318" w:history="1">
+          <w:hyperlink w:anchor="_Toc134478995" w:history="1">
             <w:r>
               <w:rPr>
                 <w:rStyle w:val="Hyperlink"/>
@@ -1170,7 +1152,7 @@
                 <w:noProof/>
                 <w:webHidden/>
               </w:rPr>
-              <w:instrText xml:space="preserve"> PAGEREF _Toc130949318 \h </w:instrText>
+              <w:instrText xml:space="preserve"> PAGEREF _Toc134478995 \h </w:instrText>
             </w:r>
             <w:r>
               <w:rPr>
@@ -1212,14 +1194,12 @@
               <w:b w:val="0"/>
               <w:bCs w:val="0"/>
               <w:noProof/>
-              <w:kern w:val="0"/>
               <w:sz w:val="24"/>
               <w:szCs w:val="24"/>
               <w:lang w:eastAsia="en-GB"/>
-              <w14:ligatures w14:val="none"/>
             </w:rPr>
           </w:pPr>
-          <w:hyperlink w:anchor="_Toc130949319" w:history="1">
+          <w:hyperlink w:anchor="_Toc134478996" w:history="1">
             <w:r>
               <w:rPr>
                 <w:rStyle w:val="Hyperlink"/>
@@ -1247,7 +1227,7 @@
                 <w:noProof/>
                 <w:webHidden/>
               </w:rPr>
-              <w:instrText xml:space="preserve"> PAGEREF _Toc130949319 \h </w:instrText>
+              <w:instrText xml:space="preserve"> PAGEREF _Toc134478996 \h </w:instrText>
             </w:r>
             <w:r>
               <w:rPr>
@@ -1291,12 +1271,10 @@
               <w:i w:val="0"/>
               <w:iCs w:val="0"/>
               <w:noProof/>
-              <w:kern w:val="0"/>
               <w:lang w:eastAsia="en-GB"/>
-              <w14:ligatures w14:val="none"/>
             </w:rPr>
           </w:pPr>
-          <w:hyperlink w:anchor="_Toc130949320" w:history="1">
+          <w:hyperlink w:anchor="_Toc134478997" w:history="1">
             <w:r>
               <w:rPr>
                 <w:rStyle w:val="Hyperlink"/>
@@ -1324,7 +1302,7 @@
                 <w:noProof/>
                 <w:webHidden/>
               </w:rPr>
-              <w:instrText xml:space="preserve"> PAGEREF _Toc130949320 \h </w:instrText>
+              <w:instrText xml:space="preserve"> PAGEREF _Toc134478997 \h </w:instrText>
             </w:r>
             <w:r>
               <w:rPr>
@@ -1366,14 +1344,12 @@
               <w:b w:val="0"/>
               <w:bCs w:val="0"/>
               <w:noProof/>
-              <w:kern w:val="0"/>
               <w:sz w:val="24"/>
               <w:szCs w:val="24"/>
               <w:lang w:eastAsia="en-GB"/>
-              <w14:ligatures w14:val="none"/>
             </w:rPr>
           </w:pPr>
-          <w:hyperlink w:anchor="_Toc130949321" w:history="1">
+          <w:hyperlink w:anchor="_Toc134478998" w:history="1">
             <w:r>
               <w:rPr>
                 <w:rStyle w:val="Hyperlink"/>
@@ -1401,7 +1377,7 @@
                 <w:noProof/>
                 <w:webHidden/>
               </w:rPr>
-              <w:instrText xml:space="preserve"> PAGEREF _Toc130949321 \h </w:instrText>
+              <w:instrText xml:space="preserve"> PAGEREF _Toc134478998 \h </w:instrText>
             </w:r>
             <w:r>
               <w:rPr>
@@ -1443,14 +1419,12 @@
               <w:b w:val="0"/>
               <w:bCs w:val="0"/>
               <w:noProof/>
-              <w:kern w:val="0"/>
               <w:sz w:val="24"/>
               <w:szCs w:val="24"/>
               <w:lang w:eastAsia="en-GB"/>
-              <w14:ligatures w14:val="none"/>
             </w:rPr>
           </w:pPr>
-          <w:hyperlink w:anchor="_Toc130949322" w:history="1">
+          <w:hyperlink w:anchor="_Toc134478999" w:history="1">
             <w:r>
               <w:rPr>
                 <w:rStyle w:val="Hyperlink"/>
@@ -1478,7 +1452,7 @@
                 <w:noProof/>
                 <w:webHidden/>
               </w:rPr>
-              <w:instrText xml:space="preserve"> PAGEREF _Toc130949322 \h </w:instrText>
+              <w:instrText xml:space="preserve"> PAGEREF _Toc134478999 \h </w:instrText>
             </w:r>
             <w:r>
               <w:rPr>
@@ -1522,12 +1496,10 @@
               <w:i w:val="0"/>
               <w:iCs w:val="0"/>
               <w:noProof/>
-              <w:kern w:val="0"/>
               <w:lang w:eastAsia="en-GB"/>
-              <w14:ligatures w14:val="none"/>
             </w:rPr>
           </w:pPr>
-          <w:hyperlink w:anchor="_Toc130949323" w:history="1">
+          <w:hyperlink w:anchor="_Toc134479000" w:history="1">
             <w:r>
               <w:rPr>
                 <w:rStyle w:val="Hyperlink"/>
@@ -1555,7 +1527,7 @@
                 <w:noProof/>
                 <w:webHidden/>
               </w:rPr>
-              <w:instrText xml:space="preserve"> PAGEREF _Toc130949323 \h </w:instrText>
+              <w:instrText xml:space="preserve"> PAGEREF _Toc134479000 \h </w:instrText>
             </w:r>
             <w:r>
               <w:rPr>
@@ -1599,12 +1571,10 @@
               <w:i w:val="0"/>
               <w:iCs w:val="0"/>
               <w:noProof/>
-              <w:kern w:val="0"/>
               <w:lang w:eastAsia="en-GB"/>
-              <w14:ligatures w14:val="none"/>
             </w:rPr>
           </w:pPr>
-          <w:hyperlink w:anchor="_Toc130949324" w:history="1">
+          <w:hyperlink w:anchor="_Toc134479001" w:history="1">
             <w:r>
               <w:rPr>
                 <w:rStyle w:val="Hyperlink"/>
@@ -1632,7 +1602,7 @@
                 <w:noProof/>
                 <w:webHidden/>
               </w:rPr>
-              <w:instrText xml:space="preserve"> PAGEREF _Toc130949324 \h </w:instrText>
+              <w:instrText xml:space="preserve"> PAGEREF _Toc134479001 \h </w:instrText>
             </w:r>
             <w:r>
               <w:rPr>
@@ -1676,12 +1646,10 @@
               <w:i w:val="0"/>
               <w:iCs w:val="0"/>
               <w:noProof/>
-              <w:kern w:val="0"/>
               <w:lang w:eastAsia="en-GB"/>
-              <w14:ligatures w14:val="none"/>
             </w:rPr>
           </w:pPr>
-          <w:hyperlink w:anchor="_Toc130949325" w:history="1">
+          <w:hyperlink w:anchor="_Toc134479002" w:history="1">
             <w:r>
               <w:rPr>
                 <w:rStyle w:val="Hyperlink"/>
@@ -1709,7 +1677,7 @@
                 <w:noProof/>
                 <w:webHidden/>
               </w:rPr>
-              <w:instrText xml:space="preserve"> PAGEREF _Toc130949325 \h </w:instrText>
+              <w:instrText xml:space="preserve"> PAGEREF _Toc134479002 \h </w:instrText>
             </w:r>
             <w:r>
               <w:rPr>
@@ -1917,7 +1885,7 @@
           <w:rFonts w:ascii="Times New Roman" w:hAnsi="Times New Roman" w:cs="Times New Roman"/>
         </w:rPr>
       </w:pPr>
-      <w:bookmarkStart w:id="0" w:name="_Toc130949310"/>
+      <w:bookmarkStart w:id="0" w:name="_Toc134478987"/>
       <w:r>
         <w:rPr>
           <w:rFonts w:ascii="Times New Roman" w:hAnsi="Times New Roman" w:cs="Times New Roman"/>
@@ -1985,40 +1953,21 @@
         </w:rPr>
         <w:t xml:space="preserve">simple user accounts. </w:t>
       </w:r>
-    </w:p>
-    <w:p>
-      <w:pPr>
-        <w:rPr>
-          <w:rFonts w:ascii="Times New Roman" w:hAnsi="Times New Roman" w:cs="Times New Roman"/>
-          <w:sz w:val="22"/>
-          <w:szCs w:val="22"/>
-        </w:rPr>
-      </w:pPr>
-      <w:r>
-        <w:rPr>
-          <w:rFonts w:ascii="Times New Roman" w:hAnsi="Times New Roman" w:cs="Times New Roman"/>
-          <w:sz w:val="22"/>
-          <w:szCs w:val="22"/>
-        </w:rPr>
-        <w:t xml:space="preserve">The </w:t>
-      </w:r>
-      <w:proofErr w:type="spellStart"/>
-      <w:r>
-        <w:rPr>
-          <w:rFonts w:ascii="Times New Roman" w:hAnsi="Times New Roman" w:cs="Times New Roman"/>
-          <w:sz w:val="22"/>
-          <w:szCs w:val="22"/>
-        </w:rPr>
-        <w:t>PayFriend</w:t>
-      </w:r>
-      <w:proofErr w:type="spellEnd"/>
-      <w:r>
-        <w:rPr>
-          <w:rFonts w:ascii="Times New Roman" w:hAnsi="Times New Roman" w:cs="Times New Roman"/>
-          <w:sz w:val="22"/>
-          <w:szCs w:val="22"/>
-        </w:rPr>
-        <w:t xml:space="preserve"> service supports user registration with an email and password, user authentication, transaction processing</w:t>
+      <w:r>
+        <w:rPr>
+          <w:rFonts w:ascii="Times New Roman" w:hAnsi="Times New Roman" w:cs="Times New Roman"/>
+          <w:sz w:val="22"/>
+          <w:szCs w:val="22"/>
+        </w:rPr>
+        <w:t>It</w:t>
+      </w:r>
+      <w:r>
+        <w:rPr>
+          <w:rFonts w:ascii="Times New Roman" w:hAnsi="Times New Roman" w:cs="Times New Roman"/>
+          <w:sz w:val="22"/>
+          <w:szCs w:val="22"/>
+        </w:rPr>
+        <w:t xml:space="preserve"> supports user registration with an email and password, user authentication, transaction processing</w:t>
       </w:r>
       <w:r>
         <w:rPr>
@@ -2060,7 +2009,7 @@
           <w:rFonts w:ascii="Times New Roman" w:hAnsi="Times New Roman" w:cs="Times New Roman"/>
         </w:rPr>
       </w:pPr>
-      <w:bookmarkStart w:id="1" w:name="_Toc130949311"/>
+      <w:bookmarkStart w:id="1" w:name="_Toc134478988"/>
       <w:r>
         <w:rPr>
           <w:rFonts w:ascii="Times New Roman" w:hAnsi="Times New Roman" w:cs="Times New Roman"/>
@@ -2847,7 +2796,7 @@
           <w:rFonts w:ascii="Times New Roman" w:hAnsi="Times New Roman" w:cs="Times New Roman"/>
         </w:rPr>
       </w:pPr>
-      <w:bookmarkStart w:id="2" w:name="_Toc130949312"/>
+      <w:bookmarkStart w:id="2" w:name="_Toc134478989"/>
       <w:r>
         <w:rPr>
           <w:rFonts w:ascii="Times New Roman" w:hAnsi="Times New Roman" w:cs="Times New Roman"/>
@@ -3387,7 +3336,7 @@
           <w:rFonts w:ascii="Times New Roman" w:hAnsi="Times New Roman" w:cs="Times New Roman"/>
         </w:rPr>
       </w:pPr>
-      <w:bookmarkStart w:id="3" w:name="_Toc130949313"/>
+      <w:bookmarkStart w:id="3" w:name="_Toc134478990"/>
       <w:r>
         <w:rPr>
           <w:rFonts w:ascii="Times New Roman" w:hAnsi="Times New Roman" w:cs="Times New Roman"/>
@@ -3623,7 +3572,7 @@
           <w:rFonts w:ascii="Times New Roman" w:hAnsi="Times New Roman" w:cs="Times New Roman"/>
         </w:rPr>
       </w:pPr>
-      <w:bookmarkStart w:id="4" w:name="_Toc130949314"/>
+      <w:bookmarkStart w:id="4" w:name="_Toc134478991"/>
       <w:r>
         <w:rPr>
           <w:rFonts w:ascii="Times New Roman" w:hAnsi="Times New Roman" w:cs="Times New Roman"/>
@@ -3639,7 +3588,7 @@
           <w:rFonts w:ascii="Times New Roman" w:hAnsi="Times New Roman" w:cs="Times New Roman"/>
         </w:rPr>
       </w:pPr>
-      <w:bookmarkStart w:id="5" w:name="_Toc130949315"/>
+      <w:bookmarkStart w:id="5" w:name="_Toc134478992"/>
       <w:r>
         <w:rPr>
           <w:rFonts w:ascii="Times New Roman" w:hAnsi="Times New Roman" w:cs="Times New Roman"/>
@@ -4059,7 +4008,7 @@
           <w:rFonts w:ascii="Times New Roman" w:hAnsi="Times New Roman" w:cs="Times New Roman"/>
         </w:rPr>
       </w:pPr>
-      <w:bookmarkStart w:id="6" w:name="_Toc130949316"/>
+      <w:bookmarkStart w:id="6" w:name="_Toc134478993"/>
       <w:r>
         <w:rPr>
           <w:rFonts w:ascii="Times New Roman" w:hAnsi="Times New Roman" w:cs="Times New Roman"/>
@@ -4520,7 +4469,7 @@
           <w:rFonts w:ascii="Times New Roman" w:hAnsi="Times New Roman" w:cs="Times New Roman"/>
         </w:rPr>
       </w:pPr>
-      <w:bookmarkStart w:id="7" w:name="_Toc130949317"/>
+      <w:bookmarkStart w:id="7" w:name="_Toc134478994"/>
       <w:r>
         <w:rPr>
           <w:rFonts w:ascii="Times New Roman" w:hAnsi="Times New Roman" w:cs="Times New Roman"/>
@@ -4536,7 +4485,7 @@
           <w:rFonts w:ascii="Times New Roman" w:hAnsi="Times New Roman" w:cs="Times New Roman"/>
         </w:rPr>
       </w:pPr>
-      <w:bookmarkStart w:id="8" w:name="_Toc130949318"/>
+      <w:bookmarkStart w:id="8" w:name="_Toc134478995"/>
       <w:r>
         <w:rPr>
           <w:rFonts w:ascii="Times New Roman" w:hAnsi="Times New Roman" w:cs="Times New Roman"/>
@@ -4857,7 +4806,7 @@
           <w:rFonts w:ascii="Times New Roman" w:hAnsi="Times New Roman" w:cs="Times New Roman"/>
         </w:rPr>
       </w:pPr>
-      <w:bookmarkStart w:id="9" w:name="_Toc130949319"/>
+      <w:bookmarkStart w:id="9" w:name="_Toc134478996"/>
       <w:r>
         <w:rPr>
           <w:rFonts w:ascii="Times New Roman" w:hAnsi="Times New Roman" w:cs="Times New Roman"/>
@@ -5228,7 +5177,7 @@
           <w:rFonts w:ascii="Times New Roman" w:hAnsi="Times New Roman" w:cs="Times New Roman"/>
         </w:rPr>
       </w:pPr>
-      <w:bookmarkStart w:id="10" w:name="_Toc130949320"/>
+      <w:bookmarkStart w:id="10" w:name="_Toc134478997"/>
       <w:r>
         <w:rPr>
           <w:rFonts w:ascii="Times New Roman" w:hAnsi="Times New Roman" w:cs="Times New Roman"/>
@@ -5287,7 +5236,7 @@
           <w:rFonts w:ascii="Times New Roman" w:hAnsi="Times New Roman" w:cs="Times New Roman"/>
         </w:rPr>
       </w:pPr>
-      <w:bookmarkStart w:id="11" w:name="_Toc130949321"/>
+      <w:bookmarkStart w:id="11" w:name="_Toc134478998"/>
       <w:r>
         <w:rPr>
           <w:rFonts w:ascii="Times New Roman" w:hAnsi="Times New Roman" w:cs="Times New Roman"/>
@@ -5502,7 +5451,7 @@
           <w:rFonts w:ascii="Times New Roman" w:hAnsi="Times New Roman" w:cs="Times New Roman"/>
         </w:rPr>
       </w:pPr>
-      <w:bookmarkStart w:id="12" w:name="_Toc130949322"/>
+      <w:bookmarkStart w:id="12" w:name="_Toc134478999"/>
       <w:r>
         <w:rPr>
           <w:rFonts w:ascii="Times New Roman" w:hAnsi="Times New Roman" w:cs="Times New Roman"/>
@@ -5712,7 +5661,7 @@
           <w:rFonts w:ascii="Times New Roman" w:hAnsi="Times New Roman" w:cs="Times New Roman"/>
         </w:rPr>
       </w:pPr>
-      <w:bookmarkStart w:id="13" w:name="_Toc130949323"/>
+      <w:bookmarkStart w:id="13" w:name="_Toc134479000"/>
       <w:r>
         <w:rPr>
           <w:rFonts w:ascii="Times New Roman" w:hAnsi="Times New Roman" w:cs="Times New Roman"/>
@@ -6260,7 +6209,7 @@
           <w:rFonts w:ascii="Times New Roman" w:hAnsi="Times New Roman" w:cs="Times New Roman"/>
         </w:rPr>
       </w:pPr>
-      <w:bookmarkStart w:id="14" w:name="_Toc130949324"/>
+      <w:bookmarkStart w:id="14" w:name="_Toc134479001"/>
       <w:r>
         <w:rPr>
           <w:rFonts w:ascii="Times New Roman" w:hAnsi="Times New Roman" w:cs="Times New Roman"/>
@@ -6626,7 +6575,7 @@
         </w:rPr>
       </w:pPr>
       <w:bookmarkStart w:id="15" w:name="_References"/>
-      <w:bookmarkStart w:id="16" w:name="_Toc130949325"/>
+      <w:bookmarkStart w:id="16" w:name="_Toc134479002"/>
       <w:bookmarkEnd w:id="15"/>
       <w:r>
         <w:rPr>

</xml_diff>